<commit_message>
Instruction screen and polishing of the levels
- Made a playable instruction screen
- Changed the colour of the background for level 2
- tweaked the UI to be more user friendly
- added decorations to level 1 and level 2
- created the fly prefab
</commit_message>
<xml_diff>
--- a/CaveAdventureExternal.docx
+++ b/CaveAdventureExternal.docx
@@ -1,6 +1,6 @@
 
 <file path=word/document.xml><?xml version="1.0" encoding="utf-8"?>
-<w:document xmlns:wpc="http://schemas.microsoft.com/office/word/2010/wordprocessingCanvas" xmlns:mc="http://schemas.openxmlformats.org/markup-compatibility/2006" xmlns:o="urn:schemas-microsoft-com:office:office" xmlns:r="http://schemas.openxmlformats.org/officeDocument/2006/relationships" xmlns:m="http://schemas.openxmlformats.org/officeDocument/2006/math" xmlns:v="urn:schemas-microsoft-com:vml" xmlns:wp14="http://schemas.microsoft.com/office/word/2010/wordprocessingDrawing" xmlns:wp="http://schemas.openxmlformats.org/drawingml/2006/wordprocessingDrawing" xmlns:w10="urn:schemas-microsoft-com:office:word" xmlns:w="http://schemas.openxmlformats.org/wordprocessingml/2006/main" xmlns:w14="http://schemas.microsoft.com/office/word/2010/wordml" xmlns:wpg="http://schemas.microsoft.com/office/word/2010/wordprocessingGroup" xmlns:wpi="http://schemas.microsoft.com/office/word/2010/wordprocessingInk" xmlns:wne="http://schemas.microsoft.com/office/word/2006/wordml" xmlns:wps="http://schemas.microsoft.com/office/word/2010/wordprocessingShape" mc:Ignorable="w14 wp14">
+<w:document xmlns:wpc="http://schemas.microsoft.com/office/word/2010/wordprocessingCanvas" xmlns:mc="http://schemas.openxmlformats.org/markup-compatibility/2006" xmlns:o="urn:schemas-microsoft-com:office:office" xmlns:r="http://schemas.openxmlformats.org/officeDocument/2006/relationships" xmlns:m="http://schemas.openxmlformats.org/officeDocument/2006/math" xmlns:v="urn:schemas-microsoft-com:vml" xmlns:wp14="http://schemas.microsoft.com/office/word/2010/wordprocessingDrawing" xmlns:wp="http://schemas.openxmlformats.org/drawingml/2006/wordprocessingDrawing" xmlns:w10="urn:schemas-microsoft-com:office:word" xmlns:w="http://schemas.openxmlformats.org/wordprocessingml/2006/main" xmlns:w14="http://schemas.microsoft.com/office/word/2010/wordml" xmlns:w15="http://schemas.microsoft.com/office/word/2012/wordml" xmlns:wpg="http://schemas.microsoft.com/office/word/2010/wordprocessingGroup" xmlns:wpi="http://schemas.microsoft.com/office/word/2010/wordprocessingInk" xmlns:wne="http://schemas.microsoft.com/office/word/2006/wordml" xmlns:wps="http://schemas.microsoft.com/office/word/2010/wordprocessingShape" mc:Ignorable="w14 w15 wp14">
   <w:body>
     <w:tbl>
       <w:tblPr>
@@ -228,6 +228,7 @@
           <w:r>
             <w:rPr>
               <w:noProof/>
+              <w:lang w:eastAsia="en-US"/>
             </w:rPr>
             <mc:AlternateContent>
               <mc:Choice Requires="wps">
@@ -295,6 +296,7 @@
                                 <w:r>
                                   <w:rPr>
                                     <w:noProof/>
+                                    <w:lang w:eastAsia="en-US"/>
                                   </w:rPr>
                                   <w:drawing>
                                     <wp:inline distT="0" distB="0" distL="0" distR="0" wp14:anchorId="5A86BAF8" wp14:editId="7DBFB4CD">
@@ -314,7 +316,7 @@
                                               </pic:cNvPicPr>
                                             </pic:nvPicPr>
                                             <pic:blipFill>
-                                              <a:blip r:embed="rId10">
+                                              <a:blip r:embed="rId9">
                                                 <a:extLst>
                                                   <a:ext uri="{28A0092B-C50C-407E-A947-70E740481C1C}">
                                                     <a14:useLocalDpi xmlns:a14="http://schemas.microsoft.com/office/drawing/2010/main" val="0"/>
@@ -366,7 +368,7 @@
                   </wp:anchor>
                 </w:drawing>
               </mc:Choice>
-              <mc:Fallback xmlns:w15="http://schemas.microsoft.com/office/word/2012/wordml">
+              <mc:Fallback>
                 <w:pict>
                   <v:shapetype w14:anchorId="71CEB0FD" id="_x0000_t202" coordsize="21600,21600" o:spt="202" path="m,l,21600r21600,l21600,xe">
                     <v:stroke joinstyle="miter"/>
@@ -402,7 +404,7 @@
                                         </pic:cNvPicPr>
                                       </pic:nvPicPr>
                                       <pic:blipFill>
-                                        <a:blip r:embed="rId11">
+                                        <a:blip r:embed="rId9">
                                           <a:extLst>
                                             <a:ext uri="{28A0092B-C50C-407E-A947-70E740481C1C}">
                                               <a14:useLocalDpi xmlns:a14="http://schemas.microsoft.com/office/drawing/2010/main" val="0"/>
@@ -445,6 +447,7 @@
           <w:r>
             <w:rPr>
               <w:noProof/>
+              <w:lang w:eastAsia="en-US"/>
             </w:rPr>
             <mc:AlternateContent>
               <mc:Choice Requires="wps">
@@ -512,9 +515,9 @@
                   </wp:anchor>
                 </w:drawing>
               </mc:Choice>
-              <mc:Fallback xmlns:w15="http://schemas.microsoft.com/office/word/2012/wordml">
+              <mc:Fallback>
                 <w:pict>
-                  <v:rect w14:anchorId="2E05B1FA" id="Rectangle 245" o:spid="_x0000_s1026" style="position:absolute;margin-left:0;margin-top:0;width:612pt;height:11in;z-index:-251657216;visibility:visible;mso-wrap-style:square;mso-width-percent:1000;mso-height-percent:1000;mso-wrap-distance-left:9pt;mso-wrap-distance-top:0;mso-wrap-distance-right:9pt;mso-wrap-distance-bottom:0;mso-position-horizontal:center;mso-position-horizontal-relative:page;mso-position-vertical:center;mso-position-vertical-relative:page;mso-width-percent:1000;mso-height-percent:1000;mso-width-relative:page;mso-height-relative:page;v-text-anchor:middle" o:gfxdata="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" fillcolor="#3b3a2b [3074]" stroked="f" strokeweight="1.25pt">
+                  <v:rect w14:anchorId="56588E1B" id="Rectangle 245" o:spid="_x0000_s1026" style="position:absolute;margin-left:0;margin-top:0;width:612pt;height:11in;z-index:-251657216;visibility:visible;mso-wrap-style:square;mso-width-percent:1000;mso-height-percent:1000;mso-wrap-distance-left:9pt;mso-wrap-distance-top:0;mso-wrap-distance-right:9pt;mso-wrap-distance-bottom:0;mso-position-horizontal:center;mso-position-horizontal-relative:page;mso-position-vertical:center;mso-position-vertical-relative:page;mso-width-percent:1000;mso-height-percent:1000;mso-width-relative:page;mso-height-relative:page;v-text-anchor:middle" o:gfxdata="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" fillcolor="#3b3a2b [3074]" stroked="f" strokeweight="1.25pt">
                     <v:fill color2="#2c2b20 [2306]" rotate="t" colors="0 #3b3a29;40632f #41413b;1 #3f3e3a" focus="100%" type="gradient">
                       <o:fill v:ext="view" type="gradientUnscaled"/>
                     </v:fill>
@@ -527,6 +530,7 @@
           <w:r>
             <w:rPr>
               <w:noProof/>
+              <w:lang w:eastAsia="en-US"/>
             </w:rPr>
             <mc:AlternateContent>
               <mc:Choice Requires="wps">
@@ -610,9 +614,9 @@
                   </wp:anchor>
                 </w:drawing>
               </mc:Choice>
-              <mc:Fallback xmlns:w15="http://schemas.microsoft.com/office/word/2012/wordml">
+              <mc:Fallback>
                 <w:pict>
-                  <v:rect w14:anchorId="5637AB0A" id="Rectangle 6" o:spid="_x0000_s1026" style="position:absolute;margin-left:0;margin-top:0;width:8.3pt;height:66.2pt;z-index:251660288;visibility:visible;mso-wrap-style:square;mso-width-percent:115;mso-height-percent:0;mso-left-percent:150;mso-top-percent:70;mso-wrap-distance-left:9pt;mso-wrap-distance-top:0;mso-wrap-distance-right:9pt;mso-wrap-distance-bottom:0;mso-position-horizontal-relative:right-margin-area;mso-position-vertical-relative:page;mso-width-percent:115;mso-height-percent:0;mso-left-percent:150;mso-top-percent:70;mso-width-relative:right-margin-area;mso-height-relative:margin;v-text-anchor:middle" o:gfxdata="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" fillcolor="#caf278 [3214]" stroked="f" strokeweight="1.25pt">
+                  <v:rect w14:anchorId="6EBFA25A" id="Rectangle 6" o:spid="_x0000_s1026" style="position:absolute;margin-left:0;margin-top:0;width:8.3pt;height:66.2pt;z-index:251660288;visibility:visible;mso-wrap-style:square;mso-width-percent:115;mso-height-percent:0;mso-left-percent:150;mso-top-percent:70;mso-wrap-distance-left:9pt;mso-wrap-distance-top:0;mso-wrap-distance-right:9pt;mso-wrap-distance-bottom:0;mso-position-horizontal-relative:right-margin-area;mso-position-vertical-relative:page;mso-width-percent:115;mso-height-percent:0;mso-left-percent:150;mso-top-percent:70;mso-width-relative:right-margin-area;mso-height-relative:margin;v-text-anchor:middle" o:gfxdata="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" fillcolor="#caf278 [3214]" stroked="f" strokeweight="1.25pt">
                     <w10:wrap anchorx="margin" anchory="page"/>
                   </v:rect>
                 </w:pict>
@@ -622,6 +626,7 @@
           <w:r>
             <w:rPr>
               <w:noProof/>
+              <w:lang w:eastAsia="en-US"/>
             </w:rPr>
             <mc:AlternateContent>
               <mc:Choice Requires="wps">
@@ -705,9 +710,9 @@
                   </wp:anchor>
                 </w:drawing>
               </mc:Choice>
-              <mc:Fallback xmlns:w15="http://schemas.microsoft.com/office/word/2012/wordml">
+              <mc:Fallback>
                 <w:pict>
-                  <v:rect w14:anchorId="5548F548" id="Rectangle 7" o:spid="_x0000_s1026" style="position:absolute;margin-left:0;margin-top:0;width:57.6pt;height:66.2pt;z-index:251661312;visibility:visible;mso-wrap-style:square;mso-width-percent:800;mso-height-percent:0;mso-left-percent:310;mso-top-percent:70;mso-wrap-distance-left:9pt;mso-wrap-distance-top:0;mso-wrap-distance-right:9pt;mso-wrap-distance-bottom:0;mso-position-horizontal-relative:right-margin-area;mso-position-vertical-relative:page;mso-width-percent:800;mso-height-percent:0;mso-left-percent:310;mso-top-percent:70;mso-width-relative:right-margin-area;mso-height-relative:margin;v-text-anchor:middle" o:gfxdata="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" fillcolor="#caf278 [3214]" stroked="f" strokeweight="1.25pt">
+                  <v:rect w14:anchorId="568175C4" id="Rectangle 7" o:spid="_x0000_s1026" style="position:absolute;margin-left:0;margin-top:0;width:57.6pt;height:66.2pt;z-index:251661312;visibility:visible;mso-wrap-style:square;mso-width-percent:800;mso-height-percent:0;mso-left-percent:310;mso-top-percent:70;mso-wrap-distance-left:9pt;mso-wrap-distance-top:0;mso-wrap-distance-right:9pt;mso-wrap-distance-bottom:0;mso-position-horizontal-relative:right-margin-area;mso-position-vertical-relative:page;mso-width-percent:800;mso-height-percent:0;mso-left-percent:310;mso-top-percent:70;mso-width-relative:right-margin-area;mso-height-relative:margin;v-text-anchor:middle" o:gfxdata="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" fillcolor="#caf278 [3214]" stroked="f" strokeweight="1.25pt">
                     <w10:wrap anchorx="margin" anchory="page"/>
                   </v:rect>
                 </w:pict>
@@ -751,12 +756,7 @@
             <w:pStyle w:val="TOCHeading"/>
           </w:pPr>
           <w:r>
-            <w:t>Table of Cont</w:t>
-          </w:r>
-          <w:bookmarkStart w:id="0" w:name="_GoBack"/>
-          <w:bookmarkEnd w:id="0"/>
-          <w:r>
-            <w:t>ents</w:t>
+            <w:t>Table of Contents</w:t>
           </w:r>
         </w:p>
         <w:p>
@@ -2329,155 +2329,155 @@
       <w:pPr>
         <w:pStyle w:val="Heading1"/>
       </w:pPr>
-      <w:bookmarkStart w:id="1" w:name="_Toc436944443"/>
+      <w:bookmarkStart w:id="0" w:name="_Toc436944443"/>
       <w:r>
         <w:t>Version History</w:t>
       </w:r>
+      <w:bookmarkEnd w:id="0"/>
+    </w:p>
+    <w:p>
+      <w:r>
+        <w:t xml:space="preserve">Project </w:t>
+      </w:r>
+      <w:proofErr w:type="spellStart"/>
+      <w:r>
+        <w:t>Github</w:t>
+      </w:r>
+      <w:proofErr w:type="spellEnd"/>
+      <w:r>
+        <w:t xml:space="preserve"> Link: </w:t>
+      </w:r>
+      <w:r>
+        <w:t>https://github.com/Strifez/Cave-Adventure-2D</w:t>
+      </w:r>
+    </w:p>
+    <w:p>
+      <w:pPr>
+        <w:pStyle w:val="Heading1"/>
+      </w:pPr>
+      <w:bookmarkStart w:id="1" w:name="_Toc436944444"/>
+      <w:r>
+        <w:t>Game Document</w:t>
+      </w:r>
       <w:bookmarkEnd w:id="1"/>
     </w:p>
     <w:p>
-      <w:r>
-        <w:t xml:space="preserve">Project </w:t>
-      </w:r>
-      <w:proofErr w:type="spellStart"/>
-      <w:r>
-        <w:t>Github</w:t>
-      </w:r>
-      <w:proofErr w:type="spellEnd"/>
-      <w:r>
-        <w:t xml:space="preserve"> Link: </w:t>
-      </w:r>
-      <w:r>
-        <w:t>https://github.com/Strifez/Cave-Adventure-2D</w:t>
-      </w:r>
-    </w:p>
-    <w:p>
-      <w:pPr>
-        <w:pStyle w:val="Heading1"/>
-      </w:pPr>
-      <w:bookmarkStart w:id="2" w:name="_Toc436944444"/>
-      <w:r>
-        <w:t>Game Document</w:t>
+      <w:pPr>
+        <w:pStyle w:val="Heading2"/>
+      </w:pPr>
+      <w:bookmarkStart w:id="2" w:name="_Toc436944445"/>
+      <w:r>
+        <w:t>Detailed Game Description</w:t>
       </w:r>
       <w:bookmarkEnd w:id="2"/>
+      <w:r>
+        <w:t xml:space="preserve"> </w:t>
+      </w:r>
+    </w:p>
+    <w:p>
+      <w:r>
+        <w:t xml:space="preserve">The goal of the game is </w:t>
+      </w:r>
+      <w:r>
+        <w:t xml:space="preserve">to survive </w:t>
+      </w:r>
+      <w:r>
+        <w:t xml:space="preserve">by killing enemies and jumping over hazards </w:t>
+      </w:r>
+      <w:r>
+        <w:t>and reach the end of the level</w:t>
+      </w:r>
+      <w:r>
+        <w:t xml:space="preserve"> and killing the boss</w:t>
+      </w:r>
+      <w:r>
+        <w:t>.</w:t>
+      </w:r>
+      <w:r>
+        <w:t xml:space="preserve"> </w:t>
+      </w:r>
+      <w:r>
+        <w:t>The mechanics of the game a fairly simple, mostly jumping on platforms, over spikes, or enemies. Player is can shoot to kill the enemies but take damage when they touch hazards or the enemy. All the enemies patrol on the platform they are on and they do not shoot any projectiles at the player</w:t>
+      </w:r>
+      <w:r>
+        <w:t xml:space="preserve"> except for the boss</w:t>
+      </w:r>
+      <w:r>
+        <w:t>.</w:t>
+      </w:r>
     </w:p>
     <w:p>
       <w:pPr>
         <w:pStyle w:val="Heading2"/>
       </w:pPr>
-      <w:bookmarkStart w:id="3" w:name="_Toc436944445"/>
-      <w:r>
-        <w:t>Detailed Game Description</w:t>
+      <w:bookmarkStart w:id="3" w:name="_Toc436944446"/>
+      <w:r>
+        <w:t>Controls</w:t>
       </w:r>
       <w:bookmarkEnd w:id="3"/>
+    </w:p>
+    <w:p>
+      <w:r>
+        <w:t>The player movements are the standard arrow keys (</w:t>
+      </w:r>
+      <w:r>
+        <w:t>Up, Down, Left, Right) to move left, right, and can climb up and down ladders</w:t>
+      </w:r>
+      <w:r>
+        <w:t xml:space="preserve">. In addition, </w:t>
+      </w:r>
+      <w:r>
+        <w:t>the “Z” key will allow the player to jump and the “X” key will allow the player to shoot arrows.</w:t>
+      </w:r>
+    </w:p>
+    <w:p>
+      <w:pPr>
+        <w:pStyle w:val="Heading2"/>
+      </w:pPr>
+      <w:bookmarkStart w:id="4" w:name="_Toc436944447"/>
+      <w:r>
+        <w:t>Interface</w:t>
+      </w:r>
+      <w:r>
+        <w:t xml:space="preserve"> Sketch</w:t>
+      </w:r>
+      <w:bookmarkEnd w:id="4"/>
+    </w:p>
+    <w:p>
+      <w:pPr>
+        <w:pStyle w:val="Heading3"/>
+      </w:pPr>
+      <w:bookmarkStart w:id="5" w:name="_Toc436944448"/>
+      <w:r>
+        <w:t>Title Screen</w:t>
+      </w:r>
+      <w:bookmarkEnd w:id="5"/>
+    </w:p>
+    <w:p/>
+    <w:p>
+      <w:pPr>
+        <w:pStyle w:val="Heading3"/>
+      </w:pPr>
+      <w:bookmarkStart w:id="6" w:name="_Toc436944449"/>
+      <w:r>
+        <w:t>The screen after Play is pressed.</w:t>
+      </w:r>
+      <w:bookmarkEnd w:id="6"/>
       <w:r>
         <w:t xml:space="preserve"> </w:t>
       </w:r>
     </w:p>
     <w:p>
       <w:r>
-        <w:t xml:space="preserve">The goal of the game is </w:t>
-      </w:r>
-      <w:r>
-        <w:t xml:space="preserve">to survive </w:t>
-      </w:r>
-      <w:r>
-        <w:t xml:space="preserve">by killing enemies and jumping over hazards </w:t>
-      </w:r>
-      <w:r>
-        <w:t>and reach the end of the level</w:t>
-      </w:r>
-      <w:r>
-        <w:t xml:space="preserve"> and killing the boss</w:t>
-      </w:r>
-      <w:r>
-        <w:t>.</w:t>
-      </w:r>
-      <w:r>
-        <w:t xml:space="preserve"> </w:t>
-      </w:r>
-      <w:r>
-        <w:t>The mechanics of the game a fairly simple, mostly jumping on platforms, over spikes, or enemies. Player is can shoot to kill the enemies but take damage when they touch hazards or the enemy. All the enemies patrol on the platform they are on and they do not shoot any projectiles at the player</w:t>
-      </w:r>
-      <w:r>
-        <w:t xml:space="preserve"> except for the boss</w:t>
-      </w:r>
-      <w:r>
-        <w:t>.</w:t>
-      </w:r>
-    </w:p>
-    <w:p>
-      <w:pPr>
-        <w:pStyle w:val="Heading2"/>
-      </w:pPr>
-      <w:bookmarkStart w:id="4" w:name="_Toc436944446"/>
-      <w:r>
-        <w:t>Controls</w:t>
-      </w:r>
-      <w:bookmarkEnd w:id="4"/>
-    </w:p>
-    <w:p>
-      <w:r>
-        <w:t>The player movements are the standard arrow keys (</w:t>
-      </w:r>
-      <w:r>
-        <w:t>Up, Down, Left, Right) to move left, right, and can climb up and down ladders</w:t>
-      </w:r>
-      <w:r>
-        <w:t xml:space="preserve">. In addition, </w:t>
-      </w:r>
-      <w:r>
-        <w:t>the “Z” key will allow the player to jump and the “X” key will allow the player to shoot arrows.</w:t>
-      </w:r>
-    </w:p>
-    <w:p>
-      <w:pPr>
-        <w:pStyle w:val="Heading2"/>
-      </w:pPr>
-      <w:bookmarkStart w:id="5" w:name="_Toc436944447"/>
-      <w:r>
-        <w:t>Interface</w:t>
-      </w:r>
-      <w:r>
-        <w:t xml:space="preserve"> Sketch</w:t>
-      </w:r>
-      <w:bookmarkEnd w:id="5"/>
-    </w:p>
+        <w:t xml:space="preserve">Consists of Life counter, Coin counter and Kill counter (all incremented by 1). </w:t>
+      </w:r>
+    </w:p>
+    <w:p/>
     <w:p>
       <w:pPr>
         <w:pStyle w:val="Heading3"/>
       </w:pPr>
-      <w:bookmarkStart w:id="6" w:name="_Toc436944448"/>
-      <w:r>
-        <w:t>Title Screen</w:t>
-      </w:r>
-      <w:bookmarkEnd w:id="6"/>
-    </w:p>
-    <w:p/>
-    <w:p>
-      <w:pPr>
-        <w:pStyle w:val="Heading3"/>
-      </w:pPr>
-      <w:bookmarkStart w:id="7" w:name="_Toc436944449"/>
-      <w:r>
-        <w:t>The screen after Play is pressed.</w:t>
-      </w:r>
-      <w:bookmarkEnd w:id="7"/>
-      <w:r>
-        <w:t xml:space="preserve"> </w:t>
-      </w:r>
-    </w:p>
-    <w:p>
-      <w:r>
-        <w:t xml:space="preserve">Consists of Life counter, Coin counter and Kill counter (all incremented by 1). </w:t>
-      </w:r>
-    </w:p>
-    <w:p/>
-    <w:p>
-      <w:pPr>
-        <w:pStyle w:val="Heading3"/>
-      </w:pPr>
-      <w:bookmarkStart w:id="8" w:name="_Toc436944450"/>
+      <w:bookmarkStart w:id="7" w:name="_Toc436944450"/>
       <w:r>
         <w:lastRenderedPageBreak/>
         <w:t xml:space="preserve">Play can </w:t>
@@ -2488,7 +2488,7 @@
       <w:r>
         <w:t xml:space="preserve"> at Enemies</w:t>
       </w:r>
-      <w:bookmarkEnd w:id="8"/>
+      <w:bookmarkEnd w:id="7"/>
     </w:p>
     <w:p>
       <w:pPr>
@@ -2512,22 +2512,22 @@
       <w:pPr>
         <w:pStyle w:val="Heading3"/>
       </w:pPr>
-      <w:bookmarkStart w:id="9" w:name="_Toc436944451"/>
+      <w:bookmarkStart w:id="8" w:name="_Toc436944451"/>
       <w:r>
         <w:t>The Player can Jump to avoid spikes</w:t>
       </w:r>
+      <w:bookmarkEnd w:id="8"/>
+    </w:p>
+    <w:p/>
+    <w:p>
+      <w:pPr>
+        <w:pStyle w:val="Heading3"/>
+      </w:pPr>
+      <w:bookmarkStart w:id="9" w:name="_Toc436944452"/>
+      <w:r>
+        <w:t>The Player collect coins</w:t>
+      </w:r>
       <w:bookmarkEnd w:id="9"/>
-    </w:p>
-    <w:p/>
-    <w:p>
-      <w:pPr>
-        <w:pStyle w:val="Heading3"/>
-      </w:pPr>
-      <w:bookmarkStart w:id="10" w:name="_Toc436944452"/>
-      <w:r>
-        <w:t>The Player collect coins</w:t>
-      </w:r>
-      <w:bookmarkEnd w:id="10"/>
     </w:p>
     <w:p/>
     <w:p/>
@@ -2535,7 +2535,7 @@
       <w:pPr>
         <w:pStyle w:val="Heading3"/>
       </w:pPr>
-      <w:bookmarkStart w:id="11" w:name="_Toc436944453"/>
+      <w:bookmarkStart w:id="10" w:name="_Toc436944453"/>
       <w:r>
         <w:t xml:space="preserve">Game </w:t>
       </w:r>
@@ -2545,18 +2545,18 @@
       <w:r>
         <w:t xml:space="preserve"> Screen</w:t>
       </w:r>
+      <w:bookmarkEnd w:id="10"/>
+    </w:p>
+    <w:p/>
+    <w:p>
+      <w:pPr>
+        <w:pStyle w:val="Heading3"/>
+      </w:pPr>
+      <w:bookmarkStart w:id="11" w:name="_Toc436944454"/>
+      <w:r>
+        <w:t>Level Sketch Version 1</w:t>
+      </w:r>
       <w:bookmarkEnd w:id="11"/>
-    </w:p>
-    <w:p/>
-    <w:p>
-      <w:pPr>
-        <w:pStyle w:val="Heading3"/>
-      </w:pPr>
-      <w:bookmarkStart w:id="12" w:name="_Toc436944454"/>
-      <w:r>
-        <w:t>Level Sketch Version 1</w:t>
-      </w:r>
-      <w:bookmarkEnd w:id="12"/>
       <w:r>
         <w:t xml:space="preserve"> </w:t>
       </w:r>
@@ -2565,6 +2565,7 @@
       <w:r>
         <w:rPr>
           <w:noProof/>
+          <w:lang w:eastAsia="en-US"/>
         </w:rPr>
         <w:drawing>
           <wp:inline distT="0" distB="0" distL="0" distR="0">
@@ -2584,7 +2585,7 @@
                     </pic:cNvPicPr>
                   </pic:nvPicPr>
                   <pic:blipFill>
-                    <a:blip r:embed="rId12">
+                    <a:blip r:embed="rId10">
                       <a:extLst>
                         <a:ext uri="{28A0092B-C50C-407E-A947-70E740481C1C}">
                           <a14:useLocalDpi xmlns:a14="http://schemas.microsoft.com/office/drawing/2010/main" val="0"/>
@@ -2638,11 +2639,11 @@
       <w:pPr>
         <w:pStyle w:val="Heading3"/>
       </w:pPr>
-      <w:bookmarkStart w:id="13" w:name="_Toc436944455"/>
+      <w:bookmarkStart w:id="12" w:name="_Toc436944455"/>
       <w:r>
         <w:t>Level Sketch Version 2</w:t>
       </w:r>
-      <w:bookmarkEnd w:id="13"/>
+      <w:bookmarkEnd w:id="12"/>
       <w:r>
         <w:t xml:space="preserve"> </w:t>
       </w:r>
@@ -2665,11 +2666,11 @@
       <w:pPr>
         <w:pStyle w:val="Heading2"/>
       </w:pPr>
-      <w:bookmarkStart w:id="14" w:name="_Toc436944456"/>
+      <w:bookmarkStart w:id="13" w:name="_Toc436944456"/>
       <w:r>
         <w:t>Game World</w:t>
       </w:r>
-      <w:bookmarkEnd w:id="14"/>
+      <w:bookmarkEnd w:id="13"/>
       <w:r>
         <w:t xml:space="preserve"> </w:t>
       </w:r>
@@ -2679,19 +2680,15 @@
         <w:tab/>
         <w:t xml:space="preserve">The setting is in a dark mysterious dungeon, </w:t>
       </w:r>
-      <w:proofErr w:type="spellStart"/>
-      <w:r>
-        <w:t>Buj</w:t>
-      </w:r>
-      <w:proofErr w:type="spellEnd"/>
+      <w:r>
+        <w:t>Joe</w:t>
+      </w:r>
       <w:r>
         <w:t xml:space="preserve"> is a treasure hunter and an explorer. The dungeon is full of surprises and dangers that waits for </w:t>
       </w:r>
-      <w:proofErr w:type="spellStart"/>
-      <w:r>
-        <w:t>Buj</w:t>
-      </w:r>
-      <w:proofErr w:type="spellEnd"/>
+      <w:r>
+        <w:t>Joe</w:t>
+      </w:r>
       <w:r>
         <w:t>.</w:t>
       </w:r>
@@ -2700,12 +2697,12 @@
       <w:pPr>
         <w:pStyle w:val="Heading2"/>
       </w:pPr>
-      <w:bookmarkStart w:id="15" w:name="_Toc436944457"/>
+      <w:bookmarkStart w:id="14" w:name="_Toc436944457"/>
       <w:r>
         <w:lastRenderedPageBreak/>
         <w:t>Levels</w:t>
       </w:r>
-      <w:bookmarkEnd w:id="15"/>
+      <w:bookmarkEnd w:id="14"/>
     </w:p>
     <w:p>
       <w:r>
@@ -2717,10 +2714,11 @@
       <w:pPr>
         <w:pStyle w:val="Heading2"/>
       </w:pPr>
-      <w:bookmarkStart w:id="16" w:name="_Toc436944458"/>
+      <w:bookmarkStart w:id="15" w:name="_Toc436944458"/>
       <w:r>
         <w:rPr>
           <w:noProof/>
+          <w:lang w:eastAsia="en-US"/>
         </w:rPr>
         <w:drawing>
           <wp:anchor distT="0" distB="0" distL="114300" distR="114300" simplePos="0" relativeHeight="251663360" behindDoc="1" locked="0" layoutInCell="1" allowOverlap="1" wp14:anchorId="6C831B44" wp14:editId="7CB9FA48">
@@ -2754,7 +2752,7 @@
                     <pic:cNvPicPr/>
                   </pic:nvPicPr>
                   <pic:blipFill>
-                    <a:blip r:embed="rId13">
+                    <a:blip r:embed="rId11">
                       <a:extLst>
                         <a:ext uri="{28A0092B-C50C-407E-A947-70E740481C1C}">
                           <a14:useLocalDpi xmlns:a14="http://schemas.microsoft.com/office/drawing/2010/main" val="0"/>
@@ -2789,25 +2787,21 @@
       <w:r>
         <w:t>Characters</w:t>
       </w:r>
-      <w:bookmarkEnd w:id="16"/>
+      <w:bookmarkEnd w:id="15"/>
     </w:p>
     <w:p>
       <w:r>
         <w:tab/>
       </w:r>
-      <w:proofErr w:type="spellStart"/>
-      <w:r>
-        <w:t>Buj</w:t>
-      </w:r>
-      <w:proofErr w:type="spellEnd"/>
+      <w:r>
+        <w:t>Joe</w:t>
+      </w:r>
       <w:r>
         <w:t xml:space="preserve"> is a treasure hunter and he recently heard a rumor that there are infinite treasures found in a dungeon deep down below the surface of the ground. </w:t>
       </w:r>
-      <w:proofErr w:type="spellStart"/>
-      <w:r>
-        <w:t>Buj</w:t>
-      </w:r>
-      <w:proofErr w:type="spellEnd"/>
+      <w:r>
+        <w:t>Joe</w:t>
+      </w:r>
       <w:r>
         <w:t xml:space="preserve"> desperately searched for the secret dungeon but all his hard efforts have been wasted when he accidently fell into a </w:t>
       </w:r>
@@ -2847,16 +2841,17 @@
       <w:pPr>
         <w:pStyle w:val="Heading2"/>
       </w:pPr>
-      <w:bookmarkStart w:id="17" w:name="_Toc436944459"/>
+      <w:bookmarkStart w:id="16" w:name="_Toc436944459"/>
       <w:r>
         <w:t>Enemies</w:t>
       </w:r>
-      <w:bookmarkEnd w:id="17"/>
+      <w:bookmarkEnd w:id="16"/>
     </w:p>
     <w:p>
       <w:r>
         <w:rPr>
           <w:noProof/>
+          <w:lang w:eastAsia="en-US"/>
         </w:rPr>
         <w:drawing>
           <wp:anchor distT="0" distB="0" distL="114300" distR="114300" simplePos="0" relativeHeight="251664384" behindDoc="1" locked="0" layoutInCell="1" allowOverlap="1" wp14:anchorId="66C22275" wp14:editId="40B0C842">
@@ -2890,7 +2885,7 @@
                     <pic:cNvPicPr/>
                   </pic:nvPicPr>
                   <pic:blipFill>
-                    <a:blip r:embed="rId14">
+                    <a:blip r:embed="rId12">
                       <a:extLst>
                         <a:ext uri="{28A0092B-C50C-407E-A947-70E740481C1C}">
                           <a14:useLocalDpi xmlns:a14="http://schemas.microsoft.com/office/drawing/2010/main" val="0"/>
@@ -2937,52 +2932,50 @@
       <w:pPr>
         <w:pStyle w:val="Heading2"/>
       </w:pPr>
-      <w:bookmarkStart w:id="18" w:name="_Toc436944460"/>
+      <w:bookmarkStart w:id="17" w:name="_Toc436944460"/>
       <w:r>
         <w:t>Weapons</w:t>
       </w:r>
+      <w:bookmarkEnd w:id="17"/>
+    </w:p>
+    <w:p>
+      <w:r>
+        <w:tab/>
+      </w:r>
+      <w:r>
+        <w:t>Joe</w:t>
+      </w:r>
+      <w:r>
+        <w:t xml:space="preserve"> uses a bow and arrow to defend himself in case of any encounters he may face during his solo expeditions to find treasure.</w:t>
+      </w:r>
+    </w:p>
+    <w:p>
+      <w:pPr>
+        <w:pStyle w:val="Heading2"/>
+      </w:pPr>
+      <w:bookmarkStart w:id="18" w:name="_Toc436944461"/>
+      <w:r>
+        <w:t>Items</w:t>
+      </w:r>
       <w:bookmarkEnd w:id="18"/>
     </w:p>
     <w:p>
       <w:r>
         <w:tab/>
       </w:r>
-      <w:proofErr w:type="spellStart"/>
-      <w:r>
-        <w:t>Buj</w:t>
-      </w:r>
-      <w:proofErr w:type="spellEnd"/>
-      <w:r>
-        <w:t xml:space="preserve"> uses a bow and arrow to defend himself in case of any encounters he may face during his solo expeditions to find treasure.</w:t>
+      <w:r>
+        <w:t>Coins are regular items found in the game, and the player collects them from level to levels.</w:t>
       </w:r>
     </w:p>
     <w:p>
       <w:pPr>
         <w:pStyle w:val="Heading2"/>
       </w:pPr>
-      <w:bookmarkStart w:id="19" w:name="_Toc436944461"/>
-      <w:r>
-        <w:t>Items</w:t>
+      <w:bookmarkStart w:id="19" w:name="_Toc436944462"/>
+      <w:r>
+        <w:t>Scoring</w:t>
       </w:r>
       <w:bookmarkEnd w:id="19"/>
-    </w:p>
-    <w:p>
-      <w:r>
-        <w:tab/>
-      </w:r>
-      <w:r>
-        <w:t>Coins are regular items found in the game, and the player collects them from level to levels.</w:t>
-      </w:r>
-    </w:p>
-    <w:p>
-      <w:pPr>
-        <w:pStyle w:val="Heading2"/>
-      </w:pPr>
-      <w:bookmarkStart w:id="20" w:name="_Toc436944462"/>
-      <w:r>
-        <w:t>Scoring</w:t>
-      </w:r>
-      <w:bookmarkEnd w:id="20"/>
     </w:p>
     <w:p>
       <w:r>
@@ -2994,42 +2987,45 @@
       <w:pPr>
         <w:pStyle w:val="Heading2"/>
       </w:pPr>
-      <w:bookmarkStart w:id="21" w:name="_Toc436944463"/>
+      <w:bookmarkStart w:id="20" w:name="_Toc436944463"/>
       <w:r>
         <w:t xml:space="preserve">Sound </w:t>
       </w:r>
       <w:r>
         <w:t>Index</w:t>
       </w:r>
+      <w:bookmarkEnd w:id="20"/>
+      <w:r>
+        <w:tab/>
+      </w:r>
+    </w:p>
+    <w:p>
+      <w:r>
+        <w:t>Background Music by: Kay Lu</w:t>
+      </w:r>
+    </w:p>
+    <w:p>
+      <w:pPr>
+        <w:pStyle w:val="Heading2"/>
+      </w:pPr>
+      <w:bookmarkStart w:id="21" w:name="_Toc436944464"/>
+      <w:r>
+        <w:t xml:space="preserve">Art </w:t>
+      </w:r>
+      <w:r>
+        <w:t>/ Multimedia Index</w:t>
+      </w:r>
       <w:bookmarkEnd w:id="21"/>
     </w:p>
     <w:p>
       <w:r>
-        <w:t>Background Music by: Kay Lu</w:t>
-      </w:r>
-    </w:p>
-    <w:p>
-      <w:pPr>
-        <w:pStyle w:val="Heading2"/>
-      </w:pPr>
-      <w:bookmarkStart w:id="22" w:name="_Toc436944464"/>
-      <w:r>
-        <w:t xml:space="preserve">Art </w:t>
-      </w:r>
-      <w:r>
-        <w:t>/ Multimedia Index</w:t>
-      </w:r>
+        <w:t>Source: Unity Asset Store</w:t>
+      </w:r>
+      <w:r>
+        <w:tab/>
+      </w:r>
+      <w:bookmarkStart w:id="22" w:name="_GoBack"/>
       <w:bookmarkEnd w:id="22"/>
-    </w:p>
-    <w:p>
-      <w:r>
-        <w:t xml:space="preserve">Source: </w:t>
-      </w:r>
-      <w:proofErr w:type="spellStart"/>
-      <w:r>
-        <w:t>OpenGameArt</w:t>
-      </w:r>
-      <w:proofErr w:type="spellEnd"/>
     </w:p>
     <w:p>
       <w:r>
@@ -3076,7 +3072,7 @@
       <w:r>
         <w:tab/>
       </w:r>
-      <w:hyperlink r:id="rId15" w:anchor="!/content/42013" w:history="1">
+      <w:hyperlink r:id="rId13" w:anchor="!/content/42013" w:history="1">
         <w:r>
           <w:rPr>
             <w:rStyle w:val="Hyperlink"/>
@@ -3109,7 +3105,7 @@
       <w:r>
         <w:tab/>
       </w:r>
-      <w:hyperlink r:id="rId16" w:history="1">
+      <w:hyperlink r:id="rId14" w:history="1">
         <w:r>
           <w:rPr>
             <w:rStyle w:val="Hyperlink"/>
@@ -3128,7 +3124,7 @@
       <w:pPr>
         <w:ind w:firstLine="720"/>
       </w:pPr>
-      <w:hyperlink r:id="rId17" w:history="1">
+      <w:hyperlink r:id="rId15" w:history="1">
         <w:r>
           <w:rPr>
             <w:rStyle w:val="Hyperlink"/>
@@ -3165,8 +3161,8 @@
       </w:pPr>
     </w:p>
     <w:sectPr>
-      <w:headerReference w:type="default" r:id="rId18"/>
-      <w:footerReference w:type="default" r:id="rId19"/>
+      <w:headerReference w:type="default" r:id="rId16"/>
+      <w:footerReference w:type="default" r:id="rId17"/>
       <w:pgSz w:w="12240" w:h="15840"/>
       <w:pgMar w:top="1440" w:right="1440" w:bottom="1440" w:left="1440" w:header="720" w:footer="720" w:gutter="0"/>
       <w:pgNumType w:start="0"/>
@@ -3179,7 +3175,7 @@
 </file>
 
 <file path=word/endnotes.xml><?xml version="1.0" encoding="utf-8"?>
-<w:endnotes xmlns:wpc="http://schemas.microsoft.com/office/word/2010/wordprocessingCanvas" xmlns:mc="http://schemas.openxmlformats.org/markup-compatibility/2006" xmlns:o="urn:schemas-microsoft-com:office:office" xmlns:r="http://schemas.openxmlformats.org/officeDocument/2006/relationships" xmlns:m="http://schemas.openxmlformats.org/officeDocument/2006/math" xmlns:v="urn:schemas-microsoft-com:vml" xmlns:wp14="http://schemas.microsoft.com/office/word/2010/wordprocessingDrawing" xmlns:wp="http://schemas.openxmlformats.org/drawingml/2006/wordprocessingDrawing" xmlns:w10="urn:schemas-microsoft-com:office:word" xmlns:w="http://schemas.openxmlformats.org/wordprocessingml/2006/main" xmlns:w14="http://schemas.microsoft.com/office/word/2010/wordml" xmlns:wpg="http://schemas.microsoft.com/office/word/2010/wordprocessingGroup" xmlns:wpi="http://schemas.microsoft.com/office/word/2010/wordprocessingInk" xmlns:wne="http://schemas.microsoft.com/office/word/2006/wordml" xmlns:wps="http://schemas.microsoft.com/office/word/2010/wordprocessingShape" mc:Ignorable="w14 wp14">
+<w:endnotes xmlns:wpc="http://schemas.microsoft.com/office/word/2010/wordprocessingCanvas" xmlns:mc="http://schemas.openxmlformats.org/markup-compatibility/2006" xmlns:o="urn:schemas-microsoft-com:office:office" xmlns:r="http://schemas.openxmlformats.org/officeDocument/2006/relationships" xmlns:m="http://schemas.openxmlformats.org/officeDocument/2006/math" xmlns:v="urn:schemas-microsoft-com:vml" xmlns:wp14="http://schemas.microsoft.com/office/word/2010/wordprocessingDrawing" xmlns:wp="http://schemas.openxmlformats.org/drawingml/2006/wordprocessingDrawing" xmlns:w10="urn:schemas-microsoft-com:office:word" xmlns:w="http://schemas.openxmlformats.org/wordprocessingml/2006/main" xmlns:w14="http://schemas.microsoft.com/office/word/2010/wordml" xmlns:w15="http://schemas.microsoft.com/office/word/2012/wordml" xmlns:wpg="http://schemas.microsoft.com/office/word/2010/wordprocessingGroup" xmlns:wpi="http://schemas.microsoft.com/office/word/2010/wordprocessingInk" xmlns:wne="http://schemas.microsoft.com/office/word/2006/wordml" xmlns:wps="http://schemas.microsoft.com/office/word/2010/wordprocessingShape" mc:Ignorable="w14 w15 wp14">
   <w:endnote w:type="separator" w:id="-1">
     <w:p>
       <w:pPr>
@@ -3204,7 +3200,7 @@
 </file>
 
 <file path=word/footer1.xml><?xml version="1.0" encoding="utf-8"?>
-<w:ftr xmlns:wpc="http://schemas.microsoft.com/office/word/2010/wordprocessingCanvas" xmlns:mc="http://schemas.openxmlformats.org/markup-compatibility/2006" xmlns:o="urn:schemas-microsoft-com:office:office" xmlns:r="http://schemas.openxmlformats.org/officeDocument/2006/relationships" xmlns:m="http://schemas.openxmlformats.org/officeDocument/2006/math" xmlns:v="urn:schemas-microsoft-com:vml" xmlns:wp14="http://schemas.microsoft.com/office/word/2010/wordprocessingDrawing" xmlns:wp="http://schemas.openxmlformats.org/drawingml/2006/wordprocessingDrawing" xmlns:w10="urn:schemas-microsoft-com:office:word" xmlns:w="http://schemas.openxmlformats.org/wordprocessingml/2006/main" xmlns:w14="http://schemas.microsoft.com/office/word/2010/wordml" xmlns:wpg="http://schemas.microsoft.com/office/word/2010/wordprocessingGroup" xmlns:wpi="http://schemas.microsoft.com/office/word/2010/wordprocessingInk" xmlns:wne="http://schemas.microsoft.com/office/word/2006/wordml" xmlns:wps="http://schemas.microsoft.com/office/word/2010/wordprocessingShape" mc:Ignorable="w14 wp14">
+<w:ftr xmlns:wpc="http://schemas.microsoft.com/office/word/2010/wordprocessingCanvas" xmlns:mc="http://schemas.openxmlformats.org/markup-compatibility/2006" xmlns:o="urn:schemas-microsoft-com:office:office" xmlns:r="http://schemas.openxmlformats.org/officeDocument/2006/relationships" xmlns:m="http://schemas.openxmlformats.org/officeDocument/2006/math" xmlns:v="urn:schemas-microsoft-com:vml" xmlns:wp14="http://schemas.microsoft.com/office/word/2010/wordprocessingDrawing" xmlns:wp="http://schemas.openxmlformats.org/drawingml/2006/wordprocessingDrawing" xmlns:w10="urn:schemas-microsoft-com:office:word" xmlns:w="http://schemas.openxmlformats.org/wordprocessingml/2006/main" xmlns:w14="http://schemas.microsoft.com/office/word/2010/wordml" xmlns:w15="http://schemas.microsoft.com/office/word/2012/wordml" xmlns:wpg="http://schemas.microsoft.com/office/word/2010/wordprocessingGroup" xmlns:wpi="http://schemas.microsoft.com/office/word/2010/wordprocessingInk" xmlns:wne="http://schemas.microsoft.com/office/word/2006/wordml" xmlns:wps="http://schemas.microsoft.com/office/word/2010/wordprocessingShape" mc:Ignorable="w14 w15 wp14">
   <w:p>
     <w:pPr>
       <w:pStyle w:val="Footer"/>
@@ -3244,7 +3240,7 @@
           <w:rPr>
             <w:noProof/>
           </w:rPr>
-          <w:t>3</w:t>
+          <w:t>5</w:t>
         </w:r>
         <w:r>
           <w:rPr>
@@ -3274,7 +3270,7 @@
 </file>
 
 <file path=word/footnotes.xml><?xml version="1.0" encoding="utf-8"?>
-<w:footnotes xmlns:wpc="http://schemas.microsoft.com/office/word/2010/wordprocessingCanvas" xmlns:mc="http://schemas.openxmlformats.org/markup-compatibility/2006" xmlns:o="urn:schemas-microsoft-com:office:office" xmlns:r="http://schemas.openxmlformats.org/officeDocument/2006/relationships" xmlns:m="http://schemas.openxmlformats.org/officeDocument/2006/math" xmlns:v="urn:schemas-microsoft-com:vml" xmlns:wp14="http://schemas.microsoft.com/office/word/2010/wordprocessingDrawing" xmlns:wp="http://schemas.openxmlformats.org/drawingml/2006/wordprocessingDrawing" xmlns:w10="urn:schemas-microsoft-com:office:word" xmlns:w="http://schemas.openxmlformats.org/wordprocessingml/2006/main" xmlns:w14="http://schemas.microsoft.com/office/word/2010/wordml" xmlns:wpg="http://schemas.microsoft.com/office/word/2010/wordprocessingGroup" xmlns:wpi="http://schemas.microsoft.com/office/word/2010/wordprocessingInk" xmlns:wne="http://schemas.microsoft.com/office/word/2006/wordml" xmlns:wps="http://schemas.microsoft.com/office/word/2010/wordprocessingShape" mc:Ignorable="w14 wp14">
+<w:footnotes xmlns:wpc="http://schemas.microsoft.com/office/word/2010/wordprocessingCanvas" xmlns:mc="http://schemas.openxmlformats.org/markup-compatibility/2006" xmlns:o="urn:schemas-microsoft-com:office:office" xmlns:r="http://schemas.openxmlformats.org/officeDocument/2006/relationships" xmlns:m="http://schemas.openxmlformats.org/officeDocument/2006/math" xmlns:v="urn:schemas-microsoft-com:vml" xmlns:wp14="http://schemas.microsoft.com/office/word/2010/wordprocessingDrawing" xmlns:wp="http://schemas.openxmlformats.org/drawingml/2006/wordprocessingDrawing" xmlns:w10="urn:schemas-microsoft-com:office:word" xmlns:w="http://schemas.openxmlformats.org/wordprocessingml/2006/main" xmlns:w14="http://schemas.microsoft.com/office/word/2010/wordml" xmlns:w15="http://schemas.microsoft.com/office/word/2012/wordml" xmlns:wpg="http://schemas.microsoft.com/office/word/2010/wordprocessingGroup" xmlns:wpi="http://schemas.microsoft.com/office/word/2010/wordprocessingInk" xmlns:wne="http://schemas.microsoft.com/office/word/2006/wordml" xmlns:wps="http://schemas.microsoft.com/office/word/2010/wordprocessingShape" mc:Ignorable="w14 w15 wp14">
   <w:footnote w:type="separator" w:id="-1">
     <w:p>
       <w:pPr>
@@ -3299,7 +3295,7 @@
 </file>
 
 <file path=word/header1.xml><?xml version="1.0" encoding="utf-8"?>
-<w:hdr xmlns:wpc="http://schemas.microsoft.com/office/word/2010/wordprocessingCanvas" xmlns:mc="http://schemas.openxmlformats.org/markup-compatibility/2006" xmlns:o="urn:schemas-microsoft-com:office:office" xmlns:r="http://schemas.openxmlformats.org/officeDocument/2006/relationships" xmlns:m="http://schemas.openxmlformats.org/officeDocument/2006/math" xmlns:v="urn:schemas-microsoft-com:vml" xmlns:wp14="http://schemas.microsoft.com/office/word/2010/wordprocessingDrawing" xmlns:wp="http://schemas.openxmlformats.org/drawingml/2006/wordprocessingDrawing" xmlns:w10="urn:schemas-microsoft-com:office:word" xmlns:w="http://schemas.openxmlformats.org/wordprocessingml/2006/main" xmlns:w14="http://schemas.microsoft.com/office/word/2010/wordml" xmlns:wpg="http://schemas.microsoft.com/office/word/2010/wordprocessingGroup" xmlns:wpi="http://schemas.microsoft.com/office/word/2010/wordprocessingInk" xmlns:wne="http://schemas.microsoft.com/office/word/2006/wordml" xmlns:wps="http://schemas.microsoft.com/office/word/2010/wordprocessingShape" mc:Ignorable="w14 wp14">
+<w:hdr xmlns:wpc="http://schemas.microsoft.com/office/word/2010/wordprocessingCanvas" xmlns:mc="http://schemas.openxmlformats.org/markup-compatibility/2006" xmlns:o="urn:schemas-microsoft-com:office:office" xmlns:r="http://schemas.openxmlformats.org/officeDocument/2006/relationships" xmlns:m="http://schemas.openxmlformats.org/officeDocument/2006/math" xmlns:v="urn:schemas-microsoft-com:vml" xmlns:wp14="http://schemas.microsoft.com/office/word/2010/wordprocessingDrawing" xmlns:wp="http://schemas.openxmlformats.org/drawingml/2006/wordprocessingDrawing" xmlns:w10="urn:schemas-microsoft-com:office:word" xmlns:w="http://schemas.openxmlformats.org/wordprocessingml/2006/main" xmlns:w14="http://schemas.microsoft.com/office/word/2010/wordml" xmlns:w15="http://schemas.microsoft.com/office/word/2012/wordml" xmlns:wpg="http://schemas.microsoft.com/office/word/2010/wordprocessingGroup" xmlns:wpi="http://schemas.microsoft.com/office/word/2010/wordprocessingInk" xmlns:wne="http://schemas.microsoft.com/office/word/2006/wordml" xmlns:wps="http://schemas.microsoft.com/office/word/2010/wordprocessingShape" mc:Ignorable="w14 w15 wp14">
   <w:p>
     <w:pPr>
       <w:pStyle w:val="Header"/>
@@ -3316,7 +3312,7 @@
 </file>
 
 <file path=word/numbering.xml><?xml version="1.0" encoding="utf-8"?>
-<w:numbering xmlns:wpc="http://schemas.microsoft.com/office/word/2010/wordprocessingCanvas" xmlns:mc="http://schemas.openxmlformats.org/markup-compatibility/2006" xmlns:o="urn:schemas-microsoft-com:office:office" xmlns:r="http://schemas.openxmlformats.org/officeDocument/2006/relationships" xmlns:m="http://schemas.openxmlformats.org/officeDocument/2006/math" xmlns:v="urn:schemas-microsoft-com:vml" xmlns:wp14="http://schemas.microsoft.com/office/word/2010/wordprocessingDrawing" xmlns:wp="http://schemas.openxmlformats.org/drawingml/2006/wordprocessingDrawing" xmlns:w10="urn:schemas-microsoft-com:office:word" xmlns:w="http://schemas.openxmlformats.org/wordprocessingml/2006/main" xmlns:w14="http://schemas.microsoft.com/office/word/2010/wordml" xmlns:wpg="http://schemas.microsoft.com/office/word/2010/wordprocessingGroup" xmlns:wpi="http://schemas.microsoft.com/office/word/2010/wordprocessingInk" xmlns:wne="http://schemas.microsoft.com/office/word/2006/wordml" xmlns:wps="http://schemas.microsoft.com/office/word/2010/wordprocessingShape" mc:Ignorable="w14 wp14">
+<w:numbering xmlns:wpc="http://schemas.microsoft.com/office/word/2010/wordprocessingCanvas" xmlns:mc="http://schemas.openxmlformats.org/markup-compatibility/2006" xmlns:o="urn:schemas-microsoft-com:office:office" xmlns:r="http://schemas.openxmlformats.org/officeDocument/2006/relationships" xmlns:m="http://schemas.openxmlformats.org/officeDocument/2006/math" xmlns:v="urn:schemas-microsoft-com:vml" xmlns:wp14="http://schemas.microsoft.com/office/word/2010/wordprocessingDrawing" xmlns:wp="http://schemas.openxmlformats.org/drawingml/2006/wordprocessingDrawing" xmlns:w10="urn:schemas-microsoft-com:office:word" xmlns:w="http://schemas.openxmlformats.org/wordprocessingml/2006/main" xmlns:w14="http://schemas.microsoft.com/office/word/2010/wordml" xmlns:w15="http://schemas.microsoft.com/office/word/2012/wordml" xmlns:wpg="http://schemas.microsoft.com/office/word/2010/wordprocessingGroup" xmlns:wpi="http://schemas.microsoft.com/office/word/2010/wordprocessingInk" xmlns:wne="http://schemas.microsoft.com/office/word/2006/wordml" xmlns:wps="http://schemas.microsoft.com/office/word/2010/wordprocessingShape" mc:Ignorable="w14 w15 wp14">
   <w:abstractNum w:abstractNumId="0">
     <w:nsid w:val="0833490E"/>
     <w:multiLevelType w:val="hybridMultilevel"/>
@@ -3526,7 +3522,7 @@
 </file>
 
 <file path=word/styles.xml><?xml version="1.0" encoding="utf-8"?>
-<w:styles xmlns:mc="http://schemas.openxmlformats.org/markup-compatibility/2006" xmlns:r="http://schemas.openxmlformats.org/officeDocument/2006/relationships" xmlns:w="http://schemas.openxmlformats.org/wordprocessingml/2006/main" xmlns:w14="http://schemas.microsoft.com/office/word/2010/wordml" mc:Ignorable="w14">
+<w:styles xmlns:mc="http://schemas.openxmlformats.org/markup-compatibility/2006" xmlns:r="http://schemas.openxmlformats.org/officeDocument/2006/relationships" xmlns:w="http://schemas.openxmlformats.org/wordprocessingml/2006/main" xmlns:w14="http://schemas.microsoft.com/office/word/2010/wordml" xmlns:w15="http://schemas.microsoft.com/office/word/2012/wordml" mc:Ignorable="w14 w15">
   <w:docDefaults>
     <w:rPrDefault>
       <w:rPr>
@@ -3542,144 +3538,378 @@
       </w:pPr>
     </w:pPrDefault>
   </w:docDefaults>
-  <w:latentStyles w:defLockedState="0" w:defUIPriority="99" w:defSemiHidden="1" w:defUnhideWhenUsed="1" w:defQFormat="0" w:count="267">
-    <w:lsdException w:name="Normal" w:semiHidden="0" w:uiPriority="0" w:unhideWhenUsed="0" w:qFormat="1"/>
-    <w:lsdException w:name="heading 1" w:semiHidden="0" w:uiPriority="9" w:unhideWhenUsed="0" w:qFormat="1"/>
-    <w:lsdException w:name="heading 2" w:uiPriority="9" w:qFormat="1"/>
-    <w:lsdException w:name="heading 3" w:uiPriority="9" w:qFormat="1"/>
-    <w:lsdException w:name="heading 4" w:uiPriority="9" w:qFormat="1"/>
-    <w:lsdException w:name="heading 5" w:uiPriority="9" w:qFormat="1"/>
-    <w:lsdException w:name="heading 6" w:uiPriority="9" w:qFormat="1"/>
-    <w:lsdException w:name="heading 7" w:uiPriority="9" w:qFormat="1"/>
-    <w:lsdException w:name="heading 8" w:uiPriority="9" w:qFormat="1"/>
-    <w:lsdException w:name="heading 9" w:uiPriority="9" w:qFormat="1"/>
-    <w:lsdException w:name="toc 1" w:uiPriority="39" w:qFormat="1"/>
-    <w:lsdException w:name="toc 2" w:uiPriority="39" w:qFormat="1"/>
-    <w:lsdException w:name="toc 3" w:uiPriority="39" w:qFormat="1"/>
-    <w:lsdException w:name="toc 4" w:uiPriority="39"/>
-    <w:lsdException w:name="toc 5" w:uiPriority="39"/>
-    <w:lsdException w:name="toc 6" w:uiPriority="39"/>
-    <w:lsdException w:name="toc 7" w:uiPriority="39"/>
-    <w:lsdException w:name="toc 8" w:uiPriority="39"/>
-    <w:lsdException w:name="toc 9" w:uiPriority="39"/>
-    <w:lsdException w:name="caption" w:uiPriority="35" w:qFormat="1"/>
-    <w:lsdException w:name="Title" w:semiHidden="0" w:uiPriority="10" w:unhideWhenUsed="0" w:qFormat="1"/>
-    <w:lsdException w:name="Default Paragraph Font" w:uiPriority="1"/>
-    <w:lsdException w:name="Subtitle" w:semiHidden="0" w:uiPriority="11" w:unhideWhenUsed="0" w:qFormat="1"/>
-    <w:lsdException w:name="Strong" w:semiHidden="0" w:uiPriority="22" w:unhideWhenUsed="0" w:qFormat="1"/>
-    <w:lsdException w:name="Emphasis" w:semiHidden="0" w:uiPriority="20" w:unhideWhenUsed="0" w:qFormat="1"/>
-    <w:lsdException w:name="Table Grid" w:semiHidden="0" w:uiPriority="59" w:unhideWhenUsed="0"/>
-    <w:lsdException w:name="Placeholder Text" w:unhideWhenUsed="0"/>
-    <w:lsdException w:name="No Spacing" w:semiHidden="0" w:uiPriority="1" w:unhideWhenUsed="0" w:qFormat="1"/>
-    <w:lsdException w:name="Light Shading" w:semiHidden="0" w:uiPriority="60" w:unhideWhenUsed="0"/>
-    <w:lsdException w:name="Light List" w:semiHidden="0" w:uiPriority="61" w:unhideWhenUsed="0"/>
-    <w:lsdException w:name="Light Grid" w:semiHidden="0" w:uiPriority="62" w:unhideWhenUsed="0"/>
-    <w:lsdException w:name="Medium Shading 1" w:semiHidden="0" w:uiPriority="63" w:unhideWhenUsed="0"/>
-    <w:lsdException w:name="Medium Shading 2" w:semiHidden="0" w:uiPriority="64" w:unhideWhenUsed="0"/>
-    <w:lsdException w:name="Medium List 1" w:semiHidden="0" w:uiPriority="65" w:unhideWhenUsed="0"/>
-    <w:lsdException w:name="Medium List 2" w:semiHidden="0" w:uiPriority="66" w:unhideWhenUsed="0"/>
-    <w:lsdException w:name="Medium Grid 1" w:semiHidden="0" w:uiPriority="67" w:unhideWhenUsed="0"/>
-    <w:lsdException w:name="Medium Grid 2" w:semiHidden="0" w:uiPriority="68" w:unhideWhenUsed="0"/>
-    <w:lsdException w:name="Medium Grid 3" w:semiHidden="0" w:uiPriority="69" w:unhideWhenUsed="0"/>
-    <w:lsdException w:name="Dark List" w:semiHidden="0" w:uiPriority="70" w:unhideWhenUsed="0"/>
-    <w:lsdException w:name="Colorful Shading" w:semiHidden="0" w:uiPriority="71" w:unhideWhenUsed="0"/>
-    <w:lsdException w:name="Colorful List" w:semiHidden="0" w:uiPriority="72" w:unhideWhenUsed="0"/>
-    <w:lsdException w:name="Colorful Grid" w:semiHidden="0" w:uiPriority="73" w:unhideWhenUsed="0"/>
-    <w:lsdException w:name="Light Shading Accent 1" w:semiHidden="0" w:uiPriority="60" w:unhideWhenUsed="0"/>
-    <w:lsdException w:name="Light List Accent 1" w:semiHidden="0" w:uiPriority="61" w:unhideWhenUsed="0"/>
-    <w:lsdException w:name="Light Grid Accent 1" w:semiHidden="0" w:uiPriority="62" w:unhideWhenUsed="0"/>
-    <w:lsdException w:name="Medium Shading 1 Accent 1" w:semiHidden="0" w:uiPriority="63" w:unhideWhenUsed="0"/>
-    <w:lsdException w:name="Medium Shading 2 Accent 1" w:semiHidden="0" w:uiPriority="64" w:unhideWhenUsed="0"/>
-    <w:lsdException w:name="Medium List 1 Accent 1" w:semiHidden="0" w:uiPriority="65" w:unhideWhenUsed="0"/>
-    <w:lsdException w:name="Revision" w:unhideWhenUsed="0"/>
-    <w:lsdException w:name="List Paragraph" w:semiHidden="0" w:uiPriority="34" w:unhideWhenUsed="0" w:qFormat="1"/>
-    <w:lsdException w:name="Quote" w:semiHidden="0" w:uiPriority="29" w:unhideWhenUsed="0" w:qFormat="1"/>
-    <w:lsdException w:name="Intense Quote" w:semiHidden="0" w:uiPriority="30" w:unhideWhenUsed="0" w:qFormat="1"/>
-    <w:lsdException w:name="Medium List 2 Accent 1" w:semiHidden="0" w:uiPriority="66" w:unhideWhenUsed="0"/>
-    <w:lsdException w:name="Medium Grid 1 Accent 1" w:semiHidden="0" w:uiPriority="67" w:unhideWhenUsed="0"/>
-    <w:lsdException w:name="Medium Grid 2 Accent 1" w:semiHidden="0" w:uiPriority="68" w:unhideWhenUsed="0"/>
-    <w:lsdException w:name="Medium Grid 3 Accent 1" w:semiHidden="0" w:uiPriority="69" w:unhideWhenUsed="0"/>
-    <w:lsdException w:name="Dark List Accent 1" w:semiHidden="0" w:uiPriority="70" w:unhideWhenUsed="0"/>
-    <w:lsdException w:name="Colorful Shading Accent 1" w:semiHidden="0" w:uiPriority="71" w:unhideWhenUsed="0"/>
-    <w:lsdException w:name="Colorful List Accent 1" w:semiHidden="0" w:uiPriority="72" w:unhideWhenUsed="0"/>
-    <w:lsdException w:name="Colorful Grid Accent 1" w:semiHidden="0" w:uiPriority="73" w:unhideWhenUsed="0"/>
-    <w:lsdException w:name="Light Shading Accent 2" w:semiHidden="0" w:uiPriority="60" w:unhideWhenUsed="0"/>
-    <w:lsdException w:name="Light List Accent 2" w:semiHidden="0" w:uiPriority="61" w:unhideWhenUsed="0"/>
-    <w:lsdException w:name="Light Grid Accent 2" w:semiHidden="0" w:uiPriority="62" w:unhideWhenUsed="0"/>
-    <w:lsdException w:name="Medium Shading 1 Accent 2" w:semiHidden="0" w:uiPriority="63" w:unhideWhenUsed="0"/>
-    <w:lsdException w:name="Medium Shading 2 Accent 2" w:semiHidden="0" w:uiPriority="64" w:unhideWhenUsed="0"/>
-    <w:lsdException w:name="Medium List 1 Accent 2" w:semiHidden="0" w:uiPriority="65" w:unhideWhenUsed="0"/>
-    <w:lsdException w:name="Medium List 2 Accent 2" w:semiHidden="0" w:uiPriority="66" w:unhideWhenUsed="0"/>
-    <w:lsdException w:name="Medium Grid 1 Accent 2" w:semiHidden="0" w:uiPriority="67" w:unhideWhenUsed="0"/>
-    <w:lsdException w:name="Medium Grid 2 Accent 2" w:semiHidden="0" w:uiPriority="68" w:unhideWhenUsed="0"/>
-    <w:lsdException w:name="Medium Grid 3 Accent 2" w:semiHidden="0" w:uiPriority="69" w:unhideWhenUsed="0"/>
-    <w:lsdException w:name="Dark List Accent 2" w:semiHidden="0" w:uiPriority="70" w:unhideWhenUsed="0"/>
-    <w:lsdException w:name="Colorful Shading Accent 2" w:semiHidden="0" w:uiPriority="71" w:unhideWhenUsed="0"/>
-    <w:lsdException w:name="Colorful List Accent 2" w:semiHidden="0" w:uiPriority="72" w:unhideWhenUsed="0"/>
-    <w:lsdException w:name="Colorful Grid Accent 2" w:semiHidden="0" w:uiPriority="73" w:unhideWhenUsed="0"/>
-    <w:lsdException w:name="Light Shading Accent 3" w:semiHidden="0" w:uiPriority="60" w:unhideWhenUsed="0"/>
-    <w:lsdException w:name="Light List Accent 3" w:semiHidden="0" w:uiPriority="61" w:unhideWhenUsed="0"/>
-    <w:lsdException w:name="Light Grid Accent 3" w:semiHidden="0" w:uiPriority="62" w:unhideWhenUsed="0"/>
-    <w:lsdException w:name="Medium Shading 1 Accent 3" w:semiHidden="0" w:uiPriority="63" w:unhideWhenUsed="0"/>
-    <w:lsdException w:name="Medium Shading 2 Accent 3" w:semiHidden="0" w:uiPriority="64" w:unhideWhenUsed="0"/>
-    <w:lsdException w:name="Medium List 1 Accent 3" w:semiHidden="0" w:uiPriority="65" w:unhideWhenUsed="0"/>
-    <w:lsdException w:name="Medium List 2 Accent 3" w:semiHidden="0" w:uiPriority="66" w:unhideWhenUsed="0"/>
-    <w:lsdException w:name="Medium Grid 1 Accent 3" w:semiHidden="0" w:uiPriority="67" w:unhideWhenUsed="0"/>
-    <w:lsdException w:name="Medium Grid 2 Accent 3" w:semiHidden="0" w:uiPriority="68" w:unhideWhenUsed="0"/>
-    <w:lsdException w:name="Medium Grid 3 Accent 3" w:semiHidden="0" w:uiPriority="69" w:unhideWhenUsed="0"/>
-    <w:lsdException w:name="Dark List Accent 3" w:semiHidden="0" w:uiPriority="70" w:unhideWhenUsed="0"/>
-    <w:lsdException w:name="Colorful Shading Accent 3" w:semiHidden="0" w:uiPriority="71" w:unhideWhenUsed="0"/>
-    <w:lsdException w:name="Colorful List Accent 3" w:semiHidden="0" w:uiPriority="72" w:unhideWhenUsed="0"/>
-    <w:lsdException w:name="Colorful Grid Accent 3" w:semiHidden="0" w:uiPriority="73" w:unhideWhenUsed="0"/>
-    <w:lsdException w:name="Light Shading Accent 4" w:semiHidden="0" w:uiPriority="60" w:unhideWhenUsed="0"/>
-    <w:lsdException w:name="Light List Accent 4" w:semiHidden="0" w:uiPriority="61" w:unhideWhenUsed="0"/>
-    <w:lsdException w:name="Light Grid Accent 4" w:semiHidden="0" w:uiPriority="62" w:unhideWhenUsed="0"/>
-    <w:lsdException w:name="Medium Shading 1 Accent 4" w:semiHidden="0" w:uiPriority="63" w:unhideWhenUsed="0"/>
-    <w:lsdException w:name="Medium Shading 2 Accent 4" w:semiHidden="0" w:uiPriority="64" w:unhideWhenUsed="0"/>
-    <w:lsdException w:name="Medium List 1 Accent 4" w:semiHidden="0" w:uiPriority="65" w:unhideWhenUsed="0"/>
-    <w:lsdException w:name="Medium List 2 Accent 4" w:semiHidden="0" w:uiPriority="66" w:unhideWhenUsed="0"/>
-    <w:lsdException w:name="Medium Grid 1 Accent 4" w:semiHidden="0" w:uiPriority="67" w:unhideWhenUsed="0"/>
-    <w:lsdException w:name="Medium Grid 2 Accent 4" w:semiHidden="0" w:uiPriority="68" w:unhideWhenUsed="0"/>
-    <w:lsdException w:name="Medium Grid 3 Accent 4" w:semiHidden="0" w:uiPriority="69" w:unhideWhenUsed="0"/>
-    <w:lsdException w:name="Dark List Accent 4" w:semiHidden="0" w:uiPriority="70" w:unhideWhenUsed="0"/>
-    <w:lsdException w:name="Colorful Shading Accent 4" w:semiHidden="0" w:uiPriority="71" w:unhideWhenUsed="0"/>
-    <w:lsdException w:name="Colorful List Accent 4" w:semiHidden="0" w:uiPriority="72" w:unhideWhenUsed="0"/>
-    <w:lsdException w:name="Colorful Grid Accent 4" w:semiHidden="0" w:uiPriority="73" w:unhideWhenUsed="0"/>
-    <w:lsdException w:name="Light Shading Accent 5" w:semiHidden="0" w:uiPriority="60" w:unhideWhenUsed="0"/>
-    <w:lsdException w:name="Light List Accent 5" w:semiHidden="0" w:uiPriority="61" w:unhideWhenUsed="0"/>
-    <w:lsdException w:name="Light Grid Accent 5" w:semiHidden="0" w:uiPriority="62" w:unhideWhenUsed="0"/>
-    <w:lsdException w:name="Medium Shading 1 Accent 5" w:semiHidden="0" w:uiPriority="63" w:unhideWhenUsed="0"/>
-    <w:lsdException w:name="Medium Shading 2 Accent 5" w:semiHidden="0" w:uiPriority="64" w:unhideWhenUsed="0"/>
-    <w:lsdException w:name="Medium List 1 Accent 5" w:semiHidden="0" w:uiPriority="65" w:unhideWhenUsed="0"/>
-    <w:lsdException w:name="Medium List 2 Accent 5" w:semiHidden="0" w:uiPriority="66" w:unhideWhenUsed="0"/>
-    <w:lsdException w:name="Medium Grid 1 Accent 5" w:semiHidden="0" w:uiPriority="67" w:unhideWhenUsed="0"/>
-    <w:lsdException w:name="Medium Grid 2 Accent 5" w:semiHidden="0" w:uiPriority="68" w:unhideWhenUsed="0"/>
-    <w:lsdException w:name="Medium Grid 3 Accent 5" w:semiHidden="0" w:uiPriority="69" w:unhideWhenUsed="0"/>
-    <w:lsdException w:name="Dark List Accent 5" w:semiHidden="0" w:uiPriority="70" w:unhideWhenUsed="0"/>
-    <w:lsdException w:name="Colorful Shading Accent 5" w:semiHidden="0" w:uiPriority="71" w:unhideWhenUsed="0"/>
-    <w:lsdException w:name="Colorful List Accent 5" w:semiHidden="0" w:uiPriority="72" w:unhideWhenUsed="0"/>
-    <w:lsdException w:name="Colorful Grid Accent 5" w:semiHidden="0" w:uiPriority="73" w:unhideWhenUsed="0"/>
-    <w:lsdException w:name="Light Shading Accent 6" w:semiHidden="0" w:uiPriority="60" w:unhideWhenUsed="0"/>
-    <w:lsdException w:name="Light List Accent 6" w:semiHidden="0" w:uiPriority="61" w:unhideWhenUsed="0"/>
-    <w:lsdException w:name="Light Grid Accent 6" w:semiHidden="0" w:uiPriority="62" w:unhideWhenUsed="0"/>
-    <w:lsdException w:name="Medium Shading 1 Accent 6" w:semiHidden="0" w:uiPriority="63" w:unhideWhenUsed="0"/>
-    <w:lsdException w:name="Medium Shading 2 Accent 6" w:semiHidden="0" w:uiPriority="64" w:unhideWhenUsed="0"/>
-    <w:lsdException w:name="Medium List 1 Accent 6" w:semiHidden="0" w:uiPriority="65" w:unhideWhenUsed="0"/>
-    <w:lsdException w:name="Medium List 2 Accent 6" w:semiHidden="0" w:uiPriority="66" w:unhideWhenUsed="0"/>
-    <w:lsdException w:name="Medium Grid 1 Accent 6" w:semiHidden="0" w:uiPriority="67" w:unhideWhenUsed="0"/>
-    <w:lsdException w:name="Medium Grid 2 Accent 6" w:semiHidden="0" w:uiPriority="68" w:unhideWhenUsed="0"/>
-    <w:lsdException w:name="Medium Grid 3 Accent 6" w:semiHidden="0" w:uiPriority="69" w:unhideWhenUsed="0"/>
-    <w:lsdException w:name="Dark List Accent 6" w:semiHidden="0" w:uiPriority="70" w:unhideWhenUsed="0"/>
-    <w:lsdException w:name="Colorful Shading Accent 6" w:semiHidden="0" w:uiPriority="71" w:unhideWhenUsed="0"/>
-    <w:lsdException w:name="Colorful List Accent 6" w:semiHidden="0" w:uiPriority="72" w:unhideWhenUsed="0"/>
-    <w:lsdException w:name="Colorful Grid Accent 6" w:semiHidden="0" w:uiPriority="73" w:unhideWhenUsed="0"/>
-    <w:lsdException w:name="Subtle Emphasis" w:semiHidden="0" w:uiPriority="19" w:unhideWhenUsed="0" w:qFormat="1"/>
-    <w:lsdException w:name="Intense Emphasis" w:semiHidden="0" w:uiPriority="21" w:unhideWhenUsed="0" w:qFormat="1"/>
-    <w:lsdException w:name="Subtle Reference" w:semiHidden="0" w:uiPriority="31" w:unhideWhenUsed="0" w:qFormat="1"/>
-    <w:lsdException w:name="Intense Reference" w:semiHidden="0" w:uiPriority="32" w:unhideWhenUsed="0" w:qFormat="1"/>
-    <w:lsdException w:name="Book Title" w:semiHidden="0" w:uiPriority="33" w:unhideWhenUsed="0" w:qFormat="1"/>
-    <w:lsdException w:name="Bibliography" w:uiPriority="37"/>
-    <w:lsdException w:name="TOC Heading" w:uiPriority="39" w:qFormat="1"/>
+  <w:latentStyles w:defLockedState="0" w:defUIPriority="99" w:defSemiHidden="0" w:defUnhideWhenUsed="0" w:defQFormat="0" w:count="371">
+    <w:lsdException w:name="Normal" w:uiPriority="0" w:qFormat="1"/>
+    <w:lsdException w:name="heading 1" w:uiPriority="9" w:qFormat="1"/>
+    <w:lsdException w:name="heading 2" w:semiHidden="1" w:uiPriority="9" w:unhideWhenUsed="1" w:qFormat="1"/>
+    <w:lsdException w:name="heading 3" w:semiHidden="1" w:uiPriority="9" w:unhideWhenUsed="1" w:qFormat="1"/>
+    <w:lsdException w:name="heading 4" w:semiHidden="1" w:uiPriority="9" w:unhideWhenUsed="1" w:qFormat="1"/>
+    <w:lsdException w:name="heading 5" w:semiHidden="1" w:uiPriority="9" w:unhideWhenUsed="1" w:qFormat="1"/>
+    <w:lsdException w:name="heading 6" w:semiHidden="1" w:uiPriority="9" w:unhideWhenUsed="1" w:qFormat="1"/>
+    <w:lsdException w:name="heading 7" w:semiHidden="1" w:uiPriority="9" w:unhideWhenUsed="1" w:qFormat="1"/>
+    <w:lsdException w:name="heading 8" w:semiHidden="1" w:uiPriority="9" w:unhideWhenUsed="1" w:qFormat="1"/>
+    <w:lsdException w:name="heading 9" w:semiHidden="1" w:uiPriority="9" w:unhideWhenUsed="1" w:qFormat="1"/>
+    <w:lsdException w:name="index 1" w:semiHidden="1" w:unhideWhenUsed="1"/>
+    <w:lsdException w:name="index 2" w:semiHidden="1" w:unhideWhenUsed="1"/>
+    <w:lsdException w:name="index 3" w:semiHidden="1" w:unhideWhenUsed="1"/>
+    <w:lsdException w:name="index 4" w:semiHidden="1" w:unhideWhenUsed="1"/>
+    <w:lsdException w:name="index 5" w:semiHidden="1" w:unhideWhenUsed="1"/>
+    <w:lsdException w:name="index 6" w:semiHidden="1" w:unhideWhenUsed="1"/>
+    <w:lsdException w:name="index 7" w:semiHidden="1" w:unhideWhenUsed="1"/>
+    <w:lsdException w:name="index 8" w:semiHidden="1" w:unhideWhenUsed="1"/>
+    <w:lsdException w:name="index 9" w:semiHidden="1" w:unhideWhenUsed="1"/>
+    <w:lsdException w:name="toc 1" w:semiHidden="1" w:uiPriority="39" w:unhideWhenUsed="1" w:qFormat="1"/>
+    <w:lsdException w:name="toc 2" w:semiHidden="1" w:uiPriority="39" w:unhideWhenUsed="1" w:qFormat="1"/>
+    <w:lsdException w:name="toc 3" w:semiHidden="1" w:uiPriority="39" w:unhideWhenUsed="1" w:qFormat="1"/>
+    <w:lsdException w:name="toc 4" w:semiHidden="1" w:uiPriority="39" w:unhideWhenUsed="1"/>
+    <w:lsdException w:name="toc 5" w:semiHidden="1" w:uiPriority="39" w:unhideWhenUsed="1"/>
+    <w:lsdException w:name="toc 6" w:semiHidden="1" w:uiPriority="39" w:unhideWhenUsed="1"/>
+    <w:lsdException w:name="toc 7" w:semiHidden="1" w:uiPriority="39" w:unhideWhenUsed="1"/>
+    <w:lsdException w:name="toc 8" w:semiHidden="1" w:uiPriority="39" w:unhideWhenUsed="1"/>
+    <w:lsdException w:name="toc 9" w:semiHidden="1" w:uiPriority="39" w:unhideWhenUsed="1"/>
+    <w:lsdException w:name="Normal Indent" w:semiHidden="1" w:unhideWhenUsed="1"/>
+    <w:lsdException w:name="footnote text" w:semiHidden="1" w:unhideWhenUsed="1"/>
+    <w:lsdException w:name="annotation text" w:semiHidden="1" w:unhideWhenUsed="1"/>
+    <w:lsdException w:name="header" w:semiHidden="1" w:unhideWhenUsed="1"/>
+    <w:lsdException w:name="footer" w:semiHidden="1" w:unhideWhenUsed="1"/>
+    <w:lsdException w:name="index heading" w:semiHidden="1" w:unhideWhenUsed="1"/>
+    <w:lsdException w:name="caption" w:semiHidden="1" w:uiPriority="35" w:unhideWhenUsed="1" w:qFormat="1"/>
+    <w:lsdException w:name="table of figures" w:semiHidden="1" w:unhideWhenUsed="1"/>
+    <w:lsdException w:name="envelope address" w:semiHidden="1" w:unhideWhenUsed="1"/>
+    <w:lsdException w:name="envelope return" w:semiHidden="1" w:unhideWhenUsed="1"/>
+    <w:lsdException w:name="footnote reference" w:semiHidden="1" w:unhideWhenUsed="1"/>
+    <w:lsdException w:name="annotation reference" w:semiHidden="1" w:unhideWhenUsed="1"/>
+    <w:lsdException w:name="line number" w:semiHidden="1" w:unhideWhenUsed="1"/>
+    <w:lsdException w:name="page number" w:semiHidden="1" w:unhideWhenUsed="1"/>
+    <w:lsdException w:name="endnote reference" w:semiHidden="1" w:unhideWhenUsed="1"/>
+    <w:lsdException w:name="endnote text" w:semiHidden="1" w:unhideWhenUsed="1"/>
+    <w:lsdException w:name="table of authorities" w:semiHidden="1" w:unhideWhenUsed="1"/>
+    <w:lsdException w:name="macro" w:semiHidden="1" w:unhideWhenUsed="1"/>
+    <w:lsdException w:name="toa heading" w:semiHidden="1" w:unhideWhenUsed="1"/>
+    <w:lsdException w:name="List" w:semiHidden="1" w:unhideWhenUsed="1"/>
+    <w:lsdException w:name="List Bullet" w:semiHidden="1" w:unhideWhenUsed="1"/>
+    <w:lsdException w:name="List Number" w:semiHidden="1" w:unhideWhenUsed="1"/>
+    <w:lsdException w:name="List 2" w:semiHidden="1" w:unhideWhenUsed="1"/>
+    <w:lsdException w:name="List 3" w:semiHidden="1" w:unhideWhenUsed="1"/>
+    <w:lsdException w:name="List 4" w:semiHidden="1" w:unhideWhenUsed="1"/>
+    <w:lsdException w:name="List 5" w:semiHidden="1" w:unhideWhenUsed="1"/>
+    <w:lsdException w:name="List Bullet 2" w:semiHidden="1" w:unhideWhenUsed="1"/>
+    <w:lsdException w:name="List Bullet 3" w:semiHidden="1" w:unhideWhenUsed="1"/>
+    <w:lsdException w:name="List Bullet 4" w:semiHidden="1" w:unhideWhenUsed="1"/>
+    <w:lsdException w:name="List Bullet 5" w:semiHidden="1" w:unhideWhenUsed="1"/>
+    <w:lsdException w:name="List Number 2" w:semiHidden="1" w:unhideWhenUsed="1"/>
+    <w:lsdException w:name="List Number 3" w:semiHidden="1" w:unhideWhenUsed="1"/>
+    <w:lsdException w:name="List Number 4" w:semiHidden="1" w:unhideWhenUsed="1"/>
+    <w:lsdException w:name="List Number 5" w:semiHidden="1" w:unhideWhenUsed="1"/>
+    <w:lsdException w:name="Title" w:uiPriority="10" w:qFormat="1"/>
+    <w:lsdException w:name="Closing" w:semiHidden="1" w:unhideWhenUsed="1"/>
+    <w:lsdException w:name="Signature" w:semiHidden="1" w:unhideWhenUsed="1"/>
+    <w:lsdException w:name="Default Paragraph Font" w:semiHidden="1" w:uiPriority="1" w:unhideWhenUsed="1"/>
+    <w:lsdException w:name="Body Text" w:semiHidden="1" w:unhideWhenUsed="1"/>
+    <w:lsdException w:name="Body Text Indent" w:semiHidden="1" w:unhideWhenUsed="1"/>
+    <w:lsdException w:name="List Continue" w:semiHidden="1" w:unhideWhenUsed="1"/>
+    <w:lsdException w:name="List Continue 2" w:semiHidden="1" w:unhideWhenUsed="1"/>
+    <w:lsdException w:name="List Continue 3" w:semiHidden="1" w:unhideWhenUsed="1"/>
+    <w:lsdException w:name="List Continue 4" w:semiHidden="1" w:unhideWhenUsed="1"/>
+    <w:lsdException w:name="List Continue 5" w:semiHidden="1" w:unhideWhenUsed="1"/>
+    <w:lsdException w:name="Message Header" w:semiHidden="1" w:unhideWhenUsed="1"/>
+    <w:lsdException w:name="Subtitle" w:uiPriority="11" w:qFormat="1"/>
+    <w:lsdException w:name="Salutation" w:semiHidden="1" w:unhideWhenUsed="1"/>
+    <w:lsdException w:name="Date" w:semiHidden="1" w:unhideWhenUsed="1"/>
+    <w:lsdException w:name="Body Text First Indent" w:semiHidden="1" w:unhideWhenUsed="1"/>
+    <w:lsdException w:name="Body Text First Indent 2" w:semiHidden="1" w:unhideWhenUsed="1"/>
+    <w:lsdException w:name="Note Heading" w:semiHidden="1" w:unhideWhenUsed="1"/>
+    <w:lsdException w:name="Body Text 2" w:semiHidden="1" w:unhideWhenUsed="1"/>
+    <w:lsdException w:name="Body Text 3" w:semiHidden="1" w:unhideWhenUsed="1"/>
+    <w:lsdException w:name="Body Text Indent 2" w:semiHidden="1" w:unhideWhenUsed="1"/>
+    <w:lsdException w:name="Body Text Indent 3" w:semiHidden="1" w:unhideWhenUsed="1"/>
+    <w:lsdException w:name="Block Text" w:semiHidden="1" w:unhideWhenUsed="1"/>
+    <w:lsdException w:name="Hyperlink" w:semiHidden="1" w:unhideWhenUsed="1"/>
+    <w:lsdException w:name="FollowedHyperlink" w:semiHidden="1" w:unhideWhenUsed="1"/>
+    <w:lsdException w:name="Strong" w:uiPriority="22" w:qFormat="1"/>
+    <w:lsdException w:name="Emphasis" w:uiPriority="20" w:qFormat="1"/>
+    <w:lsdException w:name="Document Map" w:semiHidden="1" w:unhideWhenUsed="1"/>
+    <w:lsdException w:name="Plain Text" w:semiHidden="1" w:unhideWhenUsed="1"/>
+    <w:lsdException w:name="E-mail Signature" w:semiHidden="1" w:unhideWhenUsed="1"/>
+    <w:lsdException w:name="HTML Top of Form" w:semiHidden="1" w:unhideWhenUsed="1"/>
+    <w:lsdException w:name="HTML Bottom of Form" w:semiHidden="1" w:unhideWhenUsed="1"/>
+    <w:lsdException w:name="Normal (Web)" w:semiHidden="1" w:unhideWhenUsed="1"/>
+    <w:lsdException w:name="HTML Acronym" w:semiHidden="1" w:unhideWhenUsed="1"/>
+    <w:lsdException w:name="HTML Address" w:semiHidden="1" w:unhideWhenUsed="1"/>
+    <w:lsdException w:name="HTML Cite" w:semiHidden="1" w:unhideWhenUsed="1"/>
+    <w:lsdException w:name="HTML Code" w:semiHidden="1" w:unhideWhenUsed="1"/>
+    <w:lsdException w:name="HTML Definition" w:semiHidden="1" w:unhideWhenUsed="1"/>
+    <w:lsdException w:name="HTML Keyboard" w:semiHidden="1" w:unhideWhenUsed="1"/>
+    <w:lsdException w:name="HTML Preformatted" w:semiHidden="1" w:unhideWhenUsed="1"/>
+    <w:lsdException w:name="HTML Sample" w:semiHidden="1" w:unhideWhenUsed="1"/>
+    <w:lsdException w:name="HTML Typewriter" w:semiHidden="1" w:unhideWhenUsed="1"/>
+    <w:lsdException w:name="HTML Variable" w:semiHidden="1" w:unhideWhenUsed="1"/>
+    <w:lsdException w:name="Normal Table" w:semiHidden="1" w:unhideWhenUsed="1"/>
+    <w:lsdException w:name="annotation subject" w:semiHidden="1" w:unhideWhenUsed="1"/>
+    <w:lsdException w:name="No List" w:semiHidden="1" w:unhideWhenUsed="1"/>
+    <w:lsdException w:name="Outline List 1" w:semiHidden="1" w:unhideWhenUsed="1"/>
+    <w:lsdException w:name="Outline List 2" w:semiHidden="1" w:unhideWhenUsed="1"/>
+    <w:lsdException w:name="Outline List 3" w:semiHidden="1" w:unhideWhenUsed="1"/>
+    <w:lsdException w:name="Table Simple 1" w:semiHidden="1" w:unhideWhenUsed="1"/>
+    <w:lsdException w:name="Table Simple 2" w:semiHidden="1" w:unhideWhenUsed="1"/>
+    <w:lsdException w:name="Table Simple 3" w:semiHidden="1" w:unhideWhenUsed="1"/>
+    <w:lsdException w:name="Table Classic 1" w:semiHidden="1" w:unhideWhenUsed="1"/>
+    <w:lsdException w:name="Table Classic 2" w:semiHidden="1" w:unhideWhenUsed="1"/>
+    <w:lsdException w:name="Table Classic 3" w:semiHidden="1" w:unhideWhenUsed="1"/>
+    <w:lsdException w:name="Table Classic 4" w:semiHidden="1" w:unhideWhenUsed="1"/>
+    <w:lsdException w:name="Table Colorful 1" w:semiHidden="1" w:unhideWhenUsed="1"/>
+    <w:lsdException w:name="Table Colorful 2" w:semiHidden="1" w:unhideWhenUsed="1"/>
+    <w:lsdException w:name="Table Colorful 3" w:semiHidden="1" w:unhideWhenUsed="1"/>
+    <w:lsdException w:name="Table Columns 1" w:semiHidden="1" w:unhideWhenUsed="1"/>
+    <w:lsdException w:name="Table Columns 2" w:semiHidden="1" w:unhideWhenUsed="1"/>
+    <w:lsdException w:name="Table Columns 3" w:semiHidden="1" w:unhideWhenUsed="1"/>
+    <w:lsdException w:name="Table Columns 4" w:semiHidden="1" w:unhideWhenUsed="1"/>
+    <w:lsdException w:name="Table Columns 5" w:semiHidden="1" w:unhideWhenUsed="1"/>
+    <w:lsdException w:name="Table Grid 1" w:semiHidden="1" w:unhideWhenUsed="1"/>
+    <w:lsdException w:name="Table Grid 2" w:semiHidden="1" w:unhideWhenUsed="1"/>
+    <w:lsdException w:name="Table Grid 3" w:semiHidden="1" w:unhideWhenUsed="1"/>
+    <w:lsdException w:name="Table Grid 4" w:semiHidden="1" w:unhideWhenUsed="1"/>
+    <w:lsdException w:name="Table Grid 5" w:semiHidden="1" w:unhideWhenUsed="1"/>
+    <w:lsdException w:name="Table Grid 6" w:semiHidden="1" w:unhideWhenUsed="1"/>
+    <w:lsdException w:name="Table Grid 7" w:semiHidden="1" w:unhideWhenUsed="1"/>
+    <w:lsdException w:name="Table Grid 8" w:semiHidden="1" w:unhideWhenUsed="1"/>
+    <w:lsdException w:name="Table List 1" w:semiHidden="1" w:unhideWhenUsed="1"/>
+    <w:lsdException w:name="Table List 2" w:semiHidden="1" w:unhideWhenUsed="1"/>
+    <w:lsdException w:name="Table List 3" w:semiHidden="1" w:unhideWhenUsed="1"/>
+    <w:lsdException w:name="Table List 4" w:semiHidden="1" w:unhideWhenUsed="1"/>
+    <w:lsdException w:name="Table List 5" w:semiHidden="1" w:unhideWhenUsed="1"/>
+    <w:lsdException w:name="Table List 6" w:semiHidden="1" w:unhideWhenUsed="1"/>
+    <w:lsdException w:name="Table List 7" w:semiHidden="1" w:unhideWhenUsed="1"/>
+    <w:lsdException w:name="Table List 8" w:semiHidden="1" w:unhideWhenUsed="1"/>
+    <w:lsdException w:name="Table 3D effects 1" w:semiHidden="1" w:unhideWhenUsed="1"/>
+    <w:lsdException w:name="Table 3D effects 2" w:semiHidden="1" w:unhideWhenUsed="1"/>
+    <w:lsdException w:name="Table 3D effects 3" w:semiHidden="1" w:unhideWhenUsed="1"/>
+    <w:lsdException w:name="Table Contemporary" w:semiHidden="1" w:unhideWhenUsed="1"/>
+    <w:lsdException w:name="Table Elegant" w:semiHidden="1" w:unhideWhenUsed="1"/>
+    <w:lsdException w:name="Table Professional" w:semiHidden="1" w:unhideWhenUsed="1"/>
+    <w:lsdException w:name="Table Subtle 1" w:semiHidden="1" w:unhideWhenUsed="1"/>
+    <w:lsdException w:name="Table Subtle 2" w:semiHidden="1" w:unhideWhenUsed="1"/>
+    <w:lsdException w:name="Table Web 1" w:semiHidden="1" w:unhideWhenUsed="1"/>
+    <w:lsdException w:name="Table Web 2" w:semiHidden="1" w:unhideWhenUsed="1"/>
+    <w:lsdException w:name="Table Web 3" w:semiHidden="1" w:unhideWhenUsed="1"/>
+    <w:lsdException w:name="Balloon Text" w:semiHidden="1" w:unhideWhenUsed="1"/>
+    <w:lsdException w:name="Table Grid" w:uiPriority="59"/>
+    <w:lsdException w:name="Table Theme" w:semiHidden="1" w:unhideWhenUsed="1"/>
+    <w:lsdException w:name="Placeholder Text" w:semiHidden="1"/>
+    <w:lsdException w:name="No Spacing" w:uiPriority="1" w:qFormat="1"/>
+    <w:lsdException w:name="Light Shading" w:uiPriority="60"/>
+    <w:lsdException w:name="Light List" w:uiPriority="61"/>
+    <w:lsdException w:name="Light Grid" w:uiPriority="62"/>
+    <w:lsdException w:name="Medium Shading 1" w:uiPriority="63"/>
+    <w:lsdException w:name="Medium Shading 2" w:uiPriority="64"/>
+    <w:lsdException w:name="Medium List 1" w:uiPriority="65"/>
+    <w:lsdException w:name="Medium List 2" w:uiPriority="66"/>
+    <w:lsdException w:name="Medium Grid 1" w:uiPriority="67"/>
+    <w:lsdException w:name="Medium Grid 2" w:uiPriority="68"/>
+    <w:lsdException w:name="Medium Grid 3" w:uiPriority="69"/>
+    <w:lsdException w:name="Dark List" w:uiPriority="70"/>
+    <w:lsdException w:name="Colorful Shading" w:uiPriority="71"/>
+    <w:lsdException w:name="Colorful List" w:uiPriority="72"/>
+    <w:lsdException w:name="Colorful Grid" w:uiPriority="73"/>
+    <w:lsdException w:name="Light Shading Accent 1" w:uiPriority="60"/>
+    <w:lsdException w:name="Light List Accent 1" w:uiPriority="61"/>
+    <w:lsdException w:name="Light Grid Accent 1" w:uiPriority="62"/>
+    <w:lsdException w:name="Medium Shading 1 Accent 1" w:uiPriority="63"/>
+    <w:lsdException w:name="Medium Shading 2 Accent 1" w:uiPriority="64"/>
+    <w:lsdException w:name="Medium List 1 Accent 1" w:uiPriority="65"/>
+    <w:lsdException w:name="Revision" w:semiHidden="1"/>
+    <w:lsdException w:name="List Paragraph" w:uiPriority="34" w:qFormat="1"/>
+    <w:lsdException w:name="Quote" w:uiPriority="29" w:qFormat="1"/>
+    <w:lsdException w:name="Intense Quote" w:uiPriority="30" w:qFormat="1"/>
+    <w:lsdException w:name="Medium List 2 Accent 1" w:uiPriority="66"/>
+    <w:lsdException w:name="Medium Grid 1 Accent 1" w:uiPriority="67"/>
+    <w:lsdException w:name="Medium Grid 2 Accent 1" w:uiPriority="68"/>
+    <w:lsdException w:name="Medium Grid 3 Accent 1" w:uiPriority="69"/>
+    <w:lsdException w:name="Dark List Accent 1" w:uiPriority="70"/>
+    <w:lsdException w:name="Colorful Shading Accent 1" w:uiPriority="71"/>
+    <w:lsdException w:name="Colorful List Accent 1" w:uiPriority="72"/>
+    <w:lsdException w:name="Colorful Grid Accent 1" w:uiPriority="73"/>
+    <w:lsdException w:name="Light Shading Accent 2" w:uiPriority="60"/>
+    <w:lsdException w:name="Light List Accent 2" w:uiPriority="61"/>
+    <w:lsdException w:name="Light Grid Accent 2" w:uiPriority="62"/>
+    <w:lsdException w:name="Medium Shading 1 Accent 2" w:uiPriority="63"/>
+    <w:lsdException w:name="Medium Shading 2 Accent 2" w:uiPriority="64"/>
+    <w:lsdException w:name="Medium List 1 Accent 2" w:uiPriority="65"/>
+    <w:lsdException w:name="Medium List 2 Accent 2" w:uiPriority="66"/>
+    <w:lsdException w:name="Medium Grid 1 Accent 2" w:uiPriority="67"/>
+    <w:lsdException w:name="Medium Grid 2 Accent 2" w:uiPriority="68"/>
+    <w:lsdException w:name="Medium Grid 3 Accent 2" w:uiPriority="69"/>
+    <w:lsdException w:name="Dark List Accent 2" w:uiPriority="70"/>
+    <w:lsdException w:name="Colorful Shading Accent 2" w:uiPriority="71"/>
+    <w:lsdException w:name="Colorful List Accent 2" w:uiPriority="72"/>
+    <w:lsdException w:name="Colorful Grid Accent 2" w:uiPriority="73"/>
+    <w:lsdException w:name="Light Shading Accent 3" w:uiPriority="60"/>
+    <w:lsdException w:name="Light List Accent 3" w:uiPriority="61"/>
+    <w:lsdException w:name="Light Grid Accent 3" w:uiPriority="62"/>
+    <w:lsdException w:name="Medium Shading 1 Accent 3" w:uiPriority="63"/>
+    <w:lsdException w:name="Medium Shading 2 Accent 3" w:uiPriority="64"/>
+    <w:lsdException w:name="Medium List 1 Accent 3" w:uiPriority="65"/>
+    <w:lsdException w:name="Medium List 2 Accent 3" w:uiPriority="66"/>
+    <w:lsdException w:name="Medium Grid 1 Accent 3" w:uiPriority="67"/>
+    <w:lsdException w:name="Medium Grid 2 Accent 3" w:uiPriority="68"/>
+    <w:lsdException w:name="Medium Grid 3 Accent 3" w:uiPriority="69"/>
+    <w:lsdException w:name="Dark List Accent 3" w:uiPriority="70"/>
+    <w:lsdException w:name="Colorful Shading Accent 3" w:uiPriority="71"/>
+    <w:lsdException w:name="Colorful List Accent 3" w:uiPriority="72"/>
+    <w:lsdException w:name="Colorful Grid Accent 3" w:uiPriority="73"/>
+    <w:lsdException w:name="Light Shading Accent 4" w:uiPriority="60"/>
+    <w:lsdException w:name="Light List Accent 4" w:uiPriority="61"/>
+    <w:lsdException w:name="Light Grid Accent 4" w:uiPriority="62"/>
+    <w:lsdException w:name="Medium Shading 1 Accent 4" w:uiPriority="63"/>
+    <w:lsdException w:name="Medium Shading 2 Accent 4" w:uiPriority="64"/>
+    <w:lsdException w:name="Medium List 1 Accent 4" w:uiPriority="65"/>
+    <w:lsdException w:name="Medium List 2 Accent 4" w:uiPriority="66"/>
+    <w:lsdException w:name="Medium Grid 1 Accent 4" w:uiPriority="67"/>
+    <w:lsdException w:name="Medium Grid 2 Accent 4" w:uiPriority="68"/>
+    <w:lsdException w:name="Medium Grid 3 Accent 4" w:uiPriority="69"/>
+    <w:lsdException w:name="Dark List Accent 4" w:uiPriority="70"/>
+    <w:lsdException w:name="Colorful Shading Accent 4" w:uiPriority="71"/>
+    <w:lsdException w:name="Colorful List Accent 4" w:uiPriority="72"/>
+    <w:lsdException w:name="Colorful Grid Accent 4" w:uiPriority="73"/>
+    <w:lsdException w:name="Light Shading Accent 5" w:uiPriority="60"/>
+    <w:lsdException w:name="Light List Accent 5" w:uiPriority="61"/>
+    <w:lsdException w:name="Light Grid Accent 5" w:uiPriority="62"/>
+    <w:lsdException w:name="Medium Shading 1 Accent 5" w:uiPriority="63"/>
+    <w:lsdException w:name="Medium Shading 2 Accent 5" w:uiPriority="64"/>
+    <w:lsdException w:name="Medium List 1 Accent 5" w:uiPriority="65"/>
+    <w:lsdException w:name="Medium List 2 Accent 5" w:uiPriority="66"/>
+    <w:lsdException w:name="Medium Grid 1 Accent 5" w:uiPriority="67"/>
+    <w:lsdException w:name="Medium Grid 2 Accent 5" w:uiPriority="68"/>
+    <w:lsdException w:name="Medium Grid 3 Accent 5" w:uiPriority="69"/>
+    <w:lsdException w:name="Dark List Accent 5" w:uiPriority="70"/>
+    <w:lsdException w:name="Colorful Shading Accent 5" w:uiPriority="71"/>
+    <w:lsdException w:name="Colorful List Accent 5" w:uiPriority="72"/>
+    <w:lsdException w:name="Colorful Grid Accent 5" w:uiPriority="73"/>
+    <w:lsdException w:name="Light Shading Accent 6" w:uiPriority="60"/>
+    <w:lsdException w:name="Light List Accent 6" w:uiPriority="61"/>
+    <w:lsdException w:name="Light Grid Accent 6" w:uiPriority="62"/>
+    <w:lsdException w:name="Medium Shading 1 Accent 6" w:uiPriority="63"/>
+    <w:lsdException w:name="Medium Shading 2 Accent 6" w:uiPriority="64"/>
+    <w:lsdException w:name="Medium List 1 Accent 6" w:uiPriority="65"/>
+    <w:lsdException w:name="Medium List 2 Accent 6" w:uiPriority="66"/>
+    <w:lsdException w:name="Medium Grid 1 Accent 6" w:uiPriority="67"/>
+    <w:lsdException w:name="Medium Grid 2 Accent 6" w:uiPriority="68"/>
+    <w:lsdException w:name="Medium Grid 3 Accent 6" w:uiPriority="69"/>
+    <w:lsdException w:name="Dark List Accent 6" w:uiPriority="70"/>
+    <w:lsdException w:name="Colorful Shading Accent 6" w:uiPriority="71"/>
+    <w:lsdException w:name="Colorful List Accent 6" w:uiPriority="72"/>
+    <w:lsdException w:name="Colorful Grid Accent 6" w:uiPriority="73"/>
+    <w:lsdException w:name="Subtle Emphasis" w:uiPriority="19" w:qFormat="1"/>
+    <w:lsdException w:name="Intense Emphasis" w:uiPriority="21" w:qFormat="1"/>
+    <w:lsdException w:name="Subtle Reference" w:uiPriority="31" w:qFormat="1"/>
+    <w:lsdException w:name="Intense Reference" w:uiPriority="32" w:qFormat="1"/>
+    <w:lsdException w:name="Book Title" w:uiPriority="33" w:qFormat="1"/>
+    <w:lsdException w:name="Bibliography" w:semiHidden="1" w:uiPriority="37" w:unhideWhenUsed="1"/>
+    <w:lsdException w:name="TOC Heading" w:semiHidden="1" w:uiPriority="39" w:unhideWhenUsed="1" w:qFormat="1"/>
+    <w:lsdException w:name="Plain Table 1" w:uiPriority="41"/>
+    <w:lsdException w:name="Plain Table 2" w:uiPriority="42"/>
+    <w:lsdException w:name="Plain Table 3" w:uiPriority="43"/>
+    <w:lsdException w:name="Plain Table 4" w:uiPriority="44"/>
+    <w:lsdException w:name="Plain Table 5" w:uiPriority="45"/>
+    <w:lsdException w:name="Grid Table Light" w:uiPriority="40"/>
+    <w:lsdException w:name="Grid Table 1 Light" w:uiPriority="46"/>
+    <w:lsdException w:name="Grid Table 2" w:uiPriority="47"/>
+    <w:lsdException w:name="Grid Table 3" w:uiPriority="48"/>
+    <w:lsdException w:name="Grid Table 4" w:uiPriority="49"/>
+    <w:lsdException w:name="Grid Table 5 Dark" w:uiPriority="50"/>
+    <w:lsdException w:name="Grid Table 6 Colorful" w:uiPriority="51"/>
+    <w:lsdException w:name="Grid Table 7 Colorful" w:uiPriority="52"/>
+    <w:lsdException w:name="Grid Table 1 Light Accent 1" w:uiPriority="46"/>
+    <w:lsdException w:name="Grid Table 2 Accent 1" w:uiPriority="47"/>
+    <w:lsdException w:name="Grid Table 3 Accent 1" w:uiPriority="48"/>
+    <w:lsdException w:name="Grid Table 4 Accent 1" w:uiPriority="49"/>
+    <w:lsdException w:name="Grid Table 5 Dark Accent 1" w:uiPriority="50"/>
+    <w:lsdException w:name="Grid Table 6 Colorful Accent 1" w:uiPriority="51"/>
+    <w:lsdException w:name="Grid Table 7 Colorful Accent 1" w:uiPriority="52"/>
+    <w:lsdException w:name="Grid Table 1 Light Accent 2" w:uiPriority="46"/>
+    <w:lsdException w:name="Grid Table 2 Accent 2" w:uiPriority="47"/>
+    <w:lsdException w:name="Grid Table 3 Accent 2" w:uiPriority="48"/>
+    <w:lsdException w:name="Grid Table 4 Accent 2" w:uiPriority="49"/>
+    <w:lsdException w:name="Grid Table 5 Dark Accent 2" w:uiPriority="50"/>
+    <w:lsdException w:name="Grid Table 6 Colorful Accent 2" w:uiPriority="51"/>
+    <w:lsdException w:name="Grid Table 7 Colorful Accent 2" w:uiPriority="52"/>
+    <w:lsdException w:name="Grid Table 1 Light Accent 3" w:uiPriority="46"/>
+    <w:lsdException w:name="Grid Table 2 Accent 3" w:uiPriority="47"/>
+    <w:lsdException w:name="Grid Table 3 Accent 3" w:uiPriority="48"/>
+    <w:lsdException w:name="Grid Table 4 Accent 3" w:uiPriority="49"/>
+    <w:lsdException w:name="Grid Table 5 Dark Accent 3" w:uiPriority="50"/>
+    <w:lsdException w:name="Grid Table 6 Colorful Accent 3" w:uiPriority="51"/>
+    <w:lsdException w:name="Grid Table 7 Colorful Accent 3" w:uiPriority="52"/>
+    <w:lsdException w:name="Grid Table 1 Light Accent 4" w:uiPriority="46"/>
+    <w:lsdException w:name="Grid Table 2 Accent 4" w:uiPriority="47"/>
+    <w:lsdException w:name="Grid Table 3 Accent 4" w:uiPriority="48"/>
+    <w:lsdException w:name="Grid Table 4 Accent 4" w:uiPriority="49"/>
+    <w:lsdException w:name="Grid Table 5 Dark Accent 4" w:uiPriority="50"/>
+    <w:lsdException w:name="Grid Table 6 Colorful Accent 4" w:uiPriority="51"/>
+    <w:lsdException w:name="Grid Table 7 Colorful Accent 4" w:uiPriority="52"/>
+    <w:lsdException w:name="Grid Table 1 Light Accent 5" w:uiPriority="46"/>
+    <w:lsdException w:name="Grid Table 2 Accent 5" w:uiPriority="47"/>
+    <w:lsdException w:name="Grid Table 3 Accent 5" w:uiPriority="48"/>
+    <w:lsdException w:name="Grid Table 4 Accent 5" w:uiPriority="49"/>
+    <w:lsdException w:name="Grid Table 5 Dark Accent 5" w:uiPriority="50"/>
+    <w:lsdException w:name="Grid Table 6 Colorful Accent 5" w:uiPriority="51"/>
+    <w:lsdException w:name="Grid Table 7 Colorful Accent 5" w:uiPriority="52"/>
+    <w:lsdException w:name="Grid Table 1 Light Accent 6" w:uiPriority="46"/>
+    <w:lsdException w:name="Grid Table 2 Accent 6" w:uiPriority="47"/>
+    <w:lsdException w:name="Grid Table 3 Accent 6" w:uiPriority="48"/>
+    <w:lsdException w:name="Grid Table 4 Accent 6" w:uiPriority="49"/>
+    <w:lsdException w:name="Grid Table 5 Dark Accent 6" w:uiPriority="50"/>
+    <w:lsdException w:name="Grid Table 6 Colorful Accent 6" w:uiPriority="51"/>
+    <w:lsdException w:name="Grid Table 7 Colorful Accent 6" w:uiPriority="52"/>
+    <w:lsdException w:name="List Table 1 Light" w:uiPriority="46"/>
+    <w:lsdException w:name="List Table 2" w:uiPriority="47"/>
+    <w:lsdException w:name="List Table 3" w:uiPriority="48"/>
+    <w:lsdException w:name="List Table 4" w:uiPriority="49"/>
+    <w:lsdException w:name="List Table 5 Dark" w:uiPriority="50"/>
+    <w:lsdException w:name="List Table 6 Colorful" w:uiPriority="51"/>
+    <w:lsdException w:name="List Table 7 Colorful" w:uiPriority="52"/>
+    <w:lsdException w:name="List Table 1 Light Accent 1" w:uiPriority="46"/>
+    <w:lsdException w:name="List Table 2 Accent 1" w:uiPriority="47"/>
+    <w:lsdException w:name="List Table 3 Accent 1" w:uiPriority="48"/>
+    <w:lsdException w:name="List Table 4 Accent 1" w:uiPriority="49"/>
+    <w:lsdException w:name="List Table 5 Dark Accent 1" w:uiPriority="50"/>
+    <w:lsdException w:name="List Table 6 Colorful Accent 1" w:uiPriority="51"/>
+    <w:lsdException w:name="List Table 7 Colorful Accent 1" w:uiPriority="52"/>
+    <w:lsdException w:name="List Table 1 Light Accent 2" w:uiPriority="46"/>
+    <w:lsdException w:name="List Table 2 Accent 2" w:uiPriority="47"/>
+    <w:lsdException w:name="List Table 3 Accent 2" w:uiPriority="48"/>
+    <w:lsdException w:name="List Table 4 Accent 2" w:uiPriority="49"/>
+    <w:lsdException w:name="List Table 5 Dark Accent 2" w:uiPriority="50"/>
+    <w:lsdException w:name="List Table 6 Colorful Accent 2" w:uiPriority="51"/>
+    <w:lsdException w:name="List Table 7 Colorful Accent 2" w:uiPriority="52"/>
+    <w:lsdException w:name="List Table 1 Light Accent 3" w:uiPriority="46"/>
+    <w:lsdException w:name="List Table 2 Accent 3" w:uiPriority="47"/>
+    <w:lsdException w:name="List Table 3 Accent 3" w:uiPriority="48"/>
+    <w:lsdException w:name="List Table 4 Accent 3" w:uiPriority="49"/>
+    <w:lsdException w:name="List Table 5 Dark Accent 3" w:uiPriority="50"/>
+    <w:lsdException w:name="List Table 6 Colorful Accent 3" w:uiPriority="51"/>
+    <w:lsdException w:name="List Table 7 Colorful Accent 3" w:uiPriority="52"/>
+    <w:lsdException w:name="List Table 1 Light Accent 4" w:uiPriority="46"/>
+    <w:lsdException w:name="List Table 2 Accent 4" w:uiPriority="47"/>
+    <w:lsdException w:name="List Table 3 Accent 4" w:uiPriority="48"/>
+    <w:lsdException w:name="List Table 4 Accent 4" w:uiPriority="49"/>
+    <w:lsdException w:name="List Table 5 Dark Accent 4" w:uiPriority="50"/>
+    <w:lsdException w:name="List Table 6 Colorful Accent 4" w:uiPriority="51"/>
+    <w:lsdException w:name="List Table 7 Colorful Accent 4" w:uiPriority="52"/>
+    <w:lsdException w:name="List Table 1 Light Accent 5" w:uiPriority="46"/>
+    <w:lsdException w:name="List Table 2 Accent 5" w:uiPriority="47"/>
+    <w:lsdException w:name="List Table 3 Accent 5" w:uiPriority="48"/>
+    <w:lsdException w:name="List Table 4 Accent 5" w:uiPriority="49"/>
+    <w:lsdException w:name="List Table 5 Dark Accent 5" w:uiPriority="50"/>
+    <w:lsdException w:name="List Table 6 Colorful Accent 5" w:uiPriority="51"/>
+    <w:lsdException w:name="List Table 7 Colorful Accent 5" w:uiPriority="52"/>
+    <w:lsdException w:name="List Table 1 Light Accent 6" w:uiPriority="46"/>
+    <w:lsdException w:name="List Table 2 Accent 6" w:uiPriority="47"/>
+    <w:lsdException w:name="List Table 3 Accent 6" w:uiPriority="48"/>
+    <w:lsdException w:name="List Table 4 Accent 6" w:uiPriority="49"/>
+    <w:lsdException w:name="List Table 5 Dark Accent 6" w:uiPriority="50"/>
+    <w:lsdException w:name="List Table 6 Colorful Accent 6" w:uiPriority="51"/>
+    <w:lsdException w:name="List Table 7 Colorful Accent 6" w:uiPriority="52"/>
   </w:latentStyles>
   <w:style w:type="paragraph" w:default="1" w:styleId="Normal">
     <w:name w:val="Normal"/>
@@ -4097,580 +4327,8 @@
 </w:styles>
 </file>
 
-<file path=word/stylesWithEffects.xml><?xml version="1.0" encoding="utf-8"?>
-<w:styles xmlns:wpc="http://schemas.microsoft.com/office/word/2010/wordprocessingCanvas" xmlns:mc="http://schemas.openxmlformats.org/markup-compatibility/2006" xmlns:o="urn:schemas-microsoft-com:office:office" xmlns:r="http://schemas.openxmlformats.org/officeDocument/2006/relationships" xmlns:m="http://schemas.openxmlformats.org/officeDocument/2006/math" xmlns:v="urn:schemas-microsoft-com:vml" xmlns:wp14="http://schemas.microsoft.com/office/word/2010/wordprocessingDrawing" xmlns:wp="http://schemas.openxmlformats.org/drawingml/2006/wordprocessingDrawing" xmlns:w10="urn:schemas-microsoft-com:office:word" xmlns:w="http://schemas.openxmlformats.org/wordprocessingml/2006/main" xmlns:w14="http://schemas.microsoft.com/office/word/2010/wordml" xmlns:wpg="http://schemas.microsoft.com/office/word/2010/wordprocessingGroup" xmlns:wpi="http://schemas.microsoft.com/office/word/2010/wordprocessingInk" xmlns:wne="http://schemas.microsoft.com/office/word/2006/wordml" xmlns:wps="http://schemas.microsoft.com/office/word/2010/wordprocessingShape" mc:Ignorable="w14 wp14">
-  <w:docDefaults>
-    <w:rPrDefault>
-      <w:rPr>
-        <w:rFonts w:asciiTheme="minorHAnsi" w:eastAsiaTheme="minorEastAsia" w:hAnsiTheme="minorHAnsi" w:cstheme="minorBidi"/>
-        <w:sz w:val="22"/>
-        <w:szCs w:val="22"/>
-        <w:lang w:val="en-US" w:eastAsia="zh-CN" w:bidi="ar-SA"/>
-      </w:rPr>
-    </w:rPrDefault>
-    <w:pPrDefault>
-      <w:pPr>
-        <w:spacing w:after="200" w:line="276" w:lineRule="auto"/>
-      </w:pPr>
-    </w:pPrDefault>
-  </w:docDefaults>
-  <w:latentStyles w:defLockedState="0" w:defUIPriority="99" w:defSemiHidden="1" w:defUnhideWhenUsed="1" w:defQFormat="0" w:count="267">
-    <w:lsdException w:name="Normal" w:semiHidden="0" w:uiPriority="0" w:unhideWhenUsed="0" w:qFormat="1"/>
-    <w:lsdException w:name="heading 1" w:semiHidden="0" w:uiPriority="9" w:unhideWhenUsed="0" w:qFormat="1"/>
-    <w:lsdException w:name="heading 2" w:uiPriority="9" w:qFormat="1"/>
-    <w:lsdException w:name="heading 3" w:uiPriority="9" w:qFormat="1"/>
-    <w:lsdException w:name="heading 4" w:uiPriority="9" w:qFormat="1"/>
-    <w:lsdException w:name="heading 5" w:uiPriority="9" w:qFormat="1"/>
-    <w:lsdException w:name="heading 6" w:uiPriority="9" w:qFormat="1"/>
-    <w:lsdException w:name="heading 7" w:uiPriority="9" w:qFormat="1"/>
-    <w:lsdException w:name="heading 8" w:uiPriority="9" w:qFormat="1"/>
-    <w:lsdException w:name="heading 9" w:uiPriority="9" w:qFormat="1"/>
-    <w:lsdException w:name="toc 1" w:uiPriority="39" w:qFormat="1"/>
-    <w:lsdException w:name="toc 2" w:uiPriority="39" w:qFormat="1"/>
-    <w:lsdException w:name="toc 3" w:uiPriority="39" w:qFormat="1"/>
-    <w:lsdException w:name="toc 4" w:uiPriority="39"/>
-    <w:lsdException w:name="toc 5" w:uiPriority="39"/>
-    <w:lsdException w:name="toc 6" w:uiPriority="39"/>
-    <w:lsdException w:name="toc 7" w:uiPriority="39"/>
-    <w:lsdException w:name="toc 8" w:uiPriority="39"/>
-    <w:lsdException w:name="toc 9" w:uiPriority="39"/>
-    <w:lsdException w:name="caption" w:uiPriority="35" w:qFormat="1"/>
-    <w:lsdException w:name="Title" w:semiHidden="0" w:uiPriority="10" w:unhideWhenUsed="0" w:qFormat="1"/>
-    <w:lsdException w:name="Default Paragraph Font" w:uiPriority="1"/>
-    <w:lsdException w:name="Subtitle" w:semiHidden="0" w:uiPriority="11" w:unhideWhenUsed="0" w:qFormat="1"/>
-    <w:lsdException w:name="Strong" w:semiHidden="0" w:uiPriority="22" w:unhideWhenUsed="0" w:qFormat="1"/>
-    <w:lsdException w:name="Emphasis" w:semiHidden="0" w:uiPriority="20" w:unhideWhenUsed="0" w:qFormat="1"/>
-    <w:lsdException w:name="Table Grid" w:semiHidden="0" w:uiPriority="59" w:unhideWhenUsed="0"/>
-    <w:lsdException w:name="Placeholder Text" w:unhideWhenUsed="0"/>
-    <w:lsdException w:name="No Spacing" w:semiHidden="0" w:uiPriority="1" w:unhideWhenUsed="0" w:qFormat="1"/>
-    <w:lsdException w:name="Light Shading" w:semiHidden="0" w:uiPriority="60" w:unhideWhenUsed="0"/>
-    <w:lsdException w:name="Light List" w:semiHidden="0" w:uiPriority="61" w:unhideWhenUsed="0"/>
-    <w:lsdException w:name="Light Grid" w:semiHidden="0" w:uiPriority="62" w:unhideWhenUsed="0"/>
-    <w:lsdException w:name="Medium Shading 1" w:semiHidden="0" w:uiPriority="63" w:unhideWhenUsed="0"/>
-    <w:lsdException w:name="Medium Shading 2" w:semiHidden="0" w:uiPriority="64" w:unhideWhenUsed="0"/>
-    <w:lsdException w:name="Medium List 1" w:semiHidden="0" w:uiPriority="65" w:unhideWhenUsed="0"/>
-    <w:lsdException w:name="Medium List 2" w:semiHidden="0" w:uiPriority="66" w:unhideWhenUsed="0"/>
-    <w:lsdException w:name="Medium Grid 1" w:semiHidden="0" w:uiPriority="67" w:unhideWhenUsed="0"/>
-    <w:lsdException w:name="Medium Grid 2" w:semiHidden="0" w:uiPriority="68" w:unhideWhenUsed="0"/>
-    <w:lsdException w:name="Medium Grid 3" w:semiHidden="0" w:uiPriority="69" w:unhideWhenUsed="0"/>
-    <w:lsdException w:name="Dark List" w:semiHidden="0" w:uiPriority="70" w:unhideWhenUsed="0"/>
-    <w:lsdException w:name="Colorful Shading" w:semiHidden="0" w:uiPriority="71" w:unhideWhenUsed="0"/>
-    <w:lsdException w:name="Colorful List" w:semiHidden="0" w:uiPriority="72" w:unhideWhenUsed="0"/>
-    <w:lsdException w:name="Colorful Grid" w:semiHidden="0" w:uiPriority="73" w:unhideWhenUsed="0"/>
-    <w:lsdException w:name="Light Shading Accent 1" w:semiHidden="0" w:uiPriority="60" w:unhideWhenUsed="0"/>
-    <w:lsdException w:name="Light List Accent 1" w:semiHidden="0" w:uiPriority="61" w:unhideWhenUsed="0"/>
-    <w:lsdException w:name="Light Grid Accent 1" w:semiHidden="0" w:uiPriority="62" w:unhideWhenUsed="0"/>
-    <w:lsdException w:name="Medium Shading 1 Accent 1" w:semiHidden="0" w:uiPriority="63" w:unhideWhenUsed="0"/>
-    <w:lsdException w:name="Medium Shading 2 Accent 1" w:semiHidden="0" w:uiPriority="64" w:unhideWhenUsed="0"/>
-    <w:lsdException w:name="Medium List 1 Accent 1" w:semiHidden="0" w:uiPriority="65" w:unhideWhenUsed="0"/>
-    <w:lsdException w:name="Revision" w:unhideWhenUsed="0"/>
-    <w:lsdException w:name="List Paragraph" w:semiHidden="0" w:uiPriority="34" w:unhideWhenUsed="0" w:qFormat="1"/>
-    <w:lsdException w:name="Quote" w:semiHidden="0" w:uiPriority="29" w:unhideWhenUsed="0" w:qFormat="1"/>
-    <w:lsdException w:name="Intense Quote" w:semiHidden="0" w:uiPriority="30" w:unhideWhenUsed="0" w:qFormat="1"/>
-    <w:lsdException w:name="Medium List 2 Accent 1" w:semiHidden="0" w:uiPriority="66" w:unhideWhenUsed="0"/>
-    <w:lsdException w:name="Medium Grid 1 Accent 1" w:semiHidden="0" w:uiPriority="67" w:unhideWhenUsed="0"/>
-    <w:lsdException w:name="Medium Grid 2 Accent 1" w:semiHidden="0" w:uiPriority="68" w:unhideWhenUsed="0"/>
-    <w:lsdException w:name="Medium Grid 3 Accent 1" w:semiHidden="0" w:uiPriority="69" w:unhideWhenUsed="0"/>
-    <w:lsdException w:name="Dark List Accent 1" w:semiHidden="0" w:uiPriority="70" w:unhideWhenUsed="0"/>
-    <w:lsdException w:name="Colorful Shading Accent 1" w:semiHidden="0" w:uiPriority="71" w:unhideWhenUsed="0"/>
-    <w:lsdException w:name="Colorful List Accent 1" w:semiHidden="0" w:uiPriority="72" w:unhideWhenUsed="0"/>
-    <w:lsdException w:name="Colorful Grid Accent 1" w:semiHidden="0" w:uiPriority="73" w:unhideWhenUsed="0"/>
-    <w:lsdException w:name="Light Shading Accent 2" w:semiHidden="0" w:uiPriority="60" w:unhideWhenUsed="0"/>
-    <w:lsdException w:name="Light List Accent 2" w:semiHidden="0" w:uiPriority="61" w:unhideWhenUsed="0"/>
-    <w:lsdException w:name="Light Grid Accent 2" w:semiHidden="0" w:uiPriority="62" w:unhideWhenUsed="0"/>
-    <w:lsdException w:name="Medium Shading 1 Accent 2" w:semiHidden="0" w:uiPriority="63" w:unhideWhenUsed="0"/>
-    <w:lsdException w:name="Medium Shading 2 Accent 2" w:semiHidden="0" w:uiPriority="64" w:unhideWhenUsed="0"/>
-    <w:lsdException w:name="Medium List 1 Accent 2" w:semiHidden="0" w:uiPriority="65" w:unhideWhenUsed="0"/>
-    <w:lsdException w:name="Medium List 2 Accent 2" w:semiHidden="0" w:uiPriority="66" w:unhideWhenUsed="0"/>
-    <w:lsdException w:name="Medium Grid 1 Accent 2" w:semiHidden="0" w:uiPriority="67" w:unhideWhenUsed="0"/>
-    <w:lsdException w:name="Medium Grid 2 Accent 2" w:semiHidden="0" w:uiPriority="68" w:unhideWhenUsed="0"/>
-    <w:lsdException w:name="Medium Grid 3 Accent 2" w:semiHidden="0" w:uiPriority="69" w:unhideWhenUsed="0"/>
-    <w:lsdException w:name="Dark List Accent 2" w:semiHidden="0" w:uiPriority="70" w:unhideWhenUsed="0"/>
-    <w:lsdException w:name="Colorful Shading Accent 2" w:semiHidden="0" w:uiPriority="71" w:unhideWhenUsed="0"/>
-    <w:lsdException w:name="Colorful List Accent 2" w:semiHidden="0" w:uiPriority="72" w:unhideWhenUsed="0"/>
-    <w:lsdException w:name="Colorful Grid Accent 2" w:semiHidden="0" w:uiPriority="73" w:unhideWhenUsed="0"/>
-    <w:lsdException w:name="Light Shading Accent 3" w:semiHidden="0" w:uiPriority="60" w:unhideWhenUsed="0"/>
-    <w:lsdException w:name="Light List Accent 3" w:semiHidden="0" w:uiPriority="61" w:unhideWhenUsed="0"/>
-    <w:lsdException w:name="Light Grid Accent 3" w:semiHidden="0" w:uiPriority="62" w:unhideWhenUsed="0"/>
-    <w:lsdException w:name="Medium Shading 1 Accent 3" w:semiHidden="0" w:uiPriority="63" w:unhideWhenUsed="0"/>
-    <w:lsdException w:name="Medium Shading 2 Accent 3" w:semiHidden="0" w:uiPriority="64" w:unhideWhenUsed="0"/>
-    <w:lsdException w:name="Medium List 1 Accent 3" w:semiHidden="0" w:uiPriority="65" w:unhideWhenUsed="0"/>
-    <w:lsdException w:name="Medium List 2 Accent 3" w:semiHidden="0" w:uiPriority="66" w:unhideWhenUsed="0"/>
-    <w:lsdException w:name="Medium Grid 1 Accent 3" w:semiHidden="0" w:uiPriority="67" w:unhideWhenUsed="0"/>
-    <w:lsdException w:name="Medium Grid 2 Accent 3" w:semiHidden="0" w:uiPriority="68" w:unhideWhenUsed="0"/>
-    <w:lsdException w:name="Medium Grid 3 Accent 3" w:semiHidden="0" w:uiPriority="69" w:unhideWhenUsed="0"/>
-    <w:lsdException w:name="Dark List Accent 3" w:semiHidden="0" w:uiPriority="70" w:unhideWhenUsed="0"/>
-    <w:lsdException w:name="Colorful Shading Accent 3" w:semiHidden="0" w:uiPriority="71" w:unhideWhenUsed="0"/>
-    <w:lsdException w:name="Colorful List Accent 3" w:semiHidden="0" w:uiPriority="72" w:unhideWhenUsed="0"/>
-    <w:lsdException w:name="Colorful Grid Accent 3" w:semiHidden="0" w:uiPriority="73" w:unhideWhenUsed="0"/>
-    <w:lsdException w:name="Light Shading Accent 4" w:semiHidden="0" w:uiPriority="60" w:unhideWhenUsed="0"/>
-    <w:lsdException w:name="Light List Accent 4" w:semiHidden="0" w:uiPriority="61" w:unhideWhenUsed="0"/>
-    <w:lsdException w:name="Light Grid Accent 4" w:semiHidden="0" w:uiPriority="62" w:unhideWhenUsed="0"/>
-    <w:lsdException w:name="Medium Shading 1 Accent 4" w:semiHidden="0" w:uiPriority="63" w:unhideWhenUsed="0"/>
-    <w:lsdException w:name="Medium Shading 2 Accent 4" w:semiHidden="0" w:uiPriority="64" w:unhideWhenUsed="0"/>
-    <w:lsdException w:name="Medium List 1 Accent 4" w:semiHidden="0" w:uiPriority="65" w:unhideWhenUsed="0"/>
-    <w:lsdException w:name="Medium List 2 Accent 4" w:semiHidden="0" w:uiPriority="66" w:unhideWhenUsed="0"/>
-    <w:lsdException w:name="Medium Grid 1 Accent 4" w:semiHidden="0" w:uiPriority="67" w:unhideWhenUsed="0"/>
-    <w:lsdException w:name="Medium Grid 2 Accent 4" w:semiHidden="0" w:uiPriority="68" w:unhideWhenUsed="0"/>
-    <w:lsdException w:name="Medium Grid 3 Accent 4" w:semiHidden="0" w:uiPriority="69" w:unhideWhenUsed="0"/>
-    <w:lsdException w:name="Dark List Accent 4" w:semiHidden="0" w:uiPriority="70" w:unhideWhenUsed="0"/>
-    <w:lsdException w:name="Colorful Shading Accent 4" w:semiHidden="0" w:uiPriority="71" w:unhideWhenUsed="0"/>
-    <w:lsdException w:name="Colorful List Accent 4" w:semiHidden="0" w:uiPriority="72" w:unhideWhenUsed="0"/>
-    <w:lsdException w:name="Colorful Grid Accent 4" w:semiHidden="0" w:uiPriority="73" w:unhideWhenUsed="0"/>
-    <w:lsdException w:name="Light Shading Accent 5" w:semiHidden="0" w:uiPriority="60" w:unhideWhenUsed="0"/>
-    <w:lsdException w:name="Light List Accent 5" w:semiHidden="0" w:uiPriority="61" w:unhideWhenUsed="0"/>
-    <w:lsdException w:name="Light Grid Accent 5" w:semiHidden="0" w:uiPriority="62" w:unhideWhenUsed="0"/>
-    <w:lsdException w:name="Medium Shading 1 Accent 5" w:semiHidden="0" w:uiPriority="63" w:unhideWhenUsed="0"/>
-    <w:lsdException w:name="Medium Shading 2 Accent 5" w:semiHidden="0" w:uiPriority="64" w:unhideWhenUsed="0"/>
-    <w:lsdException w:name="Medium List 1 Accent 5" w:semiHidden="0" w:uiPriority="65" w:unhideWhenUsed="0"/>
-    <w:lsdException w:name="Medium List 2 Accent 5" w:semiHidden="0" w:uiPriority="66" w:unhideWhenUsed="0"/>
-    <w:lsdException w:name="Medium Grid 1 Accent 5" w:semiHidden="0" w:uiPriority="67" w:unhideWhenUsed="0"/>
-    <w:lsdException w:name="Medium Grid 2 Accent 5" w:semiHidden="0" w:uiPriority="68" w:unhideWhenUsed="0"/>
-    <w:lsdException w:name="Medium Grid 3 Accent 5" w:semiHidden="0" w:uiPriority="69" w:unhideWhenUsed="0"/>
-    <w:lsdException w:name="Dark List Accent 5" w:semiHidden="0" w:uiPriority="70" w:unhideWhenUsed="0"/>
-    <w:lsdException w:name="Colorful Shading Accent 5" w:semiHidden="0" w:uiPriority="71" w:unhideWhenUsed="0"/>
-    <w:lsdException w:name="Colorful List Accent 5" w:semiHidden="0" w:uiPriority="72" w:unhideWhenUsed="0"/>
-    <w:lsdException w:name="Colorful Grid Accent 5" w:semiHidden="0" w:uiPriority="73" w:unhideWhenUsed="0"/>
-    <w:lsdException w:name="Light Shading Accent 6" w:semiHidden="0" w:uiPriority="60" w:unhideWhenUsed="0"/>
-    <w:lsdException w:name="Light List Accent 6" w:semiHidden="0" w:uiPriority="61" w:unhideWhenUsed="0"/>
-    <w:lsdException w:name="Light Grid Accent 6" w:semiHidden="0" w:uiPriority="62" w:unhideWhenUsed="0"/>
-    <w:lsdException w:name="Medium Shading 1 Accent 6" w:semiHidden="0" w:uiPriority="63" w:unhideWhenUsed="0"/>
-    <w:lsdException w:name="Medium Shading 2 Accent 6" w:semiHidden="0" w:uiPriority="64" w:unhideWhenUsed="0"/>
-    <w:lsdException w:name="Medium List 1 Accent 6" w:semiHidden="0" w:uiPriority="65" w:unhideWhenUsed="0"/>
-    <w:lsdException w:name="Medium List 2 Accent 6" w:semiHidden="0" w:uiPriority="66" w:unhideWhenUsed="0"/>
-    <w:lsdException w:name="Medium Grid 1 Accent 6" w:semiHidden="0" w:uiPriority="67" w:unhideWhenUsed="0"/>
-    <w:lsdException w:name="Medium Grid 2 Accent 6" w:semiHidden="0" w:uiPriority="68" w:unhideWhenUsed="0"/>
-    <w:lsdException w:name="Medium Grid 3 Accent 6" w:semiHidden="0" w:uiPriority="69" w:unhideWhenUsed="0"/>
-    <w:lsdException w:name="Dark List Accent 6" w:semiHidden="0" w:uiPriority="70" w:unhideWhenUsed="0"/>
-    <w:lsdException w:name="Colorful Shading Accent 6" w:semiHidden="0" w:uiPriority="71" w:unhideWhenUsed="0"/>
-    <w:lsdException w:name="Colorful List Accent 6" w:semiHidden="0" w:uiPriority="72" w:unhideWhenUsed="0"/>
-    <w:lsdException w:name="Colorful Grid Accent 6" w:semiHidden="0" w:uiPriority="73" w:unhideWhenUsed="0"/>
-    <w:lsdException w:name="Subtle Emphasis" w:semiHidden="0" w:uiPriority="19" w:unhideWhenUsed="0" w:qFormat="1"/>
-    <w:lsdException w:name="Intense Emphasis" w:semiHidden="0" w:uiPriority="21" w:unhideWhenUsed="0" w:qFormat="1"/>
-    <w:lsdException w:name="Subtle Reference" w:semiHidden="0" w:uiPriority="31" w:unhideWhenUsed="0" w:qFormat="1"/>
-    <w:lsdException w:name="Intense Reference" w:semiHidden="0" w:uiPriority="32" w:unhideWhenUsed="0" w:qFormat="1"/>
-    <w:lsdException w:name="Book Title" w:semiHidden="0" w:uiPriority="33" w:unhideWhenUsed="0" w:qFormat="1"/>
-    <w:lsdException w:name="Bibliography" w:uiPriority="37"/>
-    <w:lsdException w:name="TOC Heading" w:uiPriority="39" w:qFormat="1"/>
-  </w:latentStyles>
-  <w:style w:type="paragraph" w:default="1" w:styleId="Normal">
-    <w:name w:val="Normal"/>
-    <w:qFormat/>
-  </w:style>
-  <w:style w:type="paragraph" w:styleId="Heading1">
-    <w:name w:val="heading 1"/>
-    <w:basedOn w:val="Normal"/>
-    <w:next w:val="Normal"/>
-    <w:link w:val="Heading1Char"/>
-    <w:uiPriority w:val="9"/>
-    <w:qFormat/>
-    <w:rsid w:val="005E478D"/>
-    <w:pPr>
-      <w:keepNext/>
-      <w:keepLines/>
-      <w:spacing w:before="480" w:after="0"/>
-      <w:outlineLvl w:val="0"/>
-    </w:pPr>
-    <w:rPr>
-      <w:rFonts w:asciiTheme="majorHAnsi" w:eastAsiaTheme="majorEastAsia" w:hAnsiTheme="majorHAnsi" w:cstheme="majorBidi"/>
-      <w:b/>
-      <w:bCs/>
-      <w:color w:val="6E9400" w:themeColor="accent1" w:themeShade="BF"/>
-      <w:sz w:val="28"/>
-      <w:szCs w:val="28"/>
-    </w:rPr>
-  </w:style>
-  <w:style w:type="paragraph" w:styleId="Heading2">
-    <w:name w:val="heading 2"/>
-    <w:basedOn w:val="Normal"/>
-    <w:next w:val="Normal"/>
-    <w:link w:val="Heading2Char"/>
-    <w:uiPriority w:val="9"/>
-    <w:unhideWhenUsed/>
-    <w:qFormat/>
-    <w:rsid w:val="00330AAC"/>
-    <w:pPr>
-      <w:keepNext/>
-      <w:keepLines/>
-      <w:spacing w:before="200" w:after="0"/>
-      <w:outlineLvl w:val="1"/>
-    </w:pPr>
-    <w:rPr>
-      <w:rFonts w:asciiTheme="majorHAnsi" w:eastAsiaTheme="majorEastAsia" w:hAnsiTheme="majorHAnsi" w:cstheme="majorBidi"/>
-      <w:b/>
-      <w:bCs/>
-      <w:color w:val="94C600" w:themeColor="accent1"/>
-      <w:sz w:val="26"/>
-      <w:szCs w:val="26"/>
-    </w:rPr>
-  </w:style>
-  <w:style w:type="paragraph" w:styleId="Heading3">
-    <w:name w:val="heading 3"/>
-    <w:basedOn w:val="Normal"/>
-    <w:next w:val="Normal"/>
-    <w:link w:val="Heading3Char"/>
-    <w:uiPriority w:val="9"/>
-    <w:unhideWhenUsed/>
-    <w:qFormat/>
-    <w:rsid w:val="006866BC"/>
-    <w:pPr>
-      <w:keepNext/>
-      <w:keepLines/>
-      <w:spacing w:before="200" w:after="0"/>
-      <w:outlineLvl w:val="2"/>
-    </w:pPr>
-    <w:rPr>
-      <w:rFonts w:asciiTheme="majorHAnsi" w:eastAsiaTheme="majorEastAsia" w:hAnsiTheme="majorHAnsi" w:cstheme="majorBidi"/>
-      <w:b/>
-      <w:bCs/>
-      <w:color w:val="94C600" w:themeColor="accent1"/>
-    </w:rPr>
-  </w:style>
-  <w:style w:type="character" w:default="1" w:styleId="DefaultParagraphFont">
-    <w:name w:val="Default Paragraph Font"/>
-    <w:uiPriority w:val="1"/>
-    <w:semiHidden/>
-    <w:unhideWhenUsed/>
-  </w:style>
-  <w:style w:type="table" w:default="1" w:styleId="TableNormal">
-    <w:name w:val="Normal Table"/>
-    <w:uiPriority w:val="99"/>
-    <w:semiHidden/>
-    <w:unhideWhenUsed/>
-    <w:tblPr>
-      <w:tblInd w:w="0" w:type="dxa"/>
-      <w:tblCellMar>
-        <w:top w:w="0" w:type="dxa"/>
-        <w:left w:w="108" w:type="dxa"/>
-        <w:bottom w:w="0" w:type="dxa"/>
-        <w:right w:w="108" w:type="dxa"/>
-      </w:tblCellMar>
-    </w:tblPr>
-  </w:style>
-  <w:style w:type="numbering" w:default="1" w:styleId="NoList">
-    <w:name w:val="No List"/>
-    <w:uiPriority w:val="99"/>
-    <w:semiHidden/>
-    <w:unhideWhenUsed/>
-  </w:style>
-  <w:style w:type="paragraph" w:styleId="Title">
-    <w:name w:val="Title"/>
-    <w:basedOn w:val="Normal"/>
-    <w:next w:val="Normal"/>
-    <w:link w:val="TitleChar"/>
-    <w:uiPriority w:val="10"/>
-    <w:qFormat/>
-    <w:rsid w:val="005619B4"/>
-    <w:pPr>
-      <w:pBdr>
-        <w:bottom w:val="single" w:sz="8" w:space="4" w:color="94C600" w:themeColor="accent1"/>
-      </w:pBdr>
-      <w:spacing w:after="300" w:line="240" w:lineRule="auto"/>
-      <w:contextualSpacing/>
-    </w:pPr>
-    <w:rPr>
-      <w:rFonts w:asciiTheme="majorHAnsi" w:eastAsiaTheme="majorEastAsia" w:hAnsiTheme="majorHAnsi" w:cstheme="majorBidi"/>
-      <w:color w:val="2E2D21" w:themeColor="text2" w:themeShade="BF"/>
-      <w:spacing w:val="5"/>
-      <w:kern w:val="28"/>
-      <w:sz w:val="52"/>
-      <w:szCs w:val="52"/>
-      <w:lang w:eastAsia="ja-JP"/>
-    </w:rPr>
-  </w:style>
-  <w:style w:type="character" w:customStyle="1" w:styleId="TitleChar">
-    <w:name w:val="Title Char"/>
-    <w:basedOn w:val="DefaultParagraphFont"/>
-    <w:link w:val="Title"/>
-    <w:uiPriority w:val="10"/>
-    <w:rsid w:val="005619B4"/>
-    <w:rPr>
-      <w:rFonts w:asciiTheme="majorHAnsi" w:eastAsiaTheme="majorEastAsia" w:hAnsiTheme="majorHAnsi" w:cstheme="majorBidi"/>
-      <w:color w:val="2E2D21" w:themeColor="text2" w:themeShade="BF"/>
-      <w:spacing w:val="5"/>
-      <w:kern w:val="28"/>
-      <w:sz w:val="52"/>
-      <w:szCs w:val="52"/>
-      <w:lang w:eastAsia="ja-JP"/>
-    </w:rPr>
-  </w:style>
-  <w:style w:type="paragraph" w:styleId="Subtitle">
-    <w:name w:val="Subtitle"/>
-    <w:basedOn w:val="Normal"/>
-    <w:next w:val="Normal"/>
-    <w:link w:val="SubtitleChar"/>
-    <w:uiPriority w:val="11"/>
-    <w:qFormat/>
-    <w:rsid w:val="005619B4"/>
-    <w:pPr>
-      <w:numPr>
-        <w:ilvl w:val="1"/>
-      </w:numPr>
-    </w:pPr>
-    <w:rPr>
-      <w:rFonts w:asciiTheme="majorHAnsi" w:eastAsiaTheme="majorEastAsia" w:hAnsiTheme="majorHAnsi" w:cstheme="majorBidi"/>
-      <w:i/>
-      <w:iCs/>
-      <w:color w:val="94C600" w:themeColor="accent1"/>
-      <w:spacing w:val="15"/>
-      <w:sz w:val="24"/>
-      <w:szCs w:val="24"/>
-      <w:lang w:eastAsia="ja-JP"/>
-    </w:rPr>
-  </w:style>
-  <w:style w:type="character" w:customStyle="1" w:styleId="SubtitleChar">
-    <w:name w:val="Subtitle Char"/>
-    <w:basedOn w:val="DefaultParagraphFont"/>
-    <w:link w:val="Subtitle"/>
-    <w:uiPriority w:val="11"/>
-    <w:rsid w:val="005619B4"/>
-    <w:rPr>
-      <w:rFonts w:asciiTheme="majorHAnsi" w:eastAsiaTheme="majorEastAsia" w:hAnsiTheme="majorHAnsi" w:cstheme="majorBidi"/>
-      <w:i/>
-      <w:iCs/>
-      <w:color w:val="94C600" w:themeColor="accent1"/>
-      <w:spacing w:val="15"/>
-      <w:sz w:val="24"/>
-      <w:szCs w:val="24"/>
-      <w:lang w:eastAsia="ja-JP"/>
-    </w:rPr>
-  </w:style>
-  <w:style w:type="paragraph" w:styleId="BalloonText">
-    <w:name w:val="Balloon Text"/>
-    <w:basedOn w:val="Normal"/>
-    <w:link w:val="BalloonTextChar"/>
-    <w:uiPriority w:val="99"/>
-    <w:semiHidden/>
-    <w:unhideWhenUsed/>
-    <w:rsid w:val="005619B4"/>
-    <w:pPr>
-      <w:spacing w:after="0" w:line="240" w:lineRule="auto"/>
-    </w:pPr>
-    <w:rPr>
-      <w:rFonts w:ascii="Tahoma" w:hAnsi="Tahoma" w:cs="Tahoma"/>
-      <w:sz w:val="16"/>
-      <w:szCs w:val="16"/>
-    </w:rPr>
-  </w:style>
-  <w:style w:type="character" w:customStyle="1" w:styleId="BalloonTextChar">
-    <w:name w:val="Balloon Text Char"/>
-    <w:basedOn w:val="DefaultParagraphFont"/>
-    <w:link w:val="BalloonText"/>
-    <w:uiPriority w:val="99"/>
-    <w:semiHidden/>
-    <w:rsid w:val="005619B4"/>
-    <w:rPr>
-      <w:rFonts w:ascii="Tahoma" w:hAnsi="Tahoma" w:cs="Tahoma"/>
-      <w:sz w:val="16"/>
-      <w:szCs w:val="16"/>
-    </w:rPr>
-  </w:style>
-  <w:style w:type="paragraph" w:styleId="NoSpacing">
-    <w:name w:val="No Spacing"/>
-    <w:link w:val="NoSpacingChar"/>
-    <w:uiPriority w:val="1"/>
-    <w:qFormat/>
-    <w:rsid w:val="005619B4"/>
-    <w:pPr>
-      <w:spacing w:after="0" w:line="240" w:lineRule="auto"/>
-    </w:pPr>
-    <w:rPr>
-      <w:lang w:eastAsia="ja-JP"/>
-    </w:rPr>
-  </w:style>
-  <w:style w:type="character" w:customStyle="1" w:styleId="NoSpacingChar">
-    <w:name w:val="No Spacing Char"/>
-    <w:basedOn w:val="DefaultParagraphFont"/>
-    <w:link w:val="NoSpacing"/>
-    <w:uiPriority w:val="1"/>
-    <w:rsid w:val="005619B4"/>
-    <w:rPr>
-      <w:lang w:eastAsia="ja-JP"/>
-    </w:rPr>
-  </w:style>
-  <w:style w:type="character" w:customStyle="1" w:styleId="Heading1Char">
-    <w:name w:val="Heading 1 Char"/>
-    <w:basedOn w:val="DefaultParagraphFont"/>
-    <w:link w:val="Heading1"/>
-    <w:uiPriority w:val="9"/>
-    <w:rsid w:val="005E478D"/>
-    <w:rPr>
-      <w:rFonts w:asciiTheme="majorHAnsi" w:eastAsiaTheme="majorEastAsia" w:hAnsiTheme="majorHAnsi" w:cstheme="majorBidi"/>
-      <w:b/>
-      <w:bCs/>
-      <w:color w:val="6E9400" w:themeColor="accent1" w:themeShade="BF"/>
-      <w:sz w:val="28"/>
-      <w:szCs w:val="28"/>
-    </w:rPr>
-  </w:style>
-  <w:style w:type="paragraph" w:styleId="TOCHeading">
-    <w:name w:val="TOC Heading"/>
-    <w:basedOn w:val="Heading1"/>
-    <w:next w:val="Normal"/>
-    <w:uiPriority w:val="39"/>
-    <w:semiHidden/>
-    <w:unhideWhenUsed/>
-    <w:qFormat/>
-    <w:rsid w:val="005E478D"/>
-    <w:pPr>
-      <w:outlineLvl w:val="9"/>
-    </w:pPr>
-    <w:rPr>
-      <w:lang w:eastAsia="ja-JP"/>
-    </w:rPr>
-  </w:style>
-  <w:style w:type="paragraph" w:styleId="TOC2">
-    <w:name w:val="toc 2"/>
-    <w:basedOn w:val="Normal"/>
-    <w:next w:val="Normal"/>
-    <w:autoRedefine/>
-    <w:uiPriority w:val="39"/>
-    <w:unhideWhenUsed/>
-    <w:qFormat/>
-    <w:rsid w:val="005E478D"/>
-    <w:pPr>
-      <w:spacing w:after="100"/>
-      <w:ind w:left="220"/>
-    </w:pPr>
-    <w:rPr>
-      <w:lang w:eastAsia="ja-JP"/>
-    </w:rPr>
-  </w:style>
-  <w:style w:type="paragraph" w:styleId="TOC1">
-    <w:name w:val="toc 1"/>
-    <w:basedOn w:val="Normal"/>
-    <w:next w:val="Normal"/>
-    <w:autoRedefine/>
-    <w:uiPriority w:val="39"/>
-    <w:unhideWhenUsed/>
-    <w:qFormat/>
-    <w:rsid w:val="005E478D"/>
-    <w:pPr>
-      <w:spacing w:after="100"/>
-    </w:pPr>
-    <w:rPr>
-      <w:lang w:eastAsia="ja-JP"/>
-    </w:rPr>
-  </w:style>
-  <w:style w:type="paragraph" w:styleId="TOC3">
-    <w:name w:val="toc 3"/>
-    <w:basedOn w:val="Normal"/>
-    <w:next w:val="Normal"/>
-    <w:autoRedefine/>
-    <w:uiPriority w:val="39"/>
-    <w:unhideWhenUsed/>
-    <w:qFormat/>
-    <w:rsid w:val="005E478D"/>
-    <w:pPr>
-      <w:spacing w:after="100"/>
-      <w:ind w:left="440"/>
-    </w:pPr>
-    <w:rPr>
-      <w:lang w:eastAsia="ja-JP"/>
-    </w:rPr>
-  </w:style>
-  <w:style w:type="paragraph" w:styleId="Header">
-    <w:name w:val="header"/>
-    <w:basedOn w:val="Normal"/>
-    <w:link w:val="HeaderChar"/>
-    <w:uiPriority w:val="99"/>
-    <w:unhideWhenUsed/>
-    <w:rsid w:val="005E478D"/>
-    <w:pPr>
-      <w:tabs>
-        <w:tab w:val="center" w:pos="4320"/>
-        <w:tab w:val="right" w:pos="8640"/>
-      </w:tabs>
-      <w:spacing w:after="0" w:line="240" w:lineRule="auto"/>
-    </w:pPr>
-  </w:style>
-  <w:style w:type="character" w:customStyle="1" w:styleId="HeaderChar">
-    <w:name w:val="Header Char"/>
-    <w:basedOn w:val="DefaultParagraphFont"/>
-    <w:link w:val="Header"/>
-    <w:uiPriority w:val="99"/>
-    <w:rsid w:val="005E478D"/>
-  </w:style>
-  <w:style w:type="paragraph" w:styleId="Footer">
-    <w:name w:val="footer"/>
-    <w:basedOn w:val="Normal"/>
-    <w:link w:val="FooterChar"/>
-    <w:uiPriority w:val="99"/>
-    <w:unhideWhenUsed/>
-    <w:rsid w:val="005E478D"/>
-    <w:pPr>
-      <w:tabs>
-        <w:tab w:val="center" w:pos="4320"/>
-        <w:tab w:val="right" w:pos="8640"/>
-      </w:tabs>
-      <w:spacing w:after="0" w:line="240" w:lineRule="auto"/>
-    </w:pPr>
-  </w:style>
-  <w:style w:type="character" w:customStyle="1" w:styleId="FooterChar">
-    <w:name w:val="Footer Char"/>
-    <w:basedOn w:val="DefaultParagraphFont"/>
-    <w:link w:val="Footer"/>
-    <w:uiPriority w:val="99"/>
-    <w:rsid w:val="005E478D"/>
-  </w:style>
-  <w:style w:type="character" w:styleId="Hyperlink">
-    <w:name w:val="Hyperlink"/>
-    <w:basedOn w:val="DefaultParagraphFont"/>
-    <w:uiPriority w:val="99"/>
-    <w:unhideWhenUsed/>
-    <w:rsid w:val="002D69B5"/>
-    <w:rPr>
-      <w:color w:val="E68200" w:themeColor="hyperlink"/>
-      <w:u w:val="single"/>
-    </w:rPr>
-  </w:style>
-  <w:style w:type="character" w:customStyle="1" w:styleId="Heading2Char">
-    <w:name w:val="Heading 2 Char"/>
-    <w:basedOn w:val="DefaultParagraphFont"/>
-    <w:link w:val="Heading2"/>
-    <w:uiPriority w:val="9"/>
-    <w:rsid w:val="00330AAC"/>
-    <w:rPr>
-      <w:rFonts w:asciiTheme="majorHAnsi" w:eastAsiaTheme="majorEastAsia" w:hAnsiTheme="majorHAnsi" w:cstheme="majorBidi"/>
-      <w:b/>
-      <w:bCs/>
-      <w:color w:val="94C600" w:themeColor="accent1"/>
-      <w:sz w:val="26"/>
-      <w:szCs w:val="26"/>
-    </w:rPr>
-  </w:style>
-  <w:style w:type="character" w:customStyle="1" w:styleId="Heading3Char">
-    <w:name w:val="Heading 3 Char"/>
-    <w:basedOn w:val="DefaultParagraphFont"/>
-    <w:link w:val="Heading3"/>
-    <w:uiPriority w:val="9"/>
-    <w:rsid w:val="006866BC"/>
-    <w:rPr>
-      <w:rFonts w:asciiTheme="majorHAnsi" w:eastAsiaTheme="majorEastAsia" w:hAnsiTheme="majorHAnsi" w:cstheme="majorBidi"/>
-      <w:b/>
-      <w:bCs/>
-      <w:color w:val="94C600" w:themeColor="accent1"/>
-    </w:rPr>
-  </w:style>
-  <w:style w:type="paragraph" w:styleId="ListParagraph">
-    <w:name w:val="List Paragraph"/>
-    <w:basedOn w:val="Normal"/>
-    <w:uiPriority w:val="34"/>
-    <w:qFormat/>
-    <w:rsid w:val="00AE1286"/>
-    <w:pPr>
-      <w:ind w:left="720"/>
-      <w:contextualSpacing/>
-    </w:pPr>
-    <w:rPr>
-      <w:lang w:val="en-CA" w:eastAsia="zh-TW"/>
-    </w:rPr>
-  </w:style>
-</w:styles>
-</file>
-
 <file path=word/glossary/document.xml><?xml version="1.0" encoding="utf-8"?>
-<w:glossaryDocument xmlns:wpc="http://schemas.microsoft.com/office/word/2010/wordprocessingCanvas" xmlns:mc="http://schemas.openxmlformats.org/markup-compatibility/2006" xmlns:o="urn:schemas-microsoft-com:office:office" xmlns:r="http://schemas.openxmlformats.org/officeDocument/2006/relationships" xmlns:m="http://schemas.openxmlformats.org/officeDocument/2006/math" xmlns:v="urn:schemas-microsoft-com:vml" xmlns:wp14="http://schemas.microsoft.com/office/word/2010/wordprocessingDrawing" xmlns:wp="http://schemas.openxmlformats.org/drawingml/2006/wordprocessingDrawing" xmlns:w10="urn:schemas-microsoft-com:office:word" xmlns:w="http://schemas.openxmlformats.org/wordprocessingml/2006/main" xmlns:w14="http://schemas.microsoft.com/office/word/2010/wordml" xmlns:wpg="http://schemas.microsoft.com/office/word/2010/wordprocessingGroup" xmlns:wpi="http://schemas.microsoft.com/office/word/2010/wordprocessingInk" xmlns:wne="http://schemas.microsoft.com/office/word/2006/wordml" xmlns:wps="http://schemas.microsoft.com/office/word/2010/wordprocessingShape" mc:Ignorable="w14 wp14">
+<w:glossaryDocument xmlns:wpc="http://schemas.microsoft.com/office/word/2010/wordprocessingCanvas" xmlns:mc="http://schemas.openxmlformats.org/markup-compatibility/2006" xmlns:o="urn:schemas-microsoft-com:office:office" xmlns:r="http://schemas.openxmlformats.org/officeDocument/2006/relationships" xmlns:m="http://schemas.openxmlformats.org/officeDocument/2006/math" xmlns:v="urn:schemas-microsoft-com:vml" xmlns:wp14="http://schemas.microsoft.com/office/word/2010/wordprocessingDrawing" xmlns:wp="http://schemas.openxmlformats.org/drawingml/2006/wordprocessingDrawing" xmlns:w10="urn:schemas-microsoft-com:office:word" xmlns:w="http://schemas.openxmlformats.org/wordprocessingml/2006/main" xmlns:w14="http://schemas.microsoft.com/office/word/2010/wordml" xmlns:w15="http://schemas.microsoft.com/office/word/2012/wordml" xmlns:wpg="http://schemas.microsoft.com/office/word/2010/wordprocessingGroup" xmlns:wpi="http://schemas.microsoft.com/office/word/2010/wordprocessingInk" xmlns:wne="http://schemas.microsoft.com/office/word/2006/wordml" xmlns:wps="http://schemas.microsoft.com/office/word/2010/wordprocessingShape" mc:Ignorable="w14 w15 wp14">
   <w:docParts>
     <w:docPart>
       <w:docPartPr>
@@ -4765,7 +4423,7 @@
 </file>
 
 <file path=word/glossary/fontTable.xml><?xml version="1.0" encoding="utf-8"?>
-<w:fonts xmlns:mc="http://schemas.openxmlformats.org/markup-compatibility/2006" xmlns:r="http://schemas.openxmlformats.org/officeDocument/2006/relationships" xmlns:w="http://schemas.openxmlformats.org/wordprocessingml/2006/main" xmlns:w14="http://schemas.microsoft.com/office/word/2010/wordml" mc:Ignorable="w14">
+<w:fonts xmlns:mc="http://schemas.openxmlformats.org/markup-compatibility/2006" xmlns:r="http://schemas.openxmlformats.org/officeDocument/2006/relationships" xmlns:w="http://schemas.openxmlformats.org/wordprocessingml/2006/main" xmlns:w14="http://schemas.microsoft.com/office/word/2010/wordml" xmlns:w15="http://schemas.microsoft.com/office/word/2012/wordml" mc:Ignorable="w14 w15">
   <w:font w:name="Symbol">
     <w:panose1 w:val="05050102010706020507"/>
     <w:charset w:val="02"/>
@@ -4785,7 +4443,7 @@
     <w:charset w:val="00"/>
     <w:family w:val="modern"/>
     <w:pitch w:val="fixed"/>
-    <w:sig w:usb0="E0002AFF" w:usb1="C0007843" w:usb2="00000009" w:usb3="00000000" w:csb0="000001FF" w:csb1="00000000"/>
+    <w:sig w:usb0="E0002AFF" w:usb1="40007843" w:usb2="00000001" w:usb3="00000000" w:csb0="000001FF" w:csb1="00000000"/>
   </w:font>
   <w:font w:name="Wingdings">
     <w:panose1 w:val="05000000000000000000"/>
@@ -4801,7 +4459,7 @@
     <w:pitch w:val="variable"/>
     <w:sig w:usb0="00000287" w:usb1="00000000" w:usb2="00000000" w:usb3="00000000" w:csb0="0000009F" w:csb1="00000000"/>
   </w:font>
-  <w:font w:name="幼圆">
+  <w:font w:name="YouYuan">
     <w:altName w:val="宋体"/>
     <w:panose1 w:val="00000000000000000000"/>
     <w:charset w:val="86"/>
@@ -4823,26 +4481,26 @@
     <w:pitch w:val="variable"/>
     <w:sig w:usb0="E00002FF" w:usb1="4000ACFF" w:usb2="00000001" w:usb3="00000000" w:csb0="0000019F" w:csb1="00000000"/>
   </w:font>
-  <w:font w:name="宋体">
-    <w:altName w:val="SimSun"/>
+  <w:font w:name="SimSun">
+    <w:altName w:val="宋体"/>
     <w:panose1 w:val="02010600030101010101"/>
     <w:charset w:val="86"/>
     <w:family w:val="auto"/>
     <w:pitch w:val="variable"/>
     <w:sig w:usb0="00000003" w:usb1="288F0000" w:usb2="00000016" w:usb3="00000000" w:csb0="00040001" w:csb1="00000000"/>
   </w:font>
-  <w:font w:name="Cambria">
-    <w:panose1 w:val="02040503050406030204"/>
+  <w:font w:name="Calibri Light">
+    <w:panose1 w:val="020F0302020204030204"/>
     <w:charset w:val="00"/>
-    <w:family w:val="roman"/>
+    <w:family w:val="swiss"/>
     <w:pitch w:val="variable"/>
-    <w:sig w:usb0="E00002FF" w:usb1="400004FF" w:usb2="00000000" w:usb3="00000000" w:csb0="0000019F" w:csb1="00000000"/>
+    <w:sig w:usb0="A00002EF" w:usb1="4000207B" w:usb2="00000000" w:usb3="00000000" w:csb0="0000019F" w:csb1="00000000"/>
   </w:font>
 </w:fonts>
 </file>
 
 <file path=word/glossary/settings.xml><?xml version="1.0" encoding="utf-8"?>
-<w:settings xmlns:mc="http://schemas.openxmlformats.org/markup-compatibility/2006" xmlns:o="urn:schemas-microsoft-com:office:office" xmlns:r="http://schemas.openxmlformats.org/officeDocument/2006/relationships" xmlns:m="http://schemas.openxmlformats.org/officeDocument/2006/math" xmlns:v="urn:schemas-microsoft-com:vml" xmlns:w10="urn:schemas-microsoft-com:office:word" xmlns:w="http://schemas.openxmlformats.org/wordprocessingml/2006/main" xmlns:w14="http://schemas.microsoft.com/office/word/2010/wordml" xmlns:sl="http://schemas.openxmlformats.org/schemaLibrary/2006/main" mc:Ignorable="w14">
+<w:settings xmlns:mc="http://schemas.openxmlformats.org/markup-compatibility/2006" xmlns:o="urn:schemas-microsoft-com:office:office" xmlns:r="http://schemas.openxmlformats.org/officeDocument/2006/relationships" xmlns:m="http://schemas.openxmlformats.org/officeDocument/2006/math" xmlns:v="urn:schemas-microsoft-com:vml" xmlns:w10="urn:schemas-microsoft-com:office:word" xmlns:w="http://schemas.openxmlformats.org/wordprocessingml/2006/main" xmlns:w14="http://schemas.microsoft.com/office/word/2010/wordml" xmlns:w15="http://schemas.microsoft.com/office/word/2012/wordml" xmlns:sl="http://schemas.openxmlformats.org/schemaLibrary/2006/main" mc:Ignorable="w14 w15">
   <w:view w:val="normal"/>
   <w:defaultTabStop w:val="720"/>
   <w:characterSpacingControl w:val="doNotCompress"/>
@@ -4855,6 +4513,7 @@
   </w:compat>
   <w:rsids>
     <w:rsidRoot w:val="001623AB"/>
+    <w:rsid w:val="000975E9"/>
     <w:rsid w:val="000A6630"/>
     <w:rsid w:val="001623AB"/>
     <w:rsid w:val="0086418B"/>
@@ -4884,7 +4543,7 @@
 </file>
 
 <file path=word/glossary/styles.xml><?xml version="1.0" encoding="utf-8"?>
-<w:styles xmlns:mc="http://schemas.openxmlformats.org/markup-compatibility/2006" xmlns:r="http://schemas.openxmlformats.org/officeDocument/2006/relationships" xmlns:w="http://schemas.openxmlformats.org/wordprocessingml/2006/main" xmlns:w14="http://schemas.microsoft.com/office/word/2010/wordml" mc:Ignorable="w14">
+<w:styles xmlns:mc="http://schemas.openxmlformats.org/markup-compatibility/2006" xmlns:r="http://schemas.openxmlformats.org/officeDocument/2006/relationships" xmlns:w="http://schemas.openxmlformats.org/wordprocessingml/2006/main" xmlns:w14="http://schemas.microsoft.com/office/word/2010/wordml" xmlns:w15="http://schemas.microsoft.com/office/word/2012/wordml" mc:Ignorable="w14 w15">
   <w:docDefaults>
     <w:rPrDefault>
       <w:rPr>
@@ -4900,144 +4559,378 @@
       </w:pPr>
     </w:pPrDefault>
   </w:docDefaults>
-  <w:latentStyles w:defLockedState="0" w:defUIPriority="99" w:defSemiHidden="1" w:defUnhideWhenUsed="1" w:defQFormat="0" w:count="267">
-    <w:lsdException w:name="Normal" w:semiHidden="0" w:uiPriority="0" w:unhideWhenUsed="0" w:qFormat="1"/>
-    <w:lsdException w:name="heading 1" w:semiHidden="0" w:uiPriority="9" w:unhideWhenUsed="0" w:qFormat="1"/>
-    <w:lsdException w:name="heading 2" w:uiPriority="9" w:qFormat="1"/>
-    <w:lsdException w:name="heading 3" w:uiPriority="9" w:qFormat="1"/>
-    <w:lsdException w:name="heading 4" w:uiPriority="9" w:qFormat="1"/>
-    <w:lsdException w:name="heading 5" w:uiPriority="9" w:qFormat="1"/>
-    <w:lsdException w:name="heading 6" w:uiPriority="9" w:qFormat="1"/>
-    <w:lsdException w:name="heading 7" w:uiPriority="9" w:qFormat="1"/>
-    <w:lsdException w:name="heading 8" w:uiPriority="9" w:qFormat="1"/>
-    <w:lsdException w:name="heading 9" w:uiPriority="9" w:qFormat="1"/>
-    <w:lsdException w:name="toc 1" w:uiPriority="39"/>
-    <w:lsdException w:name="toc 2" w:uiPriority="39"/>
-    <w:lsdException w:name="toc 3" w:uiPriority="39"/>
-    <w:lsdException w:name="toc 4" w:uiPriority="39"/>
-    <w:lsdException w:name="toc 5" w:uiPriority="39"/>
-    <w:lsdException w:name="toc 6" w:uiPriority="39"/>
-    <w:lsdException w:name="toc 7" w:uiPriority="39"/>
-    <w:lsdException w:name="toc 8" w:uiPriority="39"/>
-    <w:lsdException w:name="toc 9" w:uiPriority="39"/>
-    <w:lsdException w:name="caption" w:uiPriority="35" w:qFormat="1"/>
-    <w:lsdException w:name="Title" w:semiHidden="0" w:uiPriority="10" w:unhideWhenUsed="0" w:qFormat="1"/>
-    <w:lsdException w:name="Default Paragraph Font" w:uiPriority="1"/>
-    <w:lsdException w:name="Subtitle" w:semiHidden="0" w:uiPriority="11" w:unhideWhenUsed="0" w:qFormat="1"/>
-    <w:lsdException w:name="Strong" w:semiHidden="0" w:uiPriority="22" w:unhideWhenUsed="0" w:qFormat="1"/>
-    <w:lsdException w:name="Emphasis" w:semiHidden="0" w:uiPriority="20" w:unhideWhenUsed="0" w:qFormat="1"/>
-    <w:lsdException w:name="Table Grid" w:semiHidden="0" w:uiPriority="59" w:unhideWhenUsed="0"/>
-    <w:lsdException w:name="Placeholder Text" w:unhideWhenUsed="0"/>
-    <w:lsdException w:name="No Spacing" w:semiHidden="0" w:uiPriority="1" w:unhideWhenUsed="0" w:qFormat="1"/>
-    <w:lsdException w:name="Light Shading" w:semiHidden="0" w:uiPriority="60" w:unhideWhenUsed="0"/>
-    <w:lsdException w:name="Light List" w:semiHidden="0" w:uiPriority="61" w:unhideWhenUsed="0"/>
-    <w:lsdException w:name="Light Grid" w:semiHidden="0" w:uiPriority="62" w:unhideWhenUsed="0"/>
-    <w:lsdException w:name="Medium Shading 1" w:semiHidden="0" w:uiPriority="63" w:unhideWhenUsed="0"/>
-    <w:lsdException w:name="Medium Shading 2" w:semiHidden="0" w:uiPriority="64" w:unhideWhenUsed="0"/>
-    <w:lsdException w:name="Medium List 1" w:semiHidden="0" w:uiPriority="65" w:unhideWhenUsed="0"/>
-    <w:lsdException w:name="Medium List 2" w:semiHidden="0" w:uiPriority="66" w:unhideWhenUsed="0"/>
-    <w:lsdException w:name="Medium Grid 1" w:semiHidden="0" w:uiPriority="67" w:unhideWhenUsed="0"/>
-    <w:lsdException w:name="Medium Grid 2" w:semiHidden="0" w:uiPriority="68" w:unhideWhenUsed="0"/>
-    <w:lsdException w:name="Medium Grid 3" w:semiHidden="0" w:uiPriority="69" w:unhideWhenUsed="0"/>
-    <w:lsdException w:name="Dark List" w:semiHidden="0" w:uiPriority="70" w:unhideWhenUsed="0"/>
-    <w:lsdException w:name="Colorful Shading" w:semiHidden="0" w:uiPriority="71" w:unhideWhenUsed="0"/>
-    <w:lsdException w:name="Colorful List" w:semiHidden="0" w:uiPriority="72" w:unhideWhenUsed="0"/>
-    <w:lsdException w:name="Colorful Grid" w:semiHidden="0" w:uiPriority="73" w:unhideWhenUsed="0"/>
-    <w:lsdException w:name="Light Shading Accent 1" w:semiHidden="0" w:uiPriority="60" w:unhideWhenUsed="0"/>
-    <w:lsdException w:name="Light List Accent 1" w:semiHidden="0" w:uiPriority="61" w:unhideWhenUsed="0"/>
-    <w:lsdException w:name="Light Grid Accent 1" w:semiHidden="0" w:uiPriority="62" w:unhideWhenUsed="0"/>
-    <w:lsdException w:name="Medium Shading 1 Accent 1" w:semiHidden="0" w:uiPriority="63" w:unhideWhenUsed="0"/>
-    <w:lsdException w:name="Medium Shading 2 Accent 1" w:semiHidden="0" w:uiPriority="64" w:unhideWhenUsed="0"/>
-    <w:lsdException w:name="Medium List 1 Accent 1" w:semiHidden="0" w:uiPriority="65" w:unhideWhenUsed="0"/>
-    <w:lsdException w:name="Revision" w:unhideWhenUsed="0"/>
-    <w:lsdException w:name="List Paragraph" w:semiHidden="0" w:uiPriority="34" w:unhideWhenUsed="0" w:qFormat="1"/>
-    <w:lsdException w:name="Quote" w:semiHidden="0" w:uiPriority="29" w:unhideWhenUsed="0" w:qFormat="1"/>
-    <w:lsdException w:name="Intense Quote" w:semiHidden="0" w:uiPriority="30" w:unhideWhenUsed="0" w:qFormat="1"/>
-    <w:lsdException w:name="Medium List 2 Accent 1" w:semiHidden="0" w:uiPriority="66" w:unhideWhenUsed="0"/>
-    <w:lsdException w:name="Medium Grid 1 Accent 1" w:semiHidden="0" w:uiPriority="67" w:unhideWhenUsed="0"/>
-    <w:lsdException w:name="Medium Grid 2 Accent 1" w:semiHidden="0" w:uiPriority="68" w:unhideWhenUsed="0"/>
-    <w:lsdException w:name="Medium Grid 3 Accent 1" w:semiHidden="0" w:uiPriority="69" w:unhideWhenUsed="0"/>
-    <w:lsdException w:name="Dark List Accent 1" w:semiHidden="0" w:uiPriority="70" w:unhideWhenUsed="0"/>
-    <w:lsdException w:name="Colorful Shading Accent 1" w:semiHidden="0" w:uiPriority="71" w:unhideWhenUsed="0"/>
-    <w:lsdException w:name="Colorful List Accent 1" w:semiHidden="0" w:uiPriority="72" w:unhideWhenUsed="0"/>
-    <w:lsdException w:name="Colorful Grid Accent 1" w:semiHidden="0" w:uiPriority="73" w:unhideWhenUsed="0"/>
-    <w:lsdException w:name="Light Shading Accent 2" w:semiHidden="0" w:uiPriority="60" w:unhideWhenUsed="0"/>
-    <w:lsdException w:name="Light List Accent 2" w:semiHidden="0" w:uiPriority="61" w:unhideWhenUsed="0"/>
-    <w:lsdException w:name="Light Grid Accent 2" w:semiHidden="0" w:uiPriority="62" w:unhideWhenUsed="0"/>
-    <w:lsdException w:name="Medium Shading 1 Accent 2" w:semiHidden="0" w:uiPriority="63" w:unhideWhenUsed="0"/>
-    <w:lsdException w:name="Medium Shading 2 Accent 2" w:semiHidden="0" w:uiPriority="64" w:unhideWhenUsed="0"/>
-    <w:lsdException w:name="Medium List 1 Accent 2" w:semiHidden="0" w:uiPriority="65" w:unhideWhenUsed="0"/>
-    <w:lsdException w:name="Medium List 2 Accent 2" w:semiHidden="0" w:uiPriority="66" w:unhideWhenUsed="0"/>
-    <w:lsdException w:name="Medium Grid 1 Accent 2" w:semiHidden="0" w:uiPriority="67" w:unhideWhenUsed="0"/>
-    <w:lsdException w:name="Medium Grid 2 Accent 2" w:semiHidden="0" w:uiPriority="68" w:unhideWhenUsed="0"/>
-    <w:lsdException w:name="Medium Grid 3 Accent 2" w:semiHidden="0" w:uiPriority="69" w:unhideWhenUsed="0"/>
-    <w:lsdException w:name="Dark List Accent 2" w:semiHidden="0" w:uiPriority="70" w:unhideWhenUsed="0"/>
-    <w:lsdException w:name="Colorful Shading Accent 2" w:semiHidden="0" w:uiPriority="71" w:unhideWhenUsed="0"/>
-    <w:lsdException w:name="Colorful List Accent 2" w:semiHidden="0" w:uiPriority="72" w:unhideWhenUsed="0"/>
-    <w:lsdException w:name="Colorful Grid Accent 2" w:semiHidden="0" w:uiPriority="73" w:unhideWhenUsed="0"/>
-    <w:lsdException w:name="Light Shading Accent 3" w:semiHidden="0" w:uiPriority="60" w:unhideWhenUsed="0"/>
-    <w:lsdException w:name="Light List Accent 3" w:semiHidden="0" w:uiPriority="61" w:unhideWhenUsed="0"/>
-    <w:lsdException w:name="Light Grid Accent 3" w:semiHidden="0" w:uiPriority="62" w:unhideWhenUsed="0"/>
-    <w:lsdException w:name="Medium Shading 1 Accent 3" w:semiHidden="0" w:uiPriority="63" w:unhideWhenUsed="0"/>
-    <w:lsdException w:name="Medium Shading 2 Accent 3" w:semiHidden="0" w:uiPriority="64" w:unhideWhenUsed="0"/>
-    <w:lsdException w:name="Medium List 1 Accent 3" w:semiHidden="0" w:uiPriority="65" w:unhideWhenUsed="0"/>
-    <w:lsdException w:name="Medium List 2 Accent 3" w:semiHidden="0" w:uiPriority="66" w:unhideWhenUsed="0"/>
-    <w:lsdException w:name="Medium Grid 1 Accent 3" w:semiHidden="0" w:uiPriority="67" w:unhideWhenUsed="0"/>
-    <w:lsdException w:name="Medium Grid 2 Accent 3" w:semiHidden="0" w:uiPriority="68" w:unhideWhenUsed="0"/>
-    <w:lsdException w:name="Medium Grid 3 Accent 3" w:semiHidden="0" w:uiPriority="69" w:unhideWhenUsed="0"/>
-    <w:lsdException w:name="Dark List Accent 3" w:semiHidden="0" w:uiPriority="70" w:unhideWhenUsed="0"/>
-    <w:lsdException w:name="Colorful Shading Accent 3" w:semiHidden="0" w:uiPriority="71" w:unhideWhenUsed="0"/>
-    <w:lsdException w:name="Colorful List Accent 3" w:semiHidden="0" w:uiPriority="72" w:unhideWhenUsed="0"/>
-    <w:lsdException w:name="Colorful Grid Accent 3" w:semiHidden="0" w:uiPriority="73" w:unhideWhenUsed="0"/>
-    <w:lsdException w:name="Light Shading Accent 4" w:semiHidden="0" w:uiPriority="60" w:unhideWhenUsed="0"/>
-    <w:lsdException w:name="Light List Accent 4" w:semiHidden="0" w:uiPriority="61" w:unhideWhenUsed="0"/>
-    <w:lsdException w:name="Light Grid Accent 4" w:semiHidden="0" w:uiPriority="62" w:unhideWhenUsed="0"/>
-    <w:lsdException w:name="Medium Shading 1 Accent 4" w:semiHidden="0" w:uiPriority="63" w:unhideWhenUsed="0"/>
-    <w:lsdException w:name="Medium Shading 2 Accent 4" w:semiHidden="0" w:uiPriority="64" w:unhideWhenUsed="0"/>
-    <w:lsdException w:name="Medium List 1 Accent 4" w:semiHidden="0" w:uiPriority="65" w:unhideWhenUsed="0"/>
-    <w:lsdException w:name="Medium List 2 Accent 4" w:semiHidden="0" w:uiPriority="66" w:unhideWhenUsed="0"/>
-    <w:lsdException w:name="Medium Grid 1 Accent 4" w:semiHidden="0" w:uiPriority="67" w:unhideWhenUsed="0"/>
-    <w:lsdException w:name="Medium Grid 2 Accent 4" w:semiHidden="0" w:uiPriority="68" w:unhideWhenUsed="0"/>
-    <w:lsdException w:name="Medium Grid 3 Accent 4" w:semiHidden="0" w:uiPriority="69" w:unhideWhenUsed="0"/>
-    <w:lsdException w:name="Dark List Accent 4" w:semiHidden="0" w:uiPriority="70" w:unhideWhenUsed="0"/>
-    <w:lsdException w:name="Colorful Shading Accent 4" w:semiHidden="0" w:uiPriority="71" w:unhideWhenUsed="0"/>
-    <w:lsdException w:name="Colorful List Accent 4" w:semiHidden="0" w:uiPriority="72" w:unhideWhenUsed="0"/>
-    <w:lsdException w:name="Colorful Grid Accent 4" w:semiHidden="0" w:uiPriority="73" w:unhideWhenUsed="0"/>
-    <w:lsdException w:name="Light Shading Accent 5" w:semiHidden="0" w:uiPriority="60" w:unhideWhenUsed="0"/>
-    <w:lsdException w:name="Light List Accent 5" w:semiHidden="0" w:uiPriority="61" w:unhideWhenUsed="0"/>
-    <w:lsdException w:name="Light Grid Accent 5" w:semiHidden="0" w:uiPriority="62" w:unhideWhenUsed="0"/>
-    <w:lsdException w:name="Medium Shading 1 Accent 5" w:semiHidden="0" w:uiPriority="63" w:unhideWhenUsed="0"/>
-    <w:lsdException w:name="Medium Shading 2 Accent 5" w:semiHidden="0" w:uiPriority="64" w:unhideWhenUsed="0"/>
-    <w:lsdException w:name="Medium List 1 Accent 5" w:semiHidden="0" w:uiPriority="65" w:unhideWhenUsed="0"/>
-    <w:lsdException w:name="Medium List 2 Accent 5" w:semiHidden="0" w:uiPriority="66" w:unhideWhenUsed="0"/>
-    <w:lsdException w:name="Medium Grid 1 Accent 5" w:semiHidden="0" w:uiPriority="67" w:unhideWhenUsed="0"/>
-    <w:lsdException w:name="Medium Grid 2 Accent 5" w:semiHidden="0" w:uiPriority="68" w:unhideWhenUsed="0"/>
-    <w:lsdException w:name="Medium Grid 3 Accent 5" w:semiHidden="0" w:uiPriority="69" w:unhideWhenUsed="0"/>
-    <w:lsdException w:name="Dark List Accent 5" w:semiHidden="0" w:uiPriority="70" w:unhideWhenUsed="0"/>
-    <w:lsdException w:name="Colorful Shading Accent 5" w:semiHidden="0" w:uiPriority="71" w:unhideWhenUsed="0"/>
-    <w:lsdException w:name="Colorful List Accent 5" w:semiHidden="0" w:uiPriority="72" w:unhideWhenUsed="0"/>
-    <w:lsdException w:name="Colorful Grid Accent 5" w:semiHidden="0" w:uiPriority="73" w:unhideWhenUsed="0"/>
-    <w:lsdException w:name="Light Shading Accent 6" w:semiHidden="0" w:uiPriority="60" w:unhideWhenUsed="0"/>
-    <w:lsdException w:name="Light List Accent 6" w:semiHidden="0" w:uiPriority="61" w:unhideWhenUsed="0"/>
-    <w:lsdException w:name="Light Grid Accent 6" w:semiHidden="0" w:uiPriority="62" w:unhideWhenUsed="0"/>
-    <w:lsdException w:name="Medium Shading 1 Accent 6" w:semiHidden="0" w:uiPriority="63" w:unhideWhenUsed="0"/>
-    <w:lsdException w:name="Medium Shading 2 Accent 6" w:semiHidden="0" w:uiPriority="64" w:unhideWhenUsed="0"/>
-    <w:lsdException w:name="Medium List 1 Accent 6" w:semiHidden="0" w:uiPriority="65" w:unhideWhenUsed="0"/>
-    <w:lsdException w:name="Medium List 2 Accent 6" w:semiHidden="0" w:uiPriority="66" w:unhideWhenUsed="0"/>
-    <w:lsdException w:name="Medium Grid 1 Accent 6" w:semiHidden="0" w:uiPriority="67" w:unhideWhenUsed="0"/>
-    <w:lsdException w:name="Medium Grid 2 Accent 6" w:semiHidden="0" w:uiPriority="68" w:unhideWhenUsed="0"/>
-    <w:lsdException w:name="Medium Grid 3 Accent 6" w:semiHidden="0" w:uiPriority="69" w:unhideWhenUsed="0"/>
-    <w:lsdException w:name="Dark List Accent 6" w:semiHidden="0" w:uiPriority="70" w:unhideWhenUsed="0"/>
-    <w:lsdException w:name="Colorful Shading Accent 6" w:semiHidden="0" w:uiPriority="71" w:unhideWhenUsed="0"/>
-    <w:lsdException w:name="Colorful List Accent 6" w:semiHidden="0" w:uiPriority="72" w:unhideWhenUsed="0"/>
-    <w:lsdException w:name="Colorful Grid Accent 6" w:semiHidden="0" w:uiPriority="73" w:unhideWhenUsed="0"/>
-    <w:lsdException w:name="Subtle Emphasis" w:semiHidden="0" w:uiPriority="19" w:unhideWhenUsed="0" w:qFormat="1"/>
-    <w:lsdException w:name="Intense Emphasis" w:semiHidden="0" w:uiPriority="21" w:unhideWhenUsed="0" w:qFormat="1"/>
-    <w:lsdException w:name="Subtle Reference" w:semiHidden="0" w:uiPriority="31" w:unhideWhenUsed="0" w:qFormat="1"/>
-    <w:lsdException w:name="Intense Reference" w:semiHidden="0" w:uiPriority="32" w:unhideWhenUsed="0" w:qFormat="1"/>
-    <w:lsdException w:name="Book Title" w:semiHidden="0" w:uiPriority="33" w:unhideWhenUsed="0" w:qFormat="1"/>
-    <w:lsdException w:name="Bibliography" w:uiPriority="37"/>
-    <w:lsdException w:name="TOC Heading" w:uiPriority="39" w:qFormat="1"/>
+  <w:latentStyles w:defLockedState="0" w:defUIPriority="99" w:defSemiHidden="0" w:defUnhideWhenUsed="0" w:defQFormat="0" w:count="371">
+    <w:lsdException w:name="Normal" w:uiPriority="0" w:qFormat="1"/>
+    <w:lsdException w:name="heading 1" w:uiPriority="9" w:qFormat="1"/>
+    <w:lsdException w:name="heading 2" w:semiHidden="1" w:uiPriority="9" w:unhideWhenUsed="1" w:qFormat="1"/>
+    <w:lsdException w:name="heading 3" w:semiHidden="1" w:uiPriority="9" w:unhideWhenUsed="1" w:qFormat="1"/>
+    <w:lsdException w:name="heading 4" w:semiHidden="1" w:uiPriority="9" w:unhideWhenUsed="1" w:qFormat="1"/>
+    <w:lsdException w:name="heading 5" w:semiHidden="1" w:uiPriority="9" w:unhideWhenUsed="1" w:qFormat="1"/>
+    <w:lsdException w:name="heading 6" w:semiHidden="1" w:uiPriority="9" w:unhideWhenUsed="1" w:qFormat="1"/>
+    <w:lsdException w:name="heading 7" w:semiHidden="1" w:uiPriority="9" w:unhideWhenUsed="1" w:qFormat="1"/>
+    <w:lsdException w:name="heading 8" w:semiHidden="1" w:uiPriority="9" w:unhideWhenUsed="1" w:qFormat="1"/>
+    <w:lsdException w:name="heading 9" w:semiHidden="1" w:uiPriority="9" w:unhideWhenUsed="1" w:qFormat="1"/>
+    <w:lsdException w:name="index 1" w:semiHidden="1" w:unhideWhenUsed="1"/>
+    <w:lsdException w:name="index 2" w:semiHidden="1" w:unhideWhenUsed="1"/>
+    <w:lsdException w:name="index 3" w:semiHidden="1" w:unhideWhenUsed="1"/>
+    <w:lsdException w:name="index 4" w:semiHidden="1" w:unhideWhenUsed="1"/>
+    <w:lsdException w:name="index 5" w:semiHidden="1" w:unhideWhenUsed="1"/>
+    <w:lsdException w:name="index 6" w:semiHidden="1" w:unhideWhenUsed="1"/>
+    <w:lsdException w:name="index 7" w:semiHidden="1" w:unhideWhenUsed="1"/>
+    <w:lsdException w:name="index 8" w:semiHidden="1" w:unhideWhenUsed="1"/>
+    <w:lsdException w:name="index 9" w:semiHidden="1" w:unhideWhenUsed="1"/>
+    <w:lsdException w:name="toc 1" w:semiHidden="1" w:uiPriority="39" w:unhideWhenUsed="1"/>
+    <w:lsdException w:name="toc 2" w:semiHidden="1" w:uiPriority="39" w:unhideWhenUsed="1"/>
+    <w:lsdException w:name="toc 3" w:semiHidden="1" w:uiPriority="39" w:unhideWhenUsed="1"/>
+    <w:lsdException w:name="toc 4" w:semiHidden="1" w:uiPriority="39" w:unhideWhenUsed="1"/>
+    <w:lsdException w:name="toc 5" w:semiHidden="1" w:uiPriority="39" w:unhideWhenUsed="1"/>
+    <w:lsdException w:name="toc 6" w:semiHidden="1" w:uiPriority="39" w:unhideWhenUsed="1"/>
+    <w:lsdException w:name="toc 7" w:semiHidden="1" w:uiPriority="39" w:unhideWhenUsed="1"/>
+    <w:lsdException w:name="toc 8" w:semiHidden="1" w:uiPriority="39" w:unhideWhenUsed="1"/>
+    <w:lsdException w:name="toc 9" w:semiHidden="1" w:uiPriority="39" w:unhideWhenUsed="1"/>
+    <w:lsdException w:name="Normal Indent" w:semiHidden="1" w:unhideWhenUsed="1"/>
+    <w:lsdException w:name="footnote text" w:semiHidden="1" w:unhideWhenUsed="1"/>
+    <w:lsdException w:name="annotation text" w:semiHidden="1" w:unhideWhenUsed="1"/>
+    <w:lsdException w:name="header" w:semiHidden="1" w:unhideWhenUsed="1"/>
+    <w:lsdException w:name="footer" w:semiHidden="1" w:unhideWhenUsed="1"/>
+    <w:lsdException w:name="index heading" w:semiHidden="1" w:unhideWhenUsed="1"/>
+    <w:lsdException w:name="caption" w:semiHidden="1" w:uiPriority="35" w:unhideWhenUsed="1" w:qFormat="1"/>
+    <w:lsdException w:name="table of figures" w:semiHidden="1" w:unhideWhenUsed="1"/>
+    <w:lsdException w:name="envelope address" w:semiHidden="1" w:unhideWhenUsed="1"/>
+    <w:lsdException w:name="envelope return" w:semiHidden="1" w:unhideWhenUsed="1"/>
+    <w:lsdException w:name="footnote reference" w:semiHidden="1" w:unhideWhenUsed="1"/>
+    <w:lsdException w:name="annotation reference" w:semiHidden="1" w:unhideWhenUsed="1"/>
+    <w:lsdException w:name="line number" w:semiHidden="1" w:unhideWhenUsed="1"/>
+    <w:lsdException w:name="page number" w:semiHidden="1" w:unhideWhenUsed="1"/>
+    <w:lsdException w:name="endnote reference" w:semiHidden="1" w:unhideWhenUsed="1"/>
+    <w:lsdException w:name="endnote text" w:semiHidden="1" w:unhideWhenUsed="1"/>
+    <w:lsdException w:name="table of authorities" w:semiHidden="1" w:unhideWhenUsed="1"/>
+    <w:lsdException w:name="macro" w:semiHidden="1" w:unhideWhenUsed="1"/>
+    <w:lsdException w:name="toa heading" w:semiHidden="1" w:unhideWhenUsed="1"/>
+    <w:lsdException w:name="List" w:semiHidden="1" w:unhideWhenUsed="1"/>
+    <w:lsdException w:name="List Bullet" w:semiHidden="1" w:unhideWhenUsed="1"/>
+    <w:lsdException w:name="List Number" w:semiHidden="1" w:unhideWhenUsed="1"/>
+    <w:lsdException w:name="List 2" w:semiHidden="1" w:unhideWhenUsed="1"/>
+    <w:lsdException w:name="List 3" w:semiHidden="1" w:unhideWhenUsed="1"/>
+    <w:lsdException w:name="List 4" w:semiHidden="1" w:unhideWhenUsed="1"/>
+    <w:lsdException w:name="List 5" w:semiHidden="1" w:unhideWhenUsed="1"/>
+    <w:lsdException w:name="List Bullet 2" w:semiHidden="1" w:unhideWhenUsed="1"/>
+    <w:lsdException w:name="List Bullet 3" w:semiHidden="1" w:unhideWhenUsed="1"/>
+    <w:lsdException w:name="List Bullet 4" w:semiHidden="1" w:unhideWhenUsed="1"/>
+    <w:lsdException w:name="List Bullet 5" w:semiHidden="1" w:unhideWhenUsed="1"/>
+    <w:lsdException w:name="List Number 2" w:semiHidden="1" w:unhideWhenUsed="1"/>
+    <w:lsdException w:name="List Number 3" w:semiHidden="1" w:unhideWhenUsed="1"/>
+    <w:lsdException w:name="List Number 4" w:semiHidden="1" w:unhideWhenUsed="1"/>
+    <w:lsdException w:name="List Number 5" w:semiHidden="1" w:unhideWhenUsed="1"/>
+    <w:lsdException w:name="Title" w:uiPriority="10" w:qFormat="1"/>
+    <w:lsdException w:name="Closing" w:semiHidden="1" w:unhideWhenUsed="1"/>
+    <w:lsdException w:name="Signature" w:semiHidden="1" w:unhideWhenUsed="1"/>
+    <w:lsdException w:name="Default Paragraph Font" w:semiHidden="1" w:uiPriority="1" w:unhideWhenUsed="1"/>
+    <w:lsdException w:name="Body Text" w:semiHidden="1" w:unhideWhenUsed="1"/>
+    <w:lsdException w:name="Body Text Indent" w:semiHidden="1" w:unhideWhenUsed="1"/>
+    <w:lsdException w:name="List Continue" w:semiHidden="1" w:unhideWhenUsed="1"/>
+    <w:lsdException w:name="List Continue 2" w:semiHidden="1" w:unhideWhenUsed="1"/>
+    <w:lsdException w:name="List Continue 3" w:semiHidden="1" w:unhideWhenUsed="1"/>
+    <w:lsdException w:name="List Continue 4" w:semiHidden="1" w:unhideWhenUsed="1"/>
+    <w:lsdException w:name="List Continue 5" w:semiHidden="1" w:unhideWhenUsed="1"/>
+    <w:lsdException w:name="Message Header" w:semiHidden="1" w:unhideWhenUsed="1"/>
+    <w:lsdException w:name="Subtitle" w:uiPriority="11" w:qFormat="1"/>
+    <w:lsdException w:name="Salutation" w:semiHidden="1" w:unhideWhenUsed="1"/>
+    <w:lsdException w:name="Date" w:semiHidden="1" w:unhideWhenUsed="1"/>
+    <w:lsdException w:name="Body Text First Indent" w:semiHidden="1" w:unhideWhenUsed="1"/>
+    <w:lsdException w:name="Body Text First Indent 2" w:semiHidden="1" w:unhideWhenUsed="1"/>
+    <w:lsdException w:name="Note Heading" w:semiHidden="1" w:unhideWhenUsed="1"/>
+    <w:lsdException w:name="Body Text 2" w:semiHidden="1" w:unhideWhenUsed="1"/>
+    <w:lsdException w:name="Body Text 3" w:semiHidden="1" w:unhideWhenUsed="1"/>
+    <w:lsdException w:name="Body Text Indent 2" w:semiHidden="1" w:unhideWhenUsed="1"/>
+    <w:lsdException w:name="Body Text Indent 3" w:semiHidden="1" w:unhideWhenUsed="1"/>
+    <w:lsdException w:name="Block Text" w:semiHidden="1" w:unhideWhenUsed="1"/>
+    <w:lsdException w:name="Hyperlink" w:semiHidden="1" w:unhideWhenUsed="1"/>
+    <w:lsdException w:name="FollowedHyperlink" w:semiHidden="1" w:unhideWhenUsed="1"/>
+    <w:lsdException w:name="Strong" w:uiPriority="22" w:qFormat="1"/>
+    <w:lsdException w:name="Emphasis" w:uiPriority="20" w:qFormat="1"/>
+    <w:lsdException w:name="Document Map" w:semiHidden="1" w:unhideWhenUsed="1"/>
+    <w:lsdException w:name="Plain Text" w:semiHidden="1" w:unhideWhenUsed="1"/>
+    <w:lsdException w:name="E-mail Signature" w:semiHidden="1" w:unhideWhenUsed="1"/>
+    <w:lsdException w:name="HTML Top of Form" w:semiHidden="1" w:unhideWhenUsed="1"/>
+    <w:lsdException w:name="HTML Bottom of Form" w:semiHidden="1" w:unhideWhenUsed="1"/>
+    <w:lsdException w:name="Normal (Web)" w:semiHidden="1" w:unhideWhenUsed="1"/>
+    <w:lsdException w:name="HTML Acronym" w:semiHidden="1" w:unhideWhenUsed="1"/>
+    <w:lsdException w:name="HTML Address" w:semiHidden="1" w:unhideWhenUsed="1"/>
+    <w:lsdException w:name="HTML Cite" w:semiHidden="1" w:unhideWhenUsed="1"/>
+    <w:lsdException w:name="HTML Code" w:semiHidden="1" w:unhideWhenUsed="1"/>
+    <w:lsdException w:name="HTML Definition" w:semiHidden="1" w:unhideWhenUsed="1"/>
+    <w:lsdException w:name="HTML Keyboard" w:semiHidden="1" w:unhideWhenUsed="1"/>
+    <w:lsdException w:name="HTML Preformatted" w:semiHidden="1" w:unhideWhenUsed="1"/>
+    <w:lsdException w:name="HTML Sample" w:semiHidden="1" w:unhideWhenUsed="1"/>
+    <w:lsdException w:name="HTML Typewriter" w:semiHidden="1" w:unhideWhenUsed="1"/>
+    <w:lsdException w:name="HTML Variable" w:semiHidden="1" w:unhideWhenUsed="1"/>
+    <w:lsdException w:name="Normal Table" w:semiHidden="1" w:unhideWhenUsed="1"/>
+    <w:lsdException w:name="annotation subject" w:semiHidden="1" w:unhideWhenUsed="1"/>
+    <w:lsdException w:name="No List" w:semiHidden="1" w:unhideWhenUsed="1"/>
+    <w:lsdException w:name="Outline List 1" w:semiHidden="1" w:unhideWhenUsed="1"/>
+    <w:lsdException w:name="Outline List 2" w:semiHidden="1" w:unhideWhenUsed="1"/>
+    <w:lsdException w:name="Outline List 3" w:semiHidden="1" w:unhideWhenUsed="1"/>
+    <w:lsdException w:name="Table Simple 1" w:semiHidden="1" w:unhideWhenUsed="1"/>
+    <w:lsdException w:name="Table Simple 2" w:semiHidden="1" w:unhideWhenUsed="1"/>
+    <w:lsdException w:name="Table Simple 3" w:semiHidden="1" w:unhideWhenUsed="1"/>
+    <w:lsdException w:name="Table Classic 1" w:semiHidden="1" w:unhideWhenUsed="1"/>
+    <w:lsdException w:name="Table Classic 2" w:semiHidden="1" w:unhideWhenUsed="1"/>
+    <w:lsdException w:name="Table Classic 3" w:semiHidden="1" w:unhideWhenUsed="1"/>
+    <w:lsdException w:name="Table Classic 4" w:semiHidden="1" w:unhideWhenUsed="1"/>
+    <w:lsdException w:name="Table Colorful 1" w:semiHidden="1" w:unhideWhenUsed="1"/>
+    <w:lsdException w:name="Table Colorful 2" w:semiHidden="1" w:unhideWhenUsed="1"/>
+    <w:lsdException w:name="Table Colorful 3" w:semiHidden="1" w:unhideWhenUsed="1"/>
+    <w:lsdException w:name="Table Columns 1" w:semiHidden="1" w:unhideWhenUsed="1"/>
+    <w:lsdException w:name="Table Columns 2" w:semiHidden="1" w:unhideWhenUsed="1"/>
+    <w:lsdException w:name="Table Columns 3" w:semiHidden="1" w:unhideWhenUsed="1"/>
+    <w:lsdException w:name="Table Columns 4" w:semiHidden="1" w:unhideWhenUsed="1"/>
+    <w:lsdException w:name="Table Columns 5" w:semiHidden="1" w:unhideWhenUsed="1"/>
+    <w:lsdException w:name="Table Grid 1" w:semiHidden="1" w:unhideWhenUsed="1"/>
+    <w:lsdException w:name="Table Grid 2" w:semiHidden="1" w:unhideWhenUsed="1"/>
+    <w:lsdException w:name="Table Grid 3" w:semiHidden="1" w:unhideWhenUsed="1"/>
+    <w:lsdException w:name="Table Grid 4" w:semiHidden="1" w:unhideWhenUsed="1"/>
+    <w:lsdException w:name="Table Grid 5" w:semiHidden="1" w:unhideWhenUsed="1"/>
+    <w:lsdException w:name="Table Grid 6" w:semiHidden="1" w:unhideWhenUsed="1"/>
+    <w:lsdException w:name="Table Grid 7" w:semiHidden="1" w:unhideWhenUsed="1"/>
+    <w:lsdException w:name="Table Grid 8" w:semiHidden="1" w:unhideWhenUsed="1"/>
+    <w:lsdException w:name="Table List 1" w:semiHidden="1" w:unhideWhenUsed="1"/>
+    <w:lsdException w:name="Table List 2" w:semiHidden="1" w:unhideWhenUsed="1"/>
+    <w:lsdException w:name="Table List 3" w:semiHidden="1" w:unhideWhenUsed="1"/>
+    <w:lsdException w:name="Table List 4" w:semiHidden="1" w:unhideWhenUsed="1"/>
+    <w:lsdException w:name="Table List 5" w:semiHidden="1" w:unhideWhenUsed="1"/>
+    <w:lsdException w:name="Table List 6" w:semiHidden="1" w:unhideWhenUsed="1"/>
+    <w:lsdException w:name="Table List 7" w:semiHidden="1" w:unhideWhenUsed="1"/>
+    <w:lsdException w:name="Table List 8" w:semiHidden="1" w:unhideWhenUsed="1"/>
+    <w:lsdException w:name="Table 3D effects 1" w:semiHidden="1" w:unhideWhenUsed="1"/>
+    <w:lsdException w:name="Table 3D effects 2" w:semiHidden="1" w:unhideWhenUsed="1"/>
+    <w:lsdException w:name="Table 3D effects 3" w:semiHidden="1" w:unhideWhenUsed="1"/>
+    <w:lsdException w:name="Table Contemporary" w:semiHidden="1" w:unhideWhenUsed="1"/>
+    <w:lsdException w:name="Table Elegant" w:semiHidden="1" w:unhideWhenUsed="1"/>
+    <w:lsdException w:name="Table Professional" w:semiHidden="1" w:unhideWhenUsed="1"/>
+    <w:lsdException w:name="Table Subtle 1" w:semiHidden="1" w:unhideWhenUsed="1"/>
+    <w:lsdException w:name="Table Subtle 2" w:semiHidden="1" w:unhideWhenUsed="1"/>
+    <w:lsdException w:name="Table Web 1" w:semiHidden="1" w:unhideWhenUsed="1"/>
+    <w:lsdException w:name="Table Web 2" w:semiHidden="1" w:unhideWhenUsed="1"/>
+    <w:lsdException w:name="Table Web 3" w:semiHidden="1" w:unhideWhenUsed="1"/>
+    <w:lsdException w:name="Balloon Text" w:semiHidden="1" w:unhideWhenUsed="1"/>
+    <w:lsdException w:name="Table Grid" w:uiPriority="59"/>
+    <w:lsdException w:name="Table Theme" w:semiHidden="1" w:unhideWhenUsed="1"/>
+    <w:lsdException w:name="Placeholder Text" w:semiHidden="1"/>
+    <w:lsdException w:name="No Spacing" w:uiPriority="1" w:qFormat="1"/>
+    <w:lsdException w:name="Light Shading" w:uiPriority="60"/>
+    <w:lsdException w:name="Light List" w:uiPriority="61"/>
+    <w:lsdException w:name="Light Grid" w:uiPriority="62"/>
+    <w:lsdException w:name="Medium Shading 1" w:uiPriority="63"/>
+    <w:lsdException w:name="Medium Shading 2" w:uiPriority="64"/>
+    <w:lsdException w:name="Medium List 1" w:uiPriority="65"/>
+    <w:lsdException w:name="Medium List 2" w:uiPriority="66"/>
+    <w:lsdException w:name="Medium Grid 1" w:uiPriority="67"/>
+    <w:lsdException w:name="Medium Grid 2" w:uiPriority="68"/>
+    <w:lsdException w:name="Medium Grid 3" w:uiPriority="69"/>
+    <w:lsdException w:name="Dark List" w:uiPriority="70"/>
+    <w:lsdException w:name="Colorful Shading" w:uiPriority="71"/>
+    <w:lsdException w:name="Colorful List" w:uiPriority="72"/>
+    <w:lsdException w:name="Colorful Grid" w:uiPriority="73"/>
+    <w:lsdException w:name="Light Shading Accent 1" w:uiPriority="60"/>
+    <w:lsdException w:name="Light List Accent 1" w:uiPriority="61"/>
+    <w:lsdException w:name="Light Grid Accent 1" w:uiPriority="62"/>
+    <w:lsdException w:name="Medium Shading 1 Accent 1" w:uiPriority="63"/>
+    <w:lsdException w:name="Medium Shading 2 Accent 1" w:uiPriority="64"/>
+    <w:lsdException w:name="Medium List 1 Accent 1" w:uiPriority="65"/>
+    <w:lsdException w:name="Revision" w:semiHidden="1"/>
+    <w:lsdException w:name="List Paragraph" w:uiPriority="34" w:qFormat="1"/>
+    <w:lsdException w:name="Quote" w:uiPriority="29" w:qFormat="1"/>
+    <w:lsdException w:name="Intense Quote" w:uiPriority="30" w:qFormat="1"/>
+    <w:lsdException w:name="Medium List 2 Accent 1" w:uiPriority="66"/>
+    <w:lsdException w:name="Medium Grid 1 Accent 1" w:uiPriority="67"/>
+    <w:lsdException w:name="Medium Grid 2 Accent 1" w:uiPriority="68"/>
+    <w:lsdException w:name="Medium Grid 3 Accent 1" w:uiPriority="69"/>
+    <w:lsdException w:name="Dark List Accent 1" w:uiPriority="70"/>
+    <w:lsdException w:name="Colorful Shading Accent 1" w:uiPriority="71"/>
+    <w:lsdException w:name="Colorful List Accent 1" w:uiPriority="72"/>
+    <w:lsdException w:name="Colorful Grid Accent 1" w:uiPriority="73"/>
+    <w:lsdException w:name="Light Shading Accent 2" w:uiPriority="60"/>
+    <w:lsdException w:name="Light List Accent 2" w:uiPriority="61"/>
+    <w:lsdException w:name="Light Grid Accent 2" w:uiPriority="62"/>
+    <w:lsdException w:name="Medium Shading 1 Accent 2" w:uiPriority="63"/>
+    <w:lsdException w:name="Medium Shading 2 Accent 2" w:uiPriority="64"/>
+    <w:lsdException w:name="Medium List 1 Accent 2" w:uiPriority="65"/>
+    <w:lsdException w:name="Medium List 2 Accent 2" w:uiPriority="66"/>
+    <w:lsdException w:name="Medium Grid 1 Accent 2" w:uiPriority="67"/>
+    <w:lsdException w:name="Medium Grid 2 Accent 2" w:uiPriority="68"/>
+    <w:lsdException w:name="Medium Grid 3 Accent 2" w:uiPriority="69"/>
+    <w:lsdException w:name="Dark List Accent 2" w:uiPriority="70"/>
+    <w:lsdException w:name="Colorful Shading Accent 2" w:uiPriority="71"/>
+    <w:lsdException w:name="Colorful List Accent 2" w:uiPriority="72"/>
+    <w:lsdException w:name="Colorful Grid Accent 2" w:uiPriority="73"/>
+    <w:lsdException w:name="Light Shading Accent 3" w:uiPriority="60"/>
+    <w:lsdException w:name="Light List Accent 3" w:uiPriority="61"/>
+    <w:lsdException w:name="Light Grid Accent 3" w:uiPriority="62"/>
+    <w:lsdException w:name="Medium Shading 1 Accent 3" w:uiPriority="63"/>
+    <w:lsdException w:name="Medium Shading 2 Accent 3" w:uiPriority="64"/>
+    <w:lsdException w:name="Medium List 1 Accent 3" w:uiPriority="65"/>
+    <w:lsdException w:name="Medium List 2 Accent 3" w:uiPriority="66"/>
+    <w:lsdException w:name="Medium Grid 1 Accent 3" w:uiPriority="67"/>
+    <w:lsdException w:name="Medium Grid 2 Accent 3" w:uiPriority="68"/>
+    <w:lsdException w:name="Medium Grid 3 Accent 3" w:uiPriority="69"/>
+    <w:lsdException w:name="Dark List Accent 3" w:uiPriority="70"/>
+    <w:lsdException w:name="Colorful Shading Accent 3" w:uiPriority="71"/>
+    <w:lsdException w:name="Colorful List Accent 3" w:uiPriority="72"/>
+    <w:lsdException w:name="Colorful Grid Accent 3" w:uiPriority="73"/>
+    <w:lsdException w:name="Light Shading Accent 4" w:uiPriority="60"/>
+    <w:lsdException w:name="Light List Accent 4" w:uiPriority="61"/>
+    <w:lsdException w:name="Light Grid Accent 4" w:uiPriority="62"/>
+    <w:lsdException w:name="Medium Shading 1 Accent 4" w:uiPriority="63"/>
+    <w:lsdException w:name="Medium Shading 2 Accent 4" w:uiPriority="64"/>
+    <w:lsdException w:name="Medium List 1 Accent 4" w:uiPriority="65"/>
+    <w:lsdException w:name="Medium List 2 Accent 4" w:uiPriority="66"/>
+    <w:lsdException w:name="Medium Grid 1 Accent 4" w:uiPriority="67"/>
+    <w:lsdException w:name="Medium Grid 2 Accent 4" w:uiPriority="68"/>
+    <w:lsdException w:name="Medium Grid 3 Accent 4" w:uiPriority="69"/>
+    <w:lsdException w:name="Dark List Accent 4" w:uiPriority="70"/>
+    <w:lsdException w:name="Colorful Shading Accent 4" w:uiPriority="71"/>
+    <w:lsdException w:name="Colorful List Accent 4" w:uiPriority="72"/>
+    <w:lsdException w:name="Colorful Grid Accent 4" w:uiPriority="73"/>
+    <w:lsdException w:name="Light Shading Accent 5" w:uiPriority="60"/>
+    <w:lsdException w:name="Light List Accent 5" w:uiPriority="61"/>
+    <w:lsdException w:name="Light Grid Accent 5" w:uiPriority="62"/>
+    <w:lsdException w:name="Medium Shading 1 Accent 5" w:uiPriority="63"/>
+    <w:lsdException w:name="Medium Shading 2 Accent 5" w:uiPriority="64"/>
+    <w:lsdException w:name="Medium List 1 Accent 5" w:uiPriority="65"/>
+    <w:lsdException w:name="Medium List 2 Accent 5" w:uiPriority="66"/>
+    <w:lsdException w:name="Medium Grid 1 Accent 5" w:uiPriority="67"/>
+    <w:lsdException w:name="Medium Grid 2 Accent 5" w:uiPriority="68"/>
+    <w:lsdException w:name="Medium Grid 3 Accent 5" w:uiPriority="69"/>
+    <w:lsdException w:name="Dark List Accent 5" w:uiPriority="70"/>
+    <w:lsdException w:name="Colorful Shading Accent 5" w:uiPriority="71"/>
+    <w:lsdException w:name="Colorful List Accent 5" w:uiPriority="72"/>
+    <w:lsdException w:name="Colorful Grid Accent 5" w:uiPriority="73"/>
+    <w:lsdException w:name="Light Shading Accent 6" w:uiPriority="60"/>
+    <w:lsdException w:name="Light List Accent 6" w:uiPriority="61"/>
+    <w:lsdException w:name="Light Grid Accent 6" w:uiPriority="62"/>
+    <w:lsdException w:name="Medium Shading 1 Accent 6" w:uiPriority="63"/>
+    <w:lsdException w:name="Medium Shading 2 Accent 6" w:uiPriority="64"/>
+    <w:lsdException w:name="Medium List 1 Accent 6" w:uiPriority="65"/>
+    <w:lsdException w:name="Medium List 2 Accent 6" w:uiPriority="66"/>
+    <w:lsdException w:name="Medium Grid 1 Accent 6" w:uiPriority="67"/>
+    <w:lsdException w:name="Medium Grid 2 Accent 6" w:uiPriority="68"/>
+    <w:lsdException w:name="Medium Grid 3 Accent 6" w:uiPriority="69"/>
+    <w:lsdException w:name="Dark List Accent 6" w:uiPriority="70"/>
+    <w:lsdException w:name="Colorful Shading Accent 6" w:uiPriority="71"/>
+    <w:lsdException w:name="Colorful List Accent 6" w:uiPriority="72"/>
+    <w:lsdException w:name="Colorful Grid Accent 6" w:uiPriority="73"/>
+    <w:lsdException w:name="Subtle Emphasis" w:uiPriority="19" w:qFormat="1"/>
+    <w:lsdException w:name="Intense Emphasis" w:uiPriority="21" w:qFormat="1"/>
+    <w:lsdException w:name="Subtle Reference" w:uiPriority="31" w:qFormat="1"/>
+    <w:lsdException w:name="Intense Reference" w:uiPriority="32" w:qFormat="1"/>
+    <w:lsdException w:name="Book Title" w:uiPriority="33" w:qFormat="1"/>
+    <w:lsdException w:name="Bibliography" w:semiHidden="1" w:uiPriority="37" w:unhideWhenUsed="1"/>
+    <w:lsdException w:name="TOC Heading" w:semiHidden="1" w:uiPriority="39" w:unhideWhenUsed="1" w:qFormat="1"/>
+    <w:lsdException w:name="Plain Table 1" w:uiPriority="41"/>
+    <w:lsdException w:name="Plain Table 2" w:uiPriority="42"/>
+    <w:lsdException w:name="Plain Table 3" w:uiPriority="43"/>
+    <w:lsdException w:name="Plain Table 4" w:uiPriority="44"/>
+    <w:lsdException w:name="Plain Table 5" w:uiPriority="45"/>
+    <w:lsdException w:name="Grid Table Light" w:uiPriority="40"/>
+    <w:lsdException w:name="Grid Table 1 Light" w:uiPriority="46"/>
+    <w:lsdException w:name="Grid Table 2" w:uiPriority="47"/>
+    <w:lsdException w:name="Grid Table 3" w:uiPriority="48"/>
+    <w:lsdException w:name="Grid Table 4" w:uiPriority="49"/>
+    <w:lsdException w:name="Grid Table 5 Dark" w:uiPriority="50"/>
+    <w:lsdException w:name="Grid Table 6 Colorful" w:uiPriority="51"/>
+    <w:lsdException w:name="Grid Table 7 Colorful" w:uiPriority="52"/>
+    <w:lsdException w:name="Grid Table 1 Light Accent 1" w:uiPriority="46"/>
+    <w:lsdException w:name="Grid Table 2 Accent 1" w:uiPriority="47"/>
+    <w:lsdException w:name="Grid Table 3 Accent 1" w:uiPriority="48"/>
+    <w:lsdException w:name="Grid Table 4 Accent 1" w:uiPriority="49"/>
+    <w:lsdException w:name="Grid Table 5 Dark Accent 1" w:uiPriority="50"/>
+    <w:lsdException w:name="Grid Table 6 Colorful Accent 1" w:uiPriority="51"/>
+    <w:lsdException w:name="Grid Table 7 Colorful Accent 1" w:uiPriority="52"/>
+    <w:lsdException w:name="Grid Table 1 Light Accent 2" w:uiPriority="46"/>
+    <w:lsdException w:name="Grid Table 2 Accent 2" w:uiPriority="47"/>
+    <w:lsdException w:name="Grid Table 3 Accent 2" w:uiPriority="48"/>
+    <w:lsdException w:name="Grid Table 4 Accent 2" w:uiPriority="49"/>
+    <w:lsdException w:name="Grid Table 5 Dark Accent 2" w:uiPriority="50"/>
+    <w:lsdException w:name="Grid Table 6 Colorful Accent 2" w:uiPriority="51"/>
+    <w:lsdException w:name="Grid Table 7 Colorful Accent 2" w:uiPriority="52"/>
+    <w:lsdException w:name="Grid Table 1 Light Accent 3" w:uiPriority="46"/>
+    <w:lsdException w:name="Grid Table 2 Accent 3" w:uiPriority="47"/>
+    <w:lsdException w:name="Grid Table 3 Accent 3" w:uiPriority="48"/>
+    <w:lsdException w:name="Grid Table 4 Accent 3" w:uiPriority="49"/>
+    <w:lsdException w:name="Grid Table 5 Dark Accent 3" w:uiPriority="50"/>
+    <w:lsdException w:name="Grid Table 6 Colorful Accent 3" w:uiPriority="51"/>
+    <w:lsdException w:name="Grid Table 7 Colorful Accent 3" w:uiPriority="52"/>
+    <w:lsdException w:name="Grid Table 1 Light Accent 4" w:uiPriority="46"/>
+    <w:lsdException w:name="Grid Table 2 Accent 4" w:uiPriority="47"/>
+    <w:lsdException w:name="Grid Table 3 Accent 4" w:uiPriority="48"/>
+    <w:lsdException w:name="Grid Table 4 Accent 4" w:uiPriority="49"/>
+    <w:lsdException w:name="Grid Table 5 Dark Accent 4" w:uiPriority="50"/>
+    <w:lsdException w:name="Grid Table 6 Colorful Accent 4" w:uiPriority="51"/>
+    <w:lsdException w:name="Grid Table 7 Colorful Accent 4" w:uiPriority="52"/>
+    <w:lsdException w:name="Grid Table 1 Light Accent 5" w:uiPriority="46"/>
+    <w:lsdException w:name="Grid Table 2 Accent 5" w:uiPriority="47"/>
+    <w:lsdException w:name="Grid Table 3 Accent 5" w:uiPriority="48"/>
+    <w:lsdException w:name="Grid Table 4 Accent 5" w:uiPriority="49"/>
+    <w:lsdException w:name="Grid Table 5 Dark Accent 5" w:uiPriority="50"/>
+    <w:lsdException w:name="Grid Table 6 Colorful Accent 5" w:uiPriority="51"/>
+    <w:lsdException w:name="Grid Table 7 Colorful Accent 5" w:uiPriority="52"/>
+    <w:lsdException w:name="Grid Table 1 Light Accent 6" w:uiPriority="46"/>
+    <w:lsdException w:name="Grid Table 2 Accent 6" w:uiPriority="47"/>
+    <w:lsdException w:name="Grid Table 3 Accent 6" w:uiPriority="48"/>
+    <w:lsdException w:name="Grid Table 4 Accent 6" w:uiPriority="49"/>
+    <w:lsdException w:name="Grid Table 5 Dark Accent 6" w:uiPriority="50"/>
+    <w:lsdException w:name="Grid Table 6 Colorful Accent 6" w:uiPriority="51"/>
+    <w:lsdException w:name="Grid Table 7 Colorful Accent 6" w:uiPriority="52"/>
+    <w:lsdException w:name="List Table 1 Light" w:uiPriority="46"/>
+    <w:lsdException w:name="List Table 2" w:uiPriority="47"/>
+    <w:lsdException w:name="List Table 3" w:uiPriority="48"/>
+    <w:lsdException w:name="List Table 4" w:uiPriority="49"/>
+    <w:lsdException w:name="List Table 5 Dark" w:uiPriority="50"/>
+    <w:lsdException w:name="List Table 6 Colorful" w:uiPriority="51"/>
+    <w:lsdException w:name="List Table 7 Colorful" w:uiPriority="52"/>
+    <w:lsdException w:name="List Table 1 Light Accent 1" w:uiPriority="46"/>
+    <w:lsdException w:name="List Table 2 Accent 1" w:uiPriority="47"/>
+    <w:lsdException w:name="List Table 3 Accent 1" w:uiPriority="48"/>
+    <w:lsdException w:name="List Table 4 Accent 1" w:uiPriority="49"/>
+    <w:lsdException w:name="List Table 5 Dark Accent 1" w:uiPriority="50"/>
+    <w:lsdException w:name="List Table 6 Colorful Accent 1" w:uiPriority="51"/>
+    <w:lsdException w:name="List Table 7 Colorful Accent 1" w:uiPriority="52"/>
+    <w:lsdException w:name="List Table 1 Light Accent 2" w:uiPriority="46"/>
+    <w:lsdException w:name="List Table 2 Accent 2" w:uiPriority="47"/>
+    <w:lsdException w:name="List Table 3 Accent 2" w:uiPriority="48"/>
+    <w:lsdException w:name="List Table 4 Accent 2" w:uiPriority="49"/>
+    <w:lsdException w:name="List Table 5 Dark Accent 2" w:uiPriority="50"/>
+    <w:lsdException w:name="List Table 6 Colorful Accent 2" w:uiPriority="51"/>
+    <w:lsdException w:name="List Table 7 Colorful Accent 2" w:uiPriority="52"/>
+    <w:lsdException w:name="List Table 1 Light Accent 3" w:uiPriority="46"/>
+    <w:lsdException w:name="List Table 2 Accent 3" w:uiPriority="47"/>
+    <w:lsdException w:name="List Table 3 Accent 3" w:uiPriority="48"/>
+    <w:lsdException w:name="List Table 4 Accent 3" w:uiPriority="49"/>
+    <w:lsdException w:name="List Table 5 Dark Accent 3" w:uiPriority="50"/>
+    <w:lsdException w:name="List Table 6 Colorful Accent 3" w:uiPriority="51"/>
+    <w:lsdException w:name="List Table 7 Colorful Accent 3" w:uiPriority="52"/>
+    <w:lsdException w:name="List Table 1 Light Accent 4" w:uiPriority="46"/>
+    <w:lsdException w:name="List Table 2 Accent 4" w:uiPriority="47"/>
+    <w:lsdException w:name="List Table 3 Accent 4" w:uiPriority="48"/>
+    <w:lsdException w:name="List Table 4 Accent 4" w:uiPriority="49"/>
+    <w:lsdException w:name="List Table 5 Dark Accent 4" w:uiPriority="50"/>
+    <w:lsdException w:name="List Table 6 Colorful Accent 4" w:uiPriority="51"/>
+    <w:lsdException w:name="List Table 7 Colorful Accent 4" w:uiPriority="52"/>
+    <w:lsdException w:name="List Table 1 Light Accent 5" w:uiPriority="46"/>
+    <w:lsdException w:name="List Table 2 Accent 5" w:uiPriority="47"/>
+    <w:lsdException w:name="List Table 3 Accent 5" w:uiPriority="48"/>
+    <w:lsdException w:name="List Table 4 Accent 5" w:uiPriority="49"/>
+    <w:lsdException w:name="List Table 5 Dark Accent 5" w:uiPriority="50"/>
+    <w:lsdException w:name="List Table 6 Colorful Accent 5" w:uiPriority="51"/>
+    <w:lsdException w:name="List Table 7 Colorful Accent 5" w:uiPriority="52"/>
+    <w:lsdException w:name="List Table 1 Light Accent 6" w:uiPriority="46"/>
+    <w:lsdException w:name="List Table 2 Accent 6" w:uiPriority="47"/>
+    <w:lsdException w:name="List Table 3 Accent 6" w:uiPriority="48"/>
+    <w:lsdException w:name="List Table 4 Accent 6" w:uiPriority="49"/>
+    <w:lsdException w:name="List Table 5 Dark Accent 6" w:uiPriority="50"/>
+    <w:lsdException w:name="List Table 6 Colorful Accent 6" w:uiPriority="51"/>
+    <w:lsdException w:name="List Table 7 Colorful Accent 6" w:uiPriority="52"/>
   </w:latentStyles>
   <w:style w:type="paragraph" w:default="1" w:styleId="Normal">
     <w:name w:val="Normal"/>
@@ -5265,390 +5158,8 @@
 </w:styles>
 </file>
 
-<file path=word/glossary/stylesWithEffects.xml><?xml version="1.0" encoding="utf-8"?>
-<w:styles xmlns:wpc="http://schemas.microsoft.com/office/word/2010/wordprocessingCanvas" xmlns:mc="http://schemas.openxmlformats.org/markup-compatibility/2006" xmlns:o="urn:schemas-microsoft-com:office:office" xmlns:r="http://schemas.openxmlformats.org/officeDocument/2006/relationships" xmlns:m="http://schemas.openxmlformats.org/officeDocument/2006/math" xmlns:v="urn:schemas-microsoft-com:vml" xmlns:wp14="http://schemas.microsoft.com/office/word/2010/wordprocessingDrawing" xmlns:wp="http://schemas.openxmlformats.org/drawingml/2006/wordprocessingDrawing" xmlns:w10="urn:schemas-microsoft-com:office:word" xmlns:w="http://schemas.openxmlformats.org/wordprocessingml/2006/main" xmlns:w14="http://schemas.microsoft.com/office/word/2010/wordml" xmlns:wpg="http://schemas.microsoft.com/office/word/2010/wordprocessingGroup" xmlns:wpi="http://schemas.microsoft.com/office/word/2010/wordprocessingInk" xmlns:wne="http://schemas.microsoft.com/office/word/2006/wordml" xmlns:wps="http://schemas.microsoft.com/office/word/2010/wordprocessingShape" mc:Ignorable="w14 wp14">
-  <w:docDefaults>
-    <w:rPrDefault>
-      <w:rPr>
-        <w:rFonts w:asciiTheme="minorHAnsi" w:eastAsiaTheme="minorEastAsia" w:hAnsiTheme="minorHAnsi" w:cstheme="minorBidi"/>
-        <w:sz w:val="22"/>
-        <w:szCs w:val="22"/>
-        <w:lang w:val="en-US" w:eastAsia="zh-CN" w:bidi="ar-SA"/>
-      </w:rPr>
-    </w:rPrDefault>
-    <w:pPrDefault>
-      <w:pPr>
-        <w:spacing w:after="200" w:line="276" w:lineRule="auto"/>
-      </w:pPr>
-    </w:pPrDefault>
-  </w:docDefaults>
-  <w:latentStyles w:defLockedState="0" w:defUIPriority="99" w:defSemiHidden="1" w:defUnhideWhenUsed="1" w:defQFormat="0" w:count="267">
-    <w:lsdException w:name="Normal" w:semiHidden="0" w:uiPriority="0" w:unhideWhenUsed="0" w:qFormat="1"/>
-    <w:lsdException w:name="heading 1" w:semiHidden="0" w:uiPriority="9" w:unhideWhenUsed="0" w:qFormat="1"/>
-    <w:lsdException w:name="heading 2" w:uiPriority="9" w:qFormat="1"/>
-    <w:lsdException w:name="heading 3" w:uiPriority="9" w:qFormat="1"/>
-    <w:lsdException w:name="heading 4" w:uiPriority="9" w:qFormat="1"/>
-    <w:lsdException w:name="heading 5" w:uiPriority="9" w:qFormat="1"/>
-    <w:lsdException w:name="heading 6" w:uiPriority="9" w:qFormat="1"/>
-    <w:lsdException w:name="heading 7" w:uiPriority="9" w:qFormat="1"/>
-    <w:lsdException w:name="heading 8" w:uiPriority="9" w:qFormat="1"/>
-    <w:lsdException w:name="heading 9" w:uiPriority="9" w:qFormat="1"/>
-    <w:lsdException w:name="toc 1" w:uiPriority="39"/>
-    <w:lsdException w:name="toc 2" w:uiPriority="39"/>
-    <w:lsdException w:name="toc 3" w:uiPriority="39"/>
-    <w:lsdException w:name="toc 4" w:uiPriority="39"/>
-    <w:lsdException w:name="toc 5" w:uiPriority="39"/>
-    <w:lsdException w:name="toc 6" w:uiPriority="39"/>
-    <w:lsdException w:name="toc 7" w:uiPriority="39"/>
-    <w:lsdException w:name="toc 8" w:uiPriority="39"/>
-    <w:lsdException w:name="toc 9" w:uiPriority="39"/>
-    <w:lsdException w:name="caption" w:uiPriority="35" w:qFormat="1"/>
-    <w:lsdException w:name="Title" w:semiHidden="0" w:uiPriority="10" w:unhideWhenUsed="0" w:qFormat="1"/>
-    <w:lsdException w:name="Default Paragraph Font" w:uiPriority="1"/>
-    <w:lsdException w:name="Subtitle" w:semiHidden="0" w:uiPriority="11" w:unhideWhenUsed="0" w:qFormat="1"/>
-    <w:lsdException w:name="Strong" w:semiHidden="0" w:uiPriority="22" w:unhideWhenUsed="0" w:qFormat="1"/>
-    <w:lsdException w:name="Emphasis" w:semiHidden="0" w:uiPriority="20" w:unhideWhenUsed="0" w:qFormat="1"/>
-    <w:lsdException w:name="Table Grid" w:semiHidden="0" w:uiPriority="59" w:unhideWhenUsed="0"/>
-    <w:lsdException w:name="Placeholder Text" w:unhideWhenUsed="0"/>
-    <w:lsdException w:name="No Spacing" w:semiHidden="0" w:uiPriority="1" w:unhideWhenUsed="0" w:qFormat="1"/>
-    <w:lsdException w:name="Light Shading" w:semiHidden="0" w:uiPriority="60" w:unhideWhenUsed="0"/>
-    <w:lsdException w:name="Light List" w:semiHidden="0" w:uiPriority="61" w:unhideWhenUsed="0"/>
-    <w:lsdException w:name="Light Grid" w:semiHidden="0" w:uiPriority="62" w:unhideWhenUsed="0"/>
-    <w:lsdException w:name="Medium Shading 1" w:semiHidden="0" w:uiPriority="63" w:unhideWhenUsed="0"/>
-    <w:lsdException w:name="Medium Shading 2" w:semiHidden="0" w:uiPriority="64" w:unhideWhenUsed="0"/>
-    <w:lsdException w:name="Medium List 1" w:semiHidden="0" w:uiPriority="65" w:unhideWhenUsed="0"/>
-    <w:lsdException w:name="Medium List 2" w:semiHidden="0" w:uiPriority="66" w:unhideWhenUsed="0"/>
-    <w:lsdException w:name="Medium Grid 1" w:semiHidden="0" w:uiPriority="67" w:unhideWhenUsed="0"/>
-    <w:lsdException w:name="Medium Grid 2" w:semiHidden="0" w:uiPriority="68" w:unhideWhenUsed="0"/>
-    <w:lsdException w:name="Medium Grid 3" w:semiHidden="0" w:uiPriority="69" w:unhideWhenUsed="0"/>
-    <w:lsdException w:name="Dark List" w:semiHidden="0" w:uiPriority="70" w:unhideWhenUsed="0"/>
-    <w:lsdException w:name="Colorful Shading" w:semiHidden="0" w:uiPriority="71" w:unhideWhenUsed="0"/>
-    <w:lsdException w:name="Colorful List" w:semiHidden="0" w:uiPriority="72" w:unhideWhenUsed="0"/>
-    <w:lsdException w:name="Colorful Grid" w:semiHidden="0" w:uiPriority="73" w:unhideWhenUsed="0"/>
-    <w:lsdException w:name="Light Shading Accent 1" w:semiHidden="0" w:uiPriority="60" w:unhideWhenUsed="0"/>
-    <w:lsdException w:name="Light List Accent 1" w:semiHidden="0" w:uiPriority="61" w:unhideWhenUsed="0"/>
-    <w:lsdException w:name="Light Grid Accent 1" w:semiHidden="0" w:uiPriority="62" w:unhideWhenUsed="0"/>
-    <w:lsdException w:name="Medium Shading 1 Accent 1" w:semiHidden="0" w:uiPriority="63" w:unhideWhenUsed="0"/>
-    <w:lsdException w:name="Medium Shading 2 Accent 1" w:semiHidden="0" w:uiPriority="64" w:unhideWhenUsed="0"/>
-    <w:lsdException w:name="Medium List 1 Accent 1" w:semiHidden="0" w:uiPriority="65" w:unhideWhenUsed="0"/>
-    <w:lsdException w:name="Revision" w:unhideWhenUsed="0"/>
-    <w:lsdException w:name="List Paragraph" w:semiHidden="0" w:uiPriority="34" w:unhideWhenUsed="0" w:qFormat="1"/>
-    <w:lsdException w:name="Quote" w:semiHidden="0" w:uiPriority="29" w:unhideWhenUsed="0" w:qFormat="1"/>
-    <w:lsdException w:name="Intense Quote" w:semiHidden="0" w:uiPriority="30" w:unhideWhenUsed="0" w:qFormat="1"/>
-    <w:lsdException w:name="Medium List 2 Accent 1" w:semiHidden="0" w:uiPriority="66" w:unhideWhenUsed="0"/>
-    <w:lsdException w:name="Medium Grid 1 Accent 1" w:semiHidden="0" w:uiPriority="67" w:unhideWhenUsed="0"/>
-    <w:lsdException w:name="Medium Grid 2 Accent 1" w:semiHidden="0" w:uiPriority="68" w:unhideWhenUsed="0"/>
-    <w:lsdException w:name="Medium Grid 3 Accent 1" w:semiHidden="0" w:uiPriority="69" w:unhideWhenUsed="0"/>
-    <w:lsdException w:name="Dark List Accent 1" w:semiHidden="0" w:uiPriority="70" w:unhideWhenUsed="0"/>
-    <w:lsdException w:name="Colorful Shading Accent 1" w:semiHidden="0" w:uiPriority="71" w:unhideWhenUsed="0"/>
-    <w:lsdException w:name="Colorful List Accent 1" w:semiHidden="0" w:uiPriority="72" w:unhideWhenUsed="0"/>
-    <w:lsdException w:name="Colorful Grid Accent 1" w:semiHidden="0" w:uiPriority="73" w:unhideWhenUsed="0"/>
-    <w:lsdException w:name="Light Shading Accent 2" w:semiHidden="0" w:uiPriority="60" w:unhideWhenUsed="0"/>
-    <w:lsdException w:name="Light List Accent 2" w:semiHidden="0" w:uiPriority="61" w:unhideWhenUsed="0"/>
-    <w:lsdException w:name="Light Grid Accent 2" w:semiHidden="0" w:uiPriority="62" w:unhideWhenUsed="0"/>
-    <w:lsdException w:name="Medium Shading 1 Accent 2" w:semiHidden="0" w:uiPriority="63" w:unhideWhenUsed="0"/>
-    <w:lsdException w:name="Medium Shading 2 Accent 2" w:semiHidden="0" w:uiPriority="64" w:unhideWhenUsed="0"/>
-    <w:lsdException w:name="Medium List 1 Accent 2" w:semiHidden="0" w:uiPriority="65" w:unhideWhenUsed="0"/>
-    <w:lsdException w:name="Medium List 2 Accent 2" w:semiHidden="0" w:uiPriority="66" w:unhideWhenUsed="0"/>
-    <w:lsdException w:name="Medium Grid 1 Accent 2" w:semiHidden="0" w:uiPriority="67" w:unhideWhenUsed="0"/>
-    <w:lsdException w:name="Medium Grid 2 Accent 2" w:semiHidden="0" w:uiPriority="68" w:unhideWhenUsed="0"/>
-    <w:lsdException w:name="Medium Grid 3 Accent 2" w:semiHidden="0" w:uiPriority="69" w:unhideWhenUsed="0"/>
-    <w:lsdException w:name="Dark List Accent 2" w:semiHidden="0" w:uiPriority="70" w:unhideWhenUsed="0"/>
-    <w:lsdException w:name="Colorful Shading Accent 2" w:semiHidden="0" w:uiPriority="71" w:unhideWhenUsed="0"/>
-    <w:lsdException w:name="Colorful List Accent 2" w:semiHidden="0" w:uiPriority="72" w:unhideWhenUsed="0"/>
-    <w:lsdException w:name="Colorful Grid Accent 2" w:semiHidden="0" w:uiPriority="73" w:unhideWhenUsed="0"/>
-    <w:lsdException w:name="Light Shading Accent 3" w:semiHidden="0" w:uiPriority="60" w:unhideWhenUsed="0"/>
-    <w:lsdException w:name="Light List Accent 3" w:semiHidden="0" w:uiPriority="61" w:unhideWhenUsed="0"/>
-    <w:lsdException w:name="Light Grid Accent 3" w:semiHidden="0" w:uiPriority="62" w:unhideWhenUsed="0"/>
-    <w:lsdException w:name="Medium Shading 1 Accent 3" w:semiHidden="0" w:uiPriority="63" w:unhideWhenUsed="0"/>
-    <w:lsdException w:name="Medium Shading 2 Accent 3" w:semiHidden="0" w:uiPriority="64" w:unhideWhenUsed="0"/>
-    <w:lsdException w:name="Medium List 1 Accent 3" w:semiHidden="0" w:uiPriority="65" w:unhideWhenUsed="0"/>
-    <w:lsdException w:name="Medium List 2 Accent 3" w:semiHidden="0" w:uiPriority="66" w:unhideWhenUsed="0"/>
-    <w:lsdException w:name="Medium Grid 1 Accent 3" w:semiHidden="0" w:uiPriority="67" w:unhideWhenUsed="0"/>
-    <w:lsdException w:name="Medium Grid 2 Accent 3" w:semiHidden="0" w:uiPriority="68" w:unhideWhenUsed="0"/>
-    <w:lsdException w:name="Medium Grid 3 Accent 3" w:semiHidden="0" w:uiPriority="69" w:unhideWhenUsed="0"/>
-    <w:lsdException w:name="Dark List Accent 3" w:semiHidden="0" w:uiPriority="70" w:unhideWhenUsed="0"/>
-    <w:lsdException w:name="Colorful Shading Accent 3" w:semiHidden="0" w:uiPriority="71" w:unhideWhenUsed="0"/>
-    <w:lsdException w:name="Colorful List Accent 3" w:semiHidden="0" w:uiPriority="72" w:unhideWhenUsed="0"/>
-    <w:lsdException w:name="Colorful Grid Accent 3" w:semiHidden="0" w:uiPriority="73" w:unhideWhenUsed="0"/>
-    <w:lsdException w:name="Light Shading Accent 4" w:semiHidden="0" w:uiPriority="60" w:unhideWhenUsed="0"/>
-    <w:lsdException w:name="Light List Accent 4" w:semiHidden="0" w:uiPriority="61" w:unhideWhenUsed="0"/>
-    <w:lsdException w:name="Light Grid Accent 4" w:semiHidden="0" w:uiPriority="62" w:unhideWhenUsed="0"/>
-    <w:lsdException w:name="Medium Shading 1 Accent 4" w:semiHidden="0" w:uiPriority="63" w:unhideWhenUsed="0"/>
-    <w:lsdException w:name="Medium Shading 2 Accent 4" w:semiHidden="0" w:uiPriority="64" w:unhideWhenUsed="0"/>
-    <w:lsdException w:name="Medium List 1 Accent 4" w:semiHidden="0" w:uiPriority="65" w:unhideWhenUsed="0"/>
-    <w:lsdException w:name="Medium List 2 Accent 4" w:semiHidden="0" w:uiPriority="66" w:unhideWhenUsed="0"/>
-    <w:lsdException w:name="Medium Grid 1 Accent 4" w:semiHidden="0" w:uiPriority="67" w:unhideWhenUsed="0"/>
-    <w:lsdException w:name="Medium Grid 2 Accent 4" w:semiHidden="0" w:uiPriority="68" w:unhideWhenUsed="0"/>
-    <w:lsdException w:name="Medium Grid 3 Accent 4" w:semiHidden="0" w:uiPriority="69" w:unhideWhenUsed="0"/>
-    <w:lsdException w:name="Dark List Accent 4" w:semiHidden="0" w:uiPriority="70" w:unhideWhenUsed="0"/>
-    <w:lsdException w:name="Colorful Shading Accent 4" w:semiHidden="0" w:uiPriority="71" w:unhideWhenUsed="0"/>
-    <w:lsdException w:name="Colorful List Accent 4" w:semiHidden="0" w:uiPriority="72" w:unhideWhenUsed="0"/>
-    <w:lsdException w:name="Colorful Grid Accent 4" w:semiHidden="0" w:uiPriority="73" w:unhideWhenUsed="0"/>
-    <w:lsdException w:name="Light Shading Accent 5" w:semiHidden="0" w:uiPriority="60" w:unhideWhenUsed="0"/>
-    <w:lsdException w:name="Light List Accent 5" w:semiHidden="0" w:uiPriority="61" w:unhideWhenUsed="0"/>
-    <w:lsdException w:name="Light Grid Accent 5" w:semiHidden="0" w:uiPriority="62" w:unhideWhenUsed="0"/>
-    <w:lsdException w:name="Medium Shading 1 Accent 5" w:semiHidden="0" w:uiPriority="63" w:unhideWhenUsed="0"/>
-    <w:lsdException w:name="Medium Shading 2 Accent 5" w:semiHidden="0" w:uiPriority="64" w:unhideWhenUsed="0"/>
-    <w:lsdException w:name="Medium List 1 Accent 5" w:semiHidden="0" w:uiPriority="65" w:unhideWhenUsed="0"/>
-    <w:lsdException w:name="Medium List 2 Accent 5" w:semiHidden="0" w:uiPriority="66" w:unhideWhenUsed="0"/>
-    <w:lsdException w:name="Medium Grid 1 Accent 5" w:semiHidden="0" w:uiPriority="67" w:unhideWhenUsed="0"/>
-    <w:lsdException w:name="Medium Grid 2 Accent 5" w:semiHidden="0" w:uiPriority="68" w:unhideWhenUsed="0"/>
-    <w:lsdException w:name="Medium Grid 3 Accent 5" w:semiHidden="0" w:uiPriority="69" w:unhideWhenUsed="0"/>
-    <w:lsdException w:name="Dark List Accent 5" w:semiHidden="0" w:uiPriority="70" w:unhideWhenUsed="0"/>
-    <w:lsdException w:name="Colorful Shading Accent 5" w:semiHidden="0" w:uiPriority="71" w:unhideWhenUsed="0"/>
-    <w:lsdException w:name="Colorful List Accent 5" w:semiHidden="0" w:uiPriority="72" w:unhideWhenUsed="0"/>
-    <w:lsdException w:name="Colorful Grid Accent 5" w:semiHidden="0" w:uiPriority="73" w:unhideWhenUsed="0"/>
-    <w:lsdException w:name="Light Shading Accent 6" w:semiHidden="0" w:uiPriority="60" w:unhideWhenUsed="0"/>
-    <w:lsdException w:name="Light List Accent 6" w:semiHidden="0" w:uiPriority="61" w:unhideWhenUsed="0"/>
-    <w:lsdException w:name="Light Grid Accent 6" w:semiHidden="0" w:uiPriority="62" w:unhideWhenUsed="0"/>
-    <w:lsdException w:name="Medium Shading 1 Accent 6" w:semiHidden="0" w:uiPriority="63" w:unhideWhenUsed="0"/>
-    <w:lsdException w:name="Medium Shading 2 Accent 6" w:semiHidden="0" w:uiPriority="64" w:unhideWhenUsed="0"/>
-    <w:lsdException w:name="Medium List 1 Accent 6" w:semiHidden="0" w:uiPriority="65" w:unhideWhenUsed="0"/>
-    <w:lsdException w:name="Medium List 2 Accent 6" w:semiHidden="0" w:uiPriority="66" w:unhideWhenUsed="0"/>
-    <w:lsdException w:name="Medium Grid 1 Accent 6" w:semiHidden="0" w:uiPriority="67" w:unhideWhenUsed="0"/>
-    <w:lsdException w:name="Medium Grid 2 Accent 6" w:semiHidden="0" w:uiPriority="68" w:unhideWhenUsed="0"/>
-    <w:lsdException w:name="Medium Grid 3 Accent 6" w:semiHidden="0" w:uiPriority="69" w:unhideWhenUsed="0"/>
-    <w:lsdException w:name="Dark List Accent 6" w:semiHidden="0" w:uiPriority="70" w:unhideWhenUsed="0"/>
-    <w:lsdException w:name="Colorful Shading Accent 6" w:semiHidden="0" w:uiPriority="71" w:unhideWhenUsed="0"/>
-    <w:lsdException w:name="Colorful List Accent 6" w:semiHidden="0" w:uiPriority="72" w:unhideWhenUsed="0"/>
-    <w:lsdException w:name="Colorful Grid Accent 6" w:semiHidden="0" w:uiPriority="73" w:unhideWhenUsed="0"/>
-    <w:lsdException w:name="Subtle Emphasis" w:semiHidden="0" w:uiPriority="19" w:unhideWhenUsed="0" w:qFormat="1"/>
-    <w:lsdException w:name="Intense Emphasis" w:semiHidden="0" w:uiPriority="21" w:unhideWhenUsed="0" w:qFormat="1"/>
-    <w:lsdException w:name="Subtle Reference" w:semiHidden="0" w:uiPriority="31" w:unhideWhenUsed="0" w:qFormat="1"/>
-    <w:lsdException w:name="Intense Reference" w:semiHidden="0" w:uiPriority="32" w:unhideWhenUsed="0" w:qFormat="1"/>
-    <w:lsdException w:name="Book Title" w:semiHidden="0" w:uiPriority="33" w:unhideWhenUsed="0" w:qFormat="1"/>
-    <w:lsdException w:name="Bibliography" w:uiPriority="37"/>
-    <w:lsdException w:name="TOC Heading" w:uiPriority="39" w:qFormat="1"/>
-  </w:latentStyles>
-  <w:style w:type="paragraph" w:default="1" w:styleId="Normal">
-    <w:name w:val="Normal"/>
-    <w:qFormat/>
-  </w:style>
-  <w:style w:type="character" w:default="1" w:styleId="DefaultParagraphFont">
-    <w:name w:val="Default Paragraph Font"/>
-    <w:uiPriority w:val="1"/>
-    <w:semiHidden/>
-    <w:unhideWhenUsed/>
-  </w:style>
-  <w:style w:type="table" w:default="1" w:styleId="TableNormal">
-    <w:name w:val="Normal Table"/>
-    <w:uiPriority w:val="99"/>
-    <w:semiHidden/>
-    <w:unhideWhenUsed/>
-    <w:tblPr>
-      <w:tblInd w:w="0" w:type="dxa"/>
-      <w:tblCellMar>
-        <w:top w:w="0" w:type="dxa"/>
-        <w:left w:w="108" w:type="dxa"/>
-        <w:bottom w:w="0" w:type="dxa"/>
-        <w:right w:w="108" w:type="dxa"/>
-      </w:tblCellMar>
-    </w:tblPr>
-  </w:style>
-  <w:style w:type="numbering" w:default="1" w:styleId="NoList">
-    <w:name w:val="No List"/>
-    <w:uiPriority w:val="99"/>
-    <w:semiHidden/>
-    <w:unhideWhenUsed/>
-  </w:style>
-  <w:style w:type="paragraph" w:customStyle="1" w:styleId="BE91AC0B481B4354807D7E22F04AF30B">
-    <w:name w:val="BE91AC0B481B4354807D7E22F04AF30B"/>
-    <w:rsid w:val="001623AB"/>
-  </w:style>
-  <w:style w:type="paragraph" w:customStyle="1" w:styleId="0D0E7E0112954FC6BBEC30CB370D1145">
-    <w:name w:val="0D0E7E0112954FC6BBEC30CB370D1145"/>
-    <w:rsid w:val="001623AB"/>
-  </w:style>
-  <w:style w:type="paragraph" w:customStyle="1" w:styleId="0C4881DF08364A7B9530858D232CDDEC">
-    <w:name w:val="0C4881DF08364A7B9530858D232CDDEC"/>
-    <w:rsid w:val="001623AB"/>
-  </w:style>
-  <w:style w:type="paragraph" w:customStyle="1" w:styleId="248182A1F9194973A2134F230B2FAF08">
-    <w:name w:val="248182A1F9194973A2134F230B2FAF08"/>
-    <w:rsid w:val="001623AB"/>
-  </w:style>
-  <w:style w:type="paragraph" w:customStyle="1" w:styleId="FDBCBADF1A2E465CBF63F39DEE9CBC52">
-    <w:name w:val="FDBCBADF1A2E465CBF63F39DEE9CBC52"/>
-    <w:rsid w:val="001623AB"/>
-  </w:style>
-  <w:style w:type="paragraph" w:customStyle="1" w:styleId="9513F46ED8EC40628CA55387D1EA9100">
-    <w:name w:val="9513F46ED8EC40628CA55387D1EA9100"/>
-    <w:rsid w:val="001623AB"/>
-  </w:style>
-  <w:style w:type="paragraph" w:customStyle="1" w:styleId="CD611F5EACA94373ACB0A54FF6CFAEED">
-    <w:name w:val="CD611F5EACA94373ACB0A54FF6CFAEED"/>
-    <w:rsid w:val="001623AB"/>
-  </w:style>
-  <w:style w:type="paragraph" w:customStyle="1" w:styleId="1CB1CFA6E92A4C46B67D772F8242F8B2">
-    <w:name w:val="1CB1CFA6E92A4C46B67D772F8242F8B2"/>
-    <w:rsid w:val="001623AB"/>
-  </w:style>
-  <w:style w:type="paragraph" w:customStyle="1" w:styleId="EDFECE7CCCD942108BBC029DC70A29B4">
-    <w:name w:val="EDFECE7CCCD942108BBC029DC70A29B4"/>
-    <w:rsid w:val="001623AB"/>
-  </w:style>
-  <w:style w:type="paragraph" w:customStyle="1" w:styleId="D60A9F5EBF2C4747AEB809E346D8788E">
-    <w:name w:val="D60A9F5EBF2C4747AEB809E346D8788E"/>
-    <w:rsid w:val="001623AB"/>
-  </w:style>
-  <w:style w:type="paragraph" w:customStyle="1" w:styleId="EE5DF9439B3B478CABA8FBB88D3E1E48">
-    <w:name w:val="EE5DF9439B3B478CABA8FBB88D3E1E48"/>
-    <w:rsid w:val="001623AB"/>
-  </w:style>
-  <w:style w:type="paragraph" w:customStyle="1" w:styleId="51985DE52A4F41BEBD9AB8767CF5E09A">
-    <w:name w:val="51985DE52A4F41BEBD9AB8767CF5E09A"/>
-    <w:rsid w:val="001623AB"/>
-  </w:style>
-  <w:style w:type="paragraph" w:customStyle="1" w:styleId="6B223F92870A406B973557007330FC3E">
-    <w:name w:val="6B223F92870A406B973557007330FC3E"/>
-    <w:rsid w:val="001623AB"/>
-  </w:style>
-  <w:style w:type="paragraph" w:customStyle="1" w:styleId="A9E9B8CBDE2D4B3589961B276AF7F38C">
-    <w:name w:val="A9E9B8CBDE2D4B3589961B276AF7F38C"/>
-    <w:rsid w:val="001623AB"/>
-  </w:style>
-  <w:style w:type="paragraph" w:customStyle="1" w:styleId="D4D3757C2753473BB5E80F324391B142">
-    <w:name w:val="D4D3757C2753473BB5E80F324391B142"/>
-    <w:rsid w:val="001623AB"/>
-  </w:style>
-  <w:style w:type="paragraph" w:customStyle="1" w:styleId="613EFEF671B749F5BE02094DD9113686">
-    <w:name w:val="613EFEF671B749F5BE02094DD9113686"/>
-    <w:rsid w:val="001623AB"/>
-  </w:style>
-  <w:style w:type="paragraph" w:customStyle="1" w:styleId="95529623791F4BAC862DC9B5F9BBA122">
-    <w:name w:val="95529623791F4BAC862DC9B5F9BBA122"/>
-    <w:rsid w:val="001623AB"/>
-  </w:style>
-  <w:style w:type="paragraph" w:customStyle="1" w:styleId="1CBE284EBE18400B9037D5ABC8CA87F3">
-    <w:name w:val="1CBE284EBE18400B9037D5ABC8CA87F3"/>
-    <w:rsid w:val="001623AB"/>
-  </w:style>
-  <w:style w:type="paragraph" w:customStyle="1" w:styleId="2837BB75D0F44101AE19F69054E78D8B">
-    <w:name w:val="2837BB75D0F44101AE19F69054E78D8B"/>
-    <w:rsid w:val="001623AB"/>
-  </w:style>
-  <w:style w:type="paragraph" w:customStyle="1" w:styleId="49875C3552A1424D9071F76F880A328C">
-    <w:name w:val="49875C3552A1424D9071F76F880A328C"/>
-    <w:rsid w:val="001623AB"/>
-  </w:style>
-  <w:style w:type="paragraph" w:customStyle="1" w:styleId="0D0AE792A0E64DDA80B05F287710F78E">
-    <w:name w:val="0D0AE792A0E64DDA80B05F287710F78E"/>
-    <w:rsid w:val="001623AB"/>
-  </w:style>
-  <w:style w:type="paragraph" w:customStyle="1" w:styleId="ADF4A5E4408C4D44B8D6BCCE7D4D0124">
-    <w:name w:val="ADF4A5E4408C4D44B8D6BCCE7D4D0124"/>
-    <w:rsid w:val="001623AB"/>
-  </w:style>
-  <w:style w:type="paragraph" w:customStyle="1" w:styleId="BC70AB3379184C76B011AA800513B358">
-    <w:name w:val="BC70AB3379184C76B011AA800513B358"/>
-    <w:rsid w:val="001623AB"/>
-  </w:style>
-  <w:style w:type="paragraph" w:customStyle="1" w:styleId="6F3E9EF4CFE44F81B51FAE46BFACD5BF">
-    <w:name w:val="6F3E9EF4CFE44F81B51FAE46BFACD5BF"/>
-    <w:rsid w:val="001623AB"/>
-  </w:style>
-  <w:style w:type="paragraph" w:customStyle="1" w:styleId="066C9FF5022C45198BBBE8B09C3F6EF6">
-    <w:name w:val="066C9FF5022C45198BBBE8B09C3F6EF6"/>
-    <w:rsid w:val="001623AB"/>
-  </w:style>
-  <w:style w:type="paragraph" w:customStyle="1" w:styleId="41DD52DC51824141B96B01641320F001">
-    <w:name w:val="41DD52DC51824141B96B01641320F001"/>
-    <w:rsid w:val="001623AB"/>
-  </w:style>
-  <w:style w:type="paragraph" w:customStyle="1" w:styleId="AA4118F3640641AD8C74065D6DCE9D4E">
-    <w:name w:val="AA4118F3640641AD8C74065D6DCE9D4E"/>
-    <w:rsid w:val="001623AB"/>
-  </w:style>
-  <w:style w:type="paragraph" w:customStyle="1" w:styleId="36F2B11C5A9C4D0EBFAB0731683EEC67">
-    <w:name w:val="36F2B11C5A9C4D0EBFAB0731683EEC67"/>
-    <w:rsid w:val="001623AB"/>
-  </w:style>
-  <w:style w:type="paragraph" w:customStyle="1" w:styleId="10564F6FF8ED4B98A234D342F175C4DC">
-    <w:name w:val="10564F6FF8ED4B98A234D342F175C4DC"/>
-    <w:rsid w:val="001623AB"/>
-  </w:style>
-  <w:style w:type="paragraph" w:customStyle="1" w:styleId="EB33D30ECBFE498A9A4CFC405F6D583A">
-    <w:name w:val="EB33D30ECBFE498A9A4CFC405F6D583A"/>
-    <w:rsid w:val="00D81DF0"/>
-  </w:style>
-  <w:style w:type="paragraph" w:customStyle="1" w:styleId="5DA2DAA3A4FE40079290B2010F15D41E">
-    <w:name w:val="5DA2DAA3A4FE40079290B2010F15D41E"/>
-    <w:rsid w:val="00D81DF0"/>
-  </w:style>
-  <w:style w:type="paragraph" w:customStyle="1" w:styleId="7927D94C66AC423CB2583903E5AAF736">
-    <w:name w:val="7927D94C66AC423CB2583903E5AAF736"/>
-    <w:rsid w:val="00D81DF0"/>
-  </w:style>
-  <w:style w:type="paragraph" w:customStyle="1" w:styleId="35929CE1A5F2456C9A87D0A5698AA5C3">
-    <w:name w:val="35929CE1A5F2456C9A87D0A5698AA5C3"/>
-    <w:rsid w:val="00D81DF0"/>
-  </w:style>
-  <w:style w:type="paragraph" w:customStyle="1" w:styleId="215D0BAE2CA14574BB22A0AA496AFFE7">
-    <w:name w:val="215D0BAE2CA14574BB22A0AA496AFFE7"/>
-    <w:rsid w:val="00D81DF0"/>
-  </w:style>
-  <w:style w:type="paragraph" w:customStyle="1" w:styleId="DFA4E4A9CC0E4151AAAF757D93C402DC">
-    <w:name w:val="DFA4E4A9CC0E4151AAAF757D93C402DC"/>
-    <w:rsid w:val="00D81DF0"/>
-  </w:style>
-  <w:style w:type="paragraph" w:customStyle="1" w:styleId="27CDD21F91F54CE48010A88F64234336">
-    <w:name w:val="27CDD21F91F54CE48010A88F64234336"/>
-    <w:rsid w:val="00D81DF0"/>
-  </w:style>
-  <w:style w:type="paragraph" w:customStyle="1" w:styleId="2B8649B0A10842C69E577B98380A191F">
-    <w:name w:val="2B8649B0A10842C69E577B98380A191F"/>
-    <w:rsid w:val="00D81DF0"/>
-  </w:style>
-  <w:style w:type="paragraph" w:customStyle="1" w:styleId="8EA570AAAD724952AAA7D30C0935A7ED">
-    <w:name w:val="8EA570AAAD724952AAA7D30C0935A7ED"/>
-    <w:rsid w:val="00D81DF0"/>
-  </w:style>
-  <w:style w:type="paragraph" w:customStyle="1" w:styleId="6FE730567D454805BB362F9935CF98A7">
-    <w:name w:val="6FE730567D454805BB362F9935CF98A7"/>
-    <w:rsid w:val="00D81DF0"/>
-  </w:style>
-  <w:style w:type="paragraph" w:customStyle="1" w:styleId="867A7D48419F44D69CE3A3390534CF7E">
-    <w:name w:val="867A7D48419F44D69CE3A3390534CF7E"/>
-    <w:rsid w:val="00D81DF0"/>
-  </w:style>
-  <w:style w:type="paragraph" w:customStyle="1" w:styleId="8D0B43AA4E7445AF97CE4B92338AE926">
-    <w:name w:val="8D0B43AA4E7445AF97CE4B92338AE926"/>
-    <w:rsid w:val="00D81DF0"/>
-  </w:style>
-  <w:style w:type="paragraph" w:customStyle="1" w:styleId="3F01759DC50A456293292C4CB6C554B4">
-    <w:name w:val="3F01759DC50A456293292C4CB6C554B4"/>
-    <w:rsid w:val="00D81DF0"/>
-  </w:style>
-  <w:style w:type="paragraph" w:customStyle="1" w:styleId="0625A2CFF04F49758A678E4718465CCB">
-    <w:name w:val="0625A2CFF04F49758A678E4718465CCB"/>
-    <w:rsid w:val="00D81DF0"/>
-  </w:style>
-  <w:style w:type="paragraph" w:customStyle="1" w:styleId="BD80067CC0F944658E1DA64E67119284">
-    <w:name w:val="BD80067CC0F944658E1DA64E67119284"/>
-    <w:rsid w:val="00D81DF0"/>
-  </w:style>
-  <w:style w:type="paragraph" w:customStyle="1" w:styleId="52EF08D3375A466FA1929B4D2571172B">
-    <w:name w:val="52EF08D3375A466FA1929B4D2571172B"/>
-    <w:rsid w:val="00D81DF0"/>
-  </w:style>
-  <w:style w:type="paragraph" w:customStyle="1" w:styleId="60CB6FCB285549718C5708173E730316">
-    <w:name w:val="60CB6FCB285549718C5708173E730316"/>
-    <w:rsid w:val="00D81DF0"/>
-  </w:style>
-  <w:style w:type="paragraph" w:customStyle="1" w:styleId="E47DDFBFFF764114A9CE9C2FC81D9374">
-    <w:name w:val="E47DDFBFFF764114A9CE9C2FC81D9374"/>
-    <w:rsid w:val="00D81DF0"/>
-  </w:style>
-  <w:style w:type="paragraph" w:customStyle="1" w:styleId="3586E7E28F60405186F927A9CA902A3B">
-    <w:name w:val="3586E7E28F60405186F927A9CA902A3B"/>
-    <w:rsid w:val="00D81DF0"/>
-  </w:style>
-</w:styles>
-</file>
-
 <file path=word/glossary/webSettings.xml><?xml version="1.0" encoding="utf-8"?>
-<w:webSettings xmlns:mc="http://schemas.openxmlformats.org/markup-compatibility/2006" xmlns:r="http://schemas.openxmlformats.org/officeDocument/2006/relationships" xmlns:w="http://schemas.openxmlformats.org/wordprocessingml/2006/main" xmlns:w14="http://schemas.microsoft.com/office/word/2010/wordml" mc:Ignorable="w14">
+<w:webSettings xmlns:mc="http://schemas.openxmlformats.org/markup-compatibility/2006" xmlns:r="http://schemas.openxmlformats.org/officeDocument/2006/relationships" xmlns:w="http://schemas.openxmlformats.org/wordprocessingml/2006/main" xmlns:w14="http://schemas.microsoft.com/office/word/2010/wordml" xmlns:w15="http://schemas.microsoft.com/office/word/2012/wordml" mc:Ignorable="w14 w15">
   <w:optimizeForBrowser/>
   <w:allowPNG/>
 </w:webSettings>
@@ -5964,7 +5475,7 @@
 </file>
 
 <file path=customXml/itemProps2.xml><?xml version="1.0" encoding="utf-8"?>
-<ds:datastoreItem xmlns:ds="http://schemas.openxmlformats.org/officeDocument/2006/customXml" ds:itemID="{D4A9E32F-2BFE-4A2E-993E-648B26507D3E}">
+<ds:datastoreItem xmlns:ds="http://schemas.openxmlformats.org/officeDocument/2006/customXml" ds:itemID="{CF9AF446-9914-41BA-8D6E-D3FC0D550D84}">
   <ds:schemaRefs>
     <ds:schemaRef ds:uri="http://schemas.openxmlformats.org/officeDocument/2006/bibliography"/>
   </ds:schemaRefs>

</xml_diff>